<commit_message>
Final project done. Also, what's a version control?
</commit_message>
<xml_diff>
--- a/Final/paper.docx
+++ b/Final/paper.docx
@@ -1,43 +1,27 @@
 
 <file path=word/document.xml><?xml version="1.0" encoding="utf-8"?>
-<w:document xmlns:ve="http://schemas.openxmlformats.org/markup-compatibility/2006" xmlns:o="urn:schemas-microsoft-com:office:office" xmlns:r="http://schemas.openxmlformats.org/officeDocument/2006/relationships" xmlns:m="http://schemas.openxmlformats.org/officeDocument/2006/math" xmlns:v="urn:schemas-microsoft-com:vml" xmlns:wp="http://schemas.openxmlformats.org/drawingml/2006/wordprocessingDrawing" xmlns:w10="urn:schemas-microsoft-com:office:word" xmlns:w="http://schemas.openxmlformats.org/wordprocessingml/2006/main" xmlns:wne="http://schemas.microsoft.com/office/word/2006/wordml">
+<w:document xmlns:wpc="http://schemas.microsoft.com/office/word/2010/wordprocessingCanvas" xmlns:mc="http://schemas.openxmlformats.org/markup-compatibility/2006" xmlns:o="urn:schemas-microsoft-com:office:office" xmlns:r="http://schemas.openxmlformats.org/officeDocument/2006/relationships" xmlns:m="http://schemas.openxmlformats.org/officeDocument/2006/math" xmlns:v="urn:schemas-microsoft-com:vml" xmlns:wp14="http://schemas.microsoft.com/office/word/2010/wordprocessingDrawing" xmlns:wp="http://schemas.openxmlformats.org/drawingml/2006/wordprocessingDrawing" xmlns:w10="urn:schemas-microsoft-com:office:word" xmlns:w="http://schemas.openxmlformats.org/wordprocessingml/2006/main" xmlns:w14="http://schemas.microsoft.com/office/word/2010/wordml" xmlns:wpg="http://schemas.microsoft.com/office/word/2010/wordprocessingGroup" xmlns:wpi="http://schemas.microsoft.com/office/word/2010/wordprocessingInk" xmlns:wne="http://schemas.microsoft.com/office/word/2006/wordml" xmlns:wps="http://schemas.microsoft.com/office/word/2010/wordprocessingShape" mc:Ignorable="w14 wp14">
   <w:body>
     <w:p>
       <w:pPr>
         <w:pStyle w:val="Paper-Title"/>
-        <w:spacing w:after="60"/>
-        <w:rPr>
-          <w:sz w:val="32"/>
-        </w:rPr>
         <w:sectPr>
-          <w:footerReference w:type="even" r:id="rId7"/>
+          <w:footerReference w:type="even" r:id="rId9"/>
           <w:pgSz w:w="12240" w:h="15840" w:code="1"/>
           <w:pgMar w:top="1080" w:right="1080" w:bottom="1440" w:left="1080" w:header="720" w:footer="720" w:gutter="0"/>
           <w:cols w:space="720"/>
         </w:sectPr>
       </w:pPr>
       <w:r>
-        <w:rPr>
-          <w:sz w:val="32"/>
-        </w:rPr>
         <w:t>Identification of Objects for Robotic Bin Picking Applic</w:t>
       </w:r>
       <w:r>
-        <w:rPr>
-          <w:sz w:val="32"/>
-        </w:rPr>
         <w:t>a</w:t>
       </w:r>
       <w:r>
-        <w:rPr>
-          <w:sz w:val="32"/>
-        </w:rPr>
         <w:t>tions</w:t>
       </w:r>
       <w:r>
-        <w:rPr>
-          <w:sz w:val="32"/>
-        </w:rPr>
         <w:t xml:space="preserve"> </w:t>
       </w:r>
     </w:p>
@@ -45,14 +29,10 @@
       <w:pPr>
         <w:jc w:val="center"/>
         <w:rPr>
-          <w:sz w:val="20"/>
           <w:vertAlign w:val="superscript"/>
         </w:rPr>
       </w:pPr>
       <w:r>
-        <w:rPr>
-          <w:sz w:val="20"/>
-        </w:rPr>
         <w:lastRenderedPageBreak/>
         <w:t>Edward Venator</w:t>
       </w:r>
@@ -60,68 +40,29 @@
     <w:p>
       <w:pPr>
         <w:jc w:val="center"/>
-        <w:rPr>
-          <w:sz w:val="20"/>
-        </w:rPr>
-      </w:pPr>
-      <w:r>
-        <w:rPr>
-          <w:sz w:val="20"/>
-        </w:rPr>
-        <w:t>Department of Electrical Engineering and Computer Sc</w:t>
-      </w:r>
-      <w:r>
-        <w:rPr>
-          <w:sz w:val="20"/>
-        </w:rPr>
-        <w:t>i</w:t>
-      </w:r>
-      <w:r>
-        <w:rPr>
-          <w:sz w:val="20"/>
-        </w:rPr>
-        <w:t>ence</w:t>
+      </w:pPr>
+      <w:r>
+        <w:t>Department of Electrical Engineering and Computer Science</w:t>
       </w:r>
     </w:p>
     <w:p>
       <w:pPr>
         <w:jc w:val="center"/>
-        <w:rPr>
-          <w:sz w:val="20"/>
-        </w:rPr>
-      </w:pPr>
-      <w:r>
-        <w:rPr>
-          <w:sz w:val="20"/>
-        </w:rPr>
+      </w:pPr>
+      <w:r>
         <w:t xml:space="preserve">Case Western Reserve University, Cleveland, OH, Email: </w:t>
       </w:r>
       <w:r>
-        <w:rPr>
-          <w:sz w:val="20"/>
-        </w:rPr>
         <w:t>edward.venator@</w:t>
       </w:r>
       <w:r>
-        <w:rPr>
-          <w:sz w:val="20"/>
-        </w:rPr>
         <w:t>cwru.edu</w:t>
       </w:r>
     </w:p>
+    <w:p/>
+    <w:p/>
     <w:p>
       <w:pPr>
-        <w:jc w:val="center"/>
-      </w:pPr>
-    </w:p>
-    <w:p>
-      <w:pPr>
-        <w:jc w:val="center"/>
-      </w:pPr>
-    </w:p>
-    <w:p>
-      <w:pPr>
-        <w:jc w:val="center"/>
         <w:sectPr>
           <w:type w:val="continuous"/>
           <w:pgSz w:w="12240" w:h="15840" w:code="1"/>
@@ -132,18 +73,9 @@
     </w:p>
     <w:p>
       <w:pPr>
-        <w:spacing w:after="0"/>
-        <w:rPr>
-          <w:rFonts w:ascii="Helvetica" w:hAnsi="Helvetica"/>
-          <w:sz w:val="20"/>
-        </w:rPr>
-      </w:pPr>
-      <w:r>
-        <w:rPr>
-          <w:rFonts w:ascii="Helvetica" w:hAnsi="Helvetica"/>
-          <w:b/>
-          <w:sz w:val="20"/>
-        </w:rPr>
+        <w:pStyle w:val="Heading1"/>
+      </w:pPr>
+      <w:r>
         <w:lastRenderedPageBreak/>
         <w:t>Abstract</w:t>
       </w:r>
@@ -154,14 +86,12 @@
         <w:ind w:firstLine="0"/>
         <w:rPr>
           <w:rFonts w:eastAsia="MS Mincho"/>
-          <w:sz w:val="20"/>
-          <w:lang w:eastAsia="ja-JP"/>
-        </w:rPr>
-      </w:pPr>
-      <w:r>
-        <w:rPr>
-          <w:rFonts w:eastAsia="MS Mincho"/>
-          <w:sz w:val="20"/>
+          <w:lang w:eastAsia="ja-JP"/>
+        </w:rPr>
+      </w:pPr>
+      <w:r>
+        <w:rPr>
+          <w:rFonts w:eastAsia="MS Mincho"/>
           <w:lang w:eastAsia="ja-JP"/>
         </w:rPr>
         <w:t xml:space="preserve">This paper presents </w:t>
@@ -169,118 +99,170 @@
       <w:r>
         <w:rPr>
           <w:rFonts w:eastAsia="MS Mincho"/>
-          <w:sz w:val="20"/>
-          <w:lang w:eastAsia="ja-JP"/>
-        </w:rPr>
-        <w:t>methods for segmenting an image of isolated and overlapping objects such that each segment contains only one object. Segmentation is accomplished by a two-step process. The first step uses morphological tec</w:t>
-      </w:r>
-      <w:r>
-        <w:rPr>
-          <w:rFonts w:eastAsia="MS Mincho"/>
-          <w:sz w:val="20"/>
-          <w:lang w:eastAsia="ja-JP"/>
-        </w:rPr>
-        <w:t>h</w:t>
-      </w:r>
-      <w:r>
-        <w:rPr>
-          <w:rFonts w:eastAsia="MS Mincho"/>
-          <w:sz w:val="20"/>
-          <w:lang w:eastAsia="ja-JP"/>
-        </w:rPr>
-        <w:t xml:space="preserve">niques to quickly identify isolated objects, and the second step uses </w:t>
+          <w:lang w:eastAsia="ja-JP"/>
+        </w:rPr>
+        <w:t xml:space="preserve">a </w:t>
+      </w:r>
+      <w:r>
+        <w:rPr>
+          <w:rFonts w:eastAsia="MS Mincho"/>
+          <w:lang w:eastAsia="ja-JP"/>
+        </w:rPr>
+        <w:t xml:space="preserve">method for segmenting an image of isolated and overlapping objects such that each segment contains only one object. Segmentation is accomplished by </w:t>
+      </w:r>
+      <w:r>
+        <w:rPr>
+          <w:rFonts w:eastAsia="MS Mincho"/>
+          <w:lang w:eastAsia="ja-JP"/>
+        </w:rPr>
+        <w:t>iterative morphological operations</w:t>
+      </w:r>
+      <w:r>
+        <w:rPr>
+          <w:rFonts w:eastAsia="MS Mincho"/>
+          <w:lang w:eastAsia="ja-JP"/>
+        </w:rPr>
+        <w:t xml:space="preserve">. </w:t>
+      </w:r>
+      <w:r>
+        <w:rPr>
+          <w:rFonts w:eastAsia="MS Mincho"/>
+          <w:lang w:eastAsia="ja-JP"/>
+        </w:rPr>
+        <w:t xml:space="preserve">The image is first </w:t>
       </w:r>
       <w:proofErr w:type="spellStart"/>
       <w:r>
         <w:rPr>
           <w:rFonts w:eastAsia="MS Mincho"/>
-          <w:sz w:val="20"/>
-          <w:lang w:eastAsia="ja-JP"/>
-        </w:rPr>
-        <w:t>eigenobject</w:t>
+          <w:lang w:eastAsia="ja-JP"/>
+        </w:rPr>
+        <w:t>thresholded</w:t>
       </w:r>
       <w:proofErr w:type="spellEnd"/>
       <w:r>
         <w:rPr>
           <w:rFonts w:eastAsia="MS Mincho"/>
-          <w:sz w:val="20"/>
-          <w:lang w:eastAsia="ja-JP"/>
-        </w:rPr>
-        <w:t xml:space="preserve"> identification techniques to find ove</w:t>
-      </w:r>
-      <w:r>
-        <w:rPr>
-          <w:rFonts w:eastAsia="MS Mincho"/>
-          <w:sz w:val="20"/>
-          <w:lang w:eastAsia="ja-JP"/>
-        </w:rPr>
-        <w:t>r</w:t>
-      </w:r>
-      <w:r>
-        <w:rPr>
-          <w:rFonts w:eastAsia="MS Mincho"/>
-          <w:sz w:val="20"/>
-          <w:lang w:eastAsia="ja-JP"/>
-        </w:rPr>
-        <w:t>lapping objects.</w:t>
+          <w:lang w:eastAsia="ja-JP"/>
+        </w:rPr>
+        <w:t xml:space="preserve"> to remove the background, </w:t>
+      </w:r>
+      <w:proofErr w:type="gramStart"/>
+      <w:r>
+        <w:rPr>
+          <w:rFonts w:eastAsia="MS Mincho"/>
+          <w:lang w:eastAsia="ja-JP"/>
+        </w:rPr>
+        <w:t>then</w:t>
+      </w:r>
+      <w:proofErr w:type="gramEnd"/>
+      <w:r>
+        <w:rPr>
+          <w:rFonts w:eastAsia="MS Mincho"/>
+          <w:lang w:eastAsia="ja-JP"/>
+        </w:rPr>
+        <w:t xml:space="preserve"> dilated to close holes in the objects. The dilated image is eroded with </w:t>
+      </w:r>
+      <w:r>
+        <w:rPr>
+          <w:rFonts w:eastAsia="MS Mincho"/>
+          <w:lang w:eastAsia="ja-JP"/>
+        </w:rPr>
+        <w:t>i</w:t>
+      </w:r>
+      <w:r>
+        <w:rPr>
+          <w:rFonts w:eastAsia="MS Mincho"/>
+          <w:lang w:eastAsia="ja-JP"/>
+        </w:rPr>
+        <w:t>n</w:t>
+      </w:r>
+      <w:r>
+        <w:rPr>
+          <w:rFonts w:eastAsia="MS Mincho"/>
+          <w:lang w:eastAsia="ja-JP"/>
+        </w:rPr>
+        <w:t>creasingly</w:t>
+      </w:r>
+      <w:r>
+        <w:rPr>
+          <w:rFonts w:eastAsia="MS Mincho"/>
+          <w:lang w:eastAsia="ja-JP"/>
+        </w:rPr>
+        <w:t xml:space="preserve"> larger structuring elements to isolate individual objects. As objects are found, they are added to a labeled i</w:t>
+      </w:r>
+      <w:r>
+        <w:rPr>
+          <w:rFonts w:eastAsia="MS Mincho"/>
+          <w:lang w:eastAsia="ja-JP"/>
+        </w:rPr>
+        <w:t>m</w:t>
+      </w:r>
+      <w:r>
+        <w:rPr>
+          <w:rFonts w:eastAsia="MS Mincho"/>
+          <w:lang w:eastAsia="ja-JP"/>
+        </w:rPr>
+        <w:t>age and removed from the working image used for future erosions, simplifying successive searches.</w:t>
       </w:r>
     </w:p>
     <w:p>
       <w:pPr>
-        <w:pStyle w:val="BodyTextIndent2"/>
-        <w:ind w:left="0"/>
-      </w:pPr>
+        <w:pStyle w:val="Abstract"/>
+      </w:pPr>
+      <w:r>
+        <w:t>Keywords</w:t>
+      </w:r>
     </w:p>
     <w:p>
-      <w:pPr>
-        <w:pStyle w:val="Abstract"/>
-        <w:numPr>
-          <w:ilvl w:val="0"/>
-          <w:numId w:val="0"/>
-        </w:numPr>
-        <w:spacing w:before="0" w:after="60"/>
-        <w:jc w:val="both"/>
-      </w:pPr>
-      <w:r>
-        <w:t>Keywords</w:t>
+      <w:proofErr w:type="gramStart"/>
+      <w:r>
+        <w:t>image</w:t>
+      </w:r>
+      <w:proofErr w:type="gramEnd"/>
+      <w:r>
+        <w:t xml:space="preserve"> processing, robot, eigenvector, principle component analysis, bin picking, morphology, object identification</w:t>
       </w:r>
     </w:p>
     <w:p>
       <w:pPr>
-        <w:spacing w:after="60"/>
-        <w:rPr>
-          <w:sz w:val="20"/>
-        </w:rPr>
-      </w:pPr>
-      <w:r>
-        <w:rPr>
-          <w:sz w:val="20"/>
-        </w:rPr>
-        <w:t>image processing, robot, eigenvector, principle component analysis, bin picking, morphology, object identification</w:t>
+        <w:pStyle w:val="Heading1"/>
+      </w:pPr>
+      <w:r>
+        <w:t>INTRODUCTION</w:t>
       </w:r>
     </w:p>
     <w:p>
       <w:pPr>
-        <w:pStyle w:val="Heading1"/>
-      </w:pPr>
-      <w:r>
-        <w:t>INTRODUCTION</w:t>
+        <w:pStyle w:val="BodyTextIndent"/>
+        <w:ind w:firstLine="0"/>
+      </w:pPr>
+      <w:r>
+        <w:t xml:space="preserve"> </w:t>
+      </w:r>
+      <w:r>
+        <w:t>Researchers have been studying the task of picking up shampoo bottle caps from a bin with a robotic arm. They use topographical data from a three-dimensional scanner and fit the data to CAD models of the bottle cap to dete</w:t>
+      </w:r>
+      <w:r>
+        <w:t>r</w:t>
+      </w:r>
+      <w:r>
+        <w:t>mine the pose of the cap so that the robotic arm can pick it up.</w:t>
       </w:r>
     </w:p>
     <w:p>
       <w:pPr>
         <w:pStyle w:val="BodyTextIndent"/>
-        <w:spacing w:after="60"/>
         <w:ind w:firstLine="0"/>
-        <w:rPr>
-          <w:sz w:val="20"/>
-        </w:rPr>
-      </w:pPr>
-      <w:r>
-        <w:rPr>
-          <w:sz w:val="20"/>
-        </w:rPr>
-        <w:t xml:space="preserve"> </w:t>
+      </w:pPr>
+      <w:r>
+        <w:t>In order to simplify the task of fitting CAD models to the 3D data, image processing must be used to segment the image into regions. Each region should contain one co</w:t>
+      </w:r>
+      <w:r>
+        <w:t>m</w:t>
+      </w:r>
+      <w:r>
+        <w:t>plete bottle cap. The bottle caps may be isolated from one another, or they may be touching or overlapping.</w:t>
       </w:r>
     </w:p>
     <w:p>
@@ -288,122 +270,300 @@
         <w:pStyle w:val="Heading1"/>
       </w:pPr>
       <w:r>
-        <w:t>Preprocessing</w:t>
+        <w:t>Methods of Identifying Objects</w:t>
       </w:r>
     </w:p>
     <w:p>
-      <w:pPr>
-        <w:rPr>
-          <w:highlight w:val="yellow"/>
-          <w:lang w:eastAsia="ja-JP"/>
-        </w:rPr>
-      </w:pPr>
-      <w:r>
-        <w:rPr>
-          <w:highlight w:val="yellow"/>
-          <w:lang w:eastAsia="ja-JP"/>
-        </w:rPr>
-        <w:t>Size</w:t>
+      <w:r>
+        <w:t>In addition to the morphological technique described b</w:t>
+      </w:r>
+      <w:r>
+        <w:t>e</w:t>
+      </w:r>
+      <w:r>
+        <w:t>low, se</w:t>
+      </w:r>
+      <w:r>
+        <w:t>v</w:t>
+      </w:r>
+      <w:r>
+        <w:t>eral other object identification techniques were explored for this project.</w:t>
       </w:r>
     </w:p>
     <w:p>
-      <w:pPr>
-        <w:rPr>
-          <w:lang w:eastAsia="ja-JP"/>
-        </w:rPr>
-      </w:pPr>
-      <w:r>
-        <w:rPr>
-          <w:highlight w:val="yellow"/>
-          <w:lang w:eastAsia="ja-JP"/>
-        </w:rPr>
-        <w:t>ROI</w:t>
+      <w:r>
+        <w:t>Correlation of template images with the image being searched can be an effective method of finding objects, provided the objects are not rotated or rescaled in the image being searched. However, given the three-dimensional n</w:t>
+      </w:r>
+      <w:r>
+        <w:t>a</w:t>
+      </w:r>
+      <w:r>
+        <w:t>ture of the objects in these images (bottle caps), correlation proved highly ineffective, even when many template ima</w:t>
+      </w:r>
+      <w:r>
+        <w:t>g</w:t>
+      </w:r>
+      <w:r>
+        <w:t>es were tested. This procedure also becomes computatio</w:t>
+      </w:r>
+      <w:r>
+        <w:t>n</w:t>
+      </w:r>
+      <w:r>
+        <w:t>ally intensive as more template images are intr</w:t>
+      </w:r>
+      <w:r>
+        <w:t>o</w:t>
+      </w:r>
+      <w:r>
+        <w:t>duced.</w:t>
       </w:r>
     </w:p>
     <w:p>
-      <w:pPr>
-        <w:pStyle w:val="Heading1"/>
-        <w:rPr>
-          <w:rFonts w:hint="eastAsia"/>
-        </w:rPr>
-      </w:pPr>
-      <w:r>
-        <w:t>Identifying Isolated Objects</w:t>
+      <w:r>
+        <w:t xml:space="preserve">Some researchers </w:t>
+      </w:r>
+      <w:sdt>
+        <w:sdtPr>
+          <w:id w:val="1300431433"/>
+          <w:citation/>
+        </w:sdtPr>
+        <w:sdtContent>
+          <w:r>
+            <w:fldChar w:fldCharType="begin"/>
+          </w:r>
+          <w:r>
+            <w:instrText xml:space="preserve"> CITATION Ghi97 \l 1033 </w:instrText>
+          </w:r>
+          <w:r>
+            <w:fldChar w:fldCharType="separate"/>
+          </w:r>
+          <w:r>
+            <w:rPr>
+              <w:noProof/>
+            </w:rPr>
+            <w:t>[1]</w:t>
+          </w:r>
+          <w:r>
+            <w:fldChar w:fldCharType="end"/>
+          </w:r>
+        </w:sdtContent>
+      </w:sdt>
+      <w:r>
+        <w:t xml:space="preserve"> </w:t>
+      </w:r>
+      <w:r>
+        <w:t>have been successful using eigenve</w:t>
+      </w:r>
+      <w:r>
+        <w:t>c</w:t>
+      </w:r>
+      <w:r>
+        <w:t>tors and eigenvalues to create “</w:t>
+      </w:r>
+      <w:proofErr w:type="spellStart"/>
+      <w:r>
+        <w:t>eigentemplates</w:t>
+      </w:r>
+      <w:proofErr w:type="spellEnd"/>
+      <w:r>
+        <w:t>” of the o</w:t>
+      </w:r>
+      <w:r>
+        <w:t>b</w:t>
+      </w:r>
+      <w:r>
+        <w:t>jects to be found. This technique</w:t>
+      </w:r>
+      <w:r>
+        <w:t xml:space="preserve"> is often used for facial recognition. Initial testing of this technique, using methods </w:t>
+      </w:r>
+      <w:r>
+        <w:t xml:space="preserve">described in </w:t>
+      </w:r>
+      <w:sdt>
+        <w:sdtPr>
+          <w:id w:val="1059900410"/>
+          <w:citation/>
+        </w:sdtPr>
+        <w:sdtContent>
+          <w:r>
+            <w:fldChar w:fldCharType="begin"/>
+          </w:r>
+          <w:r>
+            <w:instrText xml:space="preserve"> CITATION Ser03 \l 1033 </w:instrText>
+          </w:r>
+          <w:r>
+            <w:fldChar w:fldCharType="separate"/>
+          </w:r>
+          <w:r>
+            <w:rPr>
+              <w:noProof/>
+            </w:rPr>
+            <w:t>[1]</w:t>
+          </w:r>
+          <w:r>
+            <w:fldChar w:fldCharType="end"/>
+          </w:r>
+        </w:sdtContent>
+      </w:sdt>
+      <w:r>
+        <w:t>, proved ineffective</w:t>
+      </w:r>
+      <w:r>
+        <w:t xml:space="preserve"> for this appl</w:t>
+      </w:r>
+      <w:r>
+        <w:t>i</w:t>
+      </w:r>
+      <w:r>
+        <w:t>cation, and the calculations were very computationally i</w:t>
+      </w:r>
+      <w:r>
+        <w:t>n</w:t>
+      </w:r>
+      <w:r>
+        <w:t xml:space="preserve">tensive for the </w:t>
+      </w:r>
+      <w:r>
+        <w:lastRenderedPageBreak/>
+        <w:t>large number of template images being co</w:t>
+      </w:r>
+      <w:r>
+        <w:t>n</w:t>
+      </w:r>
+      <w:r>
+        <w:t xml:space="preserve">sidered (26). One of the main drawbacks of this method is it is designed for matching an image that has already </w:t>
+      </w:r>
+      <w:proofErr w:type="gramStart"/>
+      <w:r>
+        <w:t>been  registered</w:t>
+      </w:r>
+      <w:proofErr w:type="gramEnd"/>
+      <w:r>
+        <w:t xml:space="preserve"> (aligned and scaled) with a known set of te</w:t>
+      </w:r>
+      <w:r>
+        <w:t>m</w:t>
+      </w:r>
+      <w:r>
+        <w:t>plates. This task is to find an object in an image that may have been rotated, translated, skewed, or slightly resized. The only way to apply eigenvector techniques is with an exhaustive search of an area of interest or of the entire i</w:t>
+      </w:r>
+      <w:r>
+        <w:t>m</w:t>
+      </w:r>
+      <w:r>
+        <w:t>age, and both require a lot of computation.</w:t>
+      </w:r>
+      <w:r>
+        <w:t xml:space="preserve"> Eigenvector techniques proved completely unable to identify objects in this project</w:t>
+      </w:r>
+      <w:r>
+        <w:t>, returning an unacceptably high number of false positives that resulted in a very low signal to noise ratio</w:t>
+      </w:r>
+      <w:r>
+        <w:t>. The tec</w:t>
+      </w:r>
+      <w:r>
+        <w:t>h</w:t>
+      </w:r>
+      <w:r>
+        <w:t>niques may have been poorly i</w:t>
+      </w:r>
+      <w:r>
+        <w:t>m</w:t>
+      </w:r>
+      <w:r>
+        <w:t>plemented, but it is very likely that they are just ill-suited to this task.</w:t>
       </w:r>
     </w:p>
     <w:p>
       <w:pPr>
-        <w:pStyle w:val="NoSpacing"/>
-        <w:jc w:val="left"/>
-        <w:rPr>
-          <w:rFonts w:eastAsia="MS Mincho"/>
-          <w:sz w:val="20"/>
-          <w:lang w:eastAsia="ja-JP"/>
-        </w:rPr>
-      </w:pPr>
-      <w:r>
-        <w:rPr>
-          <w:rFonts w:eastAsia="MS Mincho"/>
-          <w:sz w:val="20"/>
-          <w:lang w:eastAsia="ja-JP"/>
-        </w:rPr>
-        <w:t>Isolated objects can be identified quite easily by morph</w:t>
-      </w:r>
-      <w:r>
-        <w:rPr>
-          <w:rFonts w:eastAsia="MS Mincho"/>
-          <w:sz w:val="20"/>
-          <w:lang w:eastAsia="ja-JP"/>
-        </w:rPr>
-        <w:t>o</w:t>
-      </w:r>
-      <w:r>
-        <w:rPr>
-          <w:rFonts w:eastAsia="MS Mincho"/>
-          <w:sz w:val="20"/>
-          <w:lang w:eastAsia="ja-JP"/>
-        </w:rPr>
-        <w:t>logical methods, and doing so in advance simplifies searc</w:t>
-      </w:r>
-      <w:r>
-        <w:rPr>
-          <w:rFonts w:eastAsia="MS Mincho"/>
-          <w:sz w:val="20"/>
-          <w:lang w:eastAsia="ja-JP"/>
-        </w:rPr>
-        <w:t>h</w:t>
-      </w:r>
-      <w:r>
-        <w:rPr>
-          <w:rFonts w:eastAsia="MS Mincho"/>
-          <w:sz w:val="20"/>
-          <w:lang w:eastAsia="ja-JP"/>
-        </w:rPr>
-        <w:t>ing for grouped objects. In some situations, the image may only contain isolated objects, and the segmentation task ends after this step.</w:t>
+        <w:pStyle w:val="Heading1"/>
+      </w:pPr>
+      <w:r>
+        <w:t>Preprocessing</w:t>
       </w:r>
     </w:p>
     <w:p>
       <w:pPr>
-        <w:pStyle w:val="NoSpacing"/>
-        <w:jc w:val="left"/>
-        <w:rPr>
-          <w:rFonts w:eastAsia="MS Mincho"/>
-          <w:sz w:val="20"/>
-          <w:lang w:eastAsia="ja-JP"/>
-        </w:rPr>
-      </w:pPr>
-      <w:r>
-        <w:rPr>
-          <w:rFonts w:eastAsia="MS Mincho"/>
-          <w:sz w:val="20"/>
-          <w:lang w:eastAsia="ja-JP"/>
-        </w:rPr>
-        <w:t>To find isolated objects, the first step is to select the color channel in which the objects stand out best against the background. Since the objects are white bottle caps and the background is brown, the objects appeared clearly in the satur</w:t>
-      </w:r>
-      <w:r>
-        <w:rPr>
-          <w:rFonts w:eastAsia="MS Mincho"/>
-          <w:sz w:val="20"/>
+        <w:rPr>
+          <w:rFonts w:eastAsia="MS Mincho"/>
+          <w:lang w:eastAsia="ja-JP"/>
+        </w:rPr>
+      </w:pPr>
+      <w:r>
+        <w:rPr>
+          <w:rFonts w:eastAsia="MS Mincho"/>
+          <w:lang w:eastAsia="ja-JP"/>
+        </w:rPr>
+        <w:t>Since the morphological algorithm described below class</w:t>
+      </w:r>
+      <w:r>
+        <w:rPr>
+          <w:rFonts w:eastAsia="MS Mincho"/>
+          <w:lang w:eastAsia="ja-JP"/>
+        </w:rPr>
+        <w:t>i</w:t>
+      </w:r>
+      <w:r>
+        <w:rPr>
+          <w:rFonts w:eastAsia="MS Mincho"/>
+          <w:lang w:eastAsia="ja-JP"/>
+        </w:rPr>
+        <w:t xml:space="preserve">fies blobs by their size, input images must be </w:t>
+      </w:r>
+      <w:proofErr w:type="spellStart"/>
+      <w:r>
+        <w:rPr>
+          <w:rFonts w:eastAsia="MS Mincho"/>
+          <w:lang w:eastAsia="ja-JP"/>
+        </w:rPr>
+        <w:t>prescaled</w:t>
+      </w:r>
+      <w:proofErr w:type="spellEnd"/>
+      <w:r>
+        <w:rPr>
+          <w:rFonts w:eastAsia="MS Mincho"/>
+          <w:lang w:eastAsia="ja-JP"/>
+        </w:rPr>
+        <w:t xml:space="preserve"> so that the objects (bottle caps) are a standard size between images. The algorithm has some </w:t>
+      </w:r>
+      <w:proofErr w:type="spellStart"/>
+      <w:r>
+        <w:rPr>
+          <w:rFonts w:eastAsia="MS Mincho"/>
+          <w:lang w:eastAsia="ja-JP"/>
+        </w:rPr>
+        <w:t>toleratnce</w:t>
+      </w:r>
+      <w:proofErr w:type="spellEnd"/>
+      <w:r>
+        <w:rPr>
+          <w:rFonts w:eastAsia="MS Mincho"/>
+          <w:lang w:eastAsia="ja-JP"/>
+        </w:rPr>
+        <w:t xml:space="preserve"> for variation in object size within images and between images, but even with this algorithm optimally tuned, the objects must not vary in size by more than a factor of two, or groups of two or more objects could be mistaken for a single object. </w:t>
+      </w:r>
+      <w:proofErr w:type="spellStart"/>
+      <w:r>
+        <w:rPr>
+          <w:rFonts w:eastAsia="MS Mincho"/>
+          <w:lang w:eastAsia="ja-JP"/>
+        </w:rPr>
+        <w:t>Prescaling</w:t>
+      </w:r>
+      <w:proofErr w:type="spellEnd"/>
+      <w:r>
+        <w:rPr>
+          <w:rFonts w:eastAsia="MS Mincho"/>
+          <w:lang w:eastAsia="ja-JP"/>
+        </w:rPr>
+        <w:t xml:space="preserve"> was accomplished manually with photo editing software, but in an industrial environment with known camera p</w:t>
+      </w:r>
+      <w:r>
+        <w:rPr>
+          <w:rFonts w:eastAsia="MS Mincho"/>
           <w:lang w:eastAsia="ja-JP"/>
         </w:rPr>
         <w:t>a</w:t>
@@ -411,405 +571,2300 @@
       <w:r>
         <w:rPr>
           <w:rFonts w:eastAsia="MS Mincho"/>
-          <w:sz w:val="20"/>
-          <w:lang w:eastAsia="ja-JP"/>
-        </w:rPr>
-        <w:t>tion plane of a hue/saturation/value (HSV) image.</w:t>
+          <w:lang w:eastAsia="ja-JP"/>
+        </w:rPr>
+        <w:t>rameters, it could be performed automatically, perhaps with the assistance of a known cal</w:t>
+      </w:r>
+      <w:r>
+        <w:rPr>
+          <w:rFonts w:eastAsia="MS Mincho"/>
+          <w:lang w:eastAsia="ja-JP"/>
+        </w:rPr>
+        <w:t>i</w:t>
+      </w:r>
+      <w:r>
+        <w:rPr>
+          <w:rFonts w:eastAsia="MS Mincho"/>
+          <w:lang w:eastAsia="ja-JP"/>
+        </w:rPr>
+        <w:t>bration pattern printed on the bin.</w:t>
       </w:r>
     </w:p>
     <w:p>
       <w:pPr>
-        <w:pStyle w:val="NoSpacing"/>
-        <w:jc w:val="left"/>
-        <w:rPr>
-          <w:rFonts w:eastAsia="MS Mincho"/>
-          <w:sz w:val="20"/>
-          <w:lang w:eastAsia="ja-JP"/>
-        </w:rPr>
-      </w:pPr>
-      <w:r>
-        <w:rPr>
-          <w:rFonts w:eastAsia="MS Mincho"/>
-          <w:sz w:val="20"/>
-          <w:lang w:eastAsia="ja-JP"/>
-        </w:rPr>
-        <w:t>Once the saturation plane was chosen, Otsu's method was used to find a threshold level to convert the image to a b</w:t>
-      </w:r>
-      <w:r>
-        <w:rPr>
-          <w:rFonts w:eastAsia="MS Mincho"/>
-          <w:sz w:val="20"/>
-          <w:lang w:eastAsia="ja-JP"/>
-        </w:rPr>
-        <w:t>i</w:t>
-      </w:r>
-      <w:r>
-        <w:rPr>
-          <w:rFonts w:eastAsia="MS Mincho"/>
-          <w:sz w:val="20"/>
-          <w:lang w:eastAsia="ja-JP"/>
-        </w:rPr>
-        <w:t>nary image. The resulting image consisted of black blobs representing the bottle caps against a white background. The image was inverted so that the objects were white against a black background.</w:t>
+        <w:rPr>
+          <w:lang w:eastAsia="ja-JP"/>
+        </w:rPr>
+      </w:pPr>
+      <w:r>
+        <w:rPr>
+          <w:rFonts w:eastAsia="MS Mincho"/>
+          <w:lang w:eastAsia="ja-JP"/>
+        </w:rPr>
+        <w:t>In addition, some images have uneven backgrounds that could be mistaken for objects. Since the task is to find o</w:t>
+      </w:r>
+      <w:r>
+        <w:rPr>
+          <w:rFonts w:eastAsia="MS Mincho"/>
+          <w:lang w:eastAsia="ja-JP"/>
+        </w:rPr>
+        <w:t>b</w:t>
+      </w:r>
+      <w:r>
+        <w:rPr>
+          <w:rFonts w:eastAsia="MS Mincho"/>
+          <w:lang w:eastAsia="ja-JP"/>
+        </w:rPr>
+        <w:t xml:space="preserve">jects in bins, the inside of the bin is the region of interest. As such, the image should be cropped or masked to limit the search to the inside of the bin. This was accomplished manually with photo editing software, but image processing techniques such as the Hough transform </w:t>
+      </w:r>
+      <w:sdt>
+        <w:sdtPr>
+          <w:rPr>
+            <w:rFonts w:eastAsia="MS Mincho"/>
+            <w:lang w:eastAsia="ja-JP"/>
+          </w:rPr>
+          <w:id w:val="949736535"/>
+          <w:citation/>
+        </w:sdtPr>
+        <w:sdtContent>
+          <w:r>
+            <w:rPr>
+              <w:rFonts w:eastAsia="MS Mincho"/>
+              <w:lang w:eastAsia="ja-JP"/>
+            </w:rPr>
+            <w:fldChar w:fldCharType="begin"/>
+          </w:r>
+          <w:r>
+            <w:rPr>
+              <w:rFonts w:eastAsia="MS Mincho"/>
+              <w:lang w:eastAsia="ja-JP"/>
+            </w:rPr>
+            <w:instrText xml:space="preserve"> CITATION Dud72 \l 1033 </w:instrText>
+          </w:r>
+          <w:r>
+            <w:rPr>
+              <w:rFonts w:eastAsia="MS Mincho"/>
+              <w:lang w:eastAsia="ja-JP"/>
+            </w:rPr>
+            <w:fldChar w:fldCharType="separate"/>
+          </w:r>
+          <w:r>
+            <w:rPr>
+              <w:rFonts w:eastAsia="MS Mincho"/>
+              <w:noProof/>
+              <w:lang w:eastAsia="ja-JP"/>
+            </w:rPr>
+            <w:t>[3]</w:t>
+          </w:r>
+          <w:r>
+            <w:rPr>
+              <w:rFonts w:eastAsia="MS Mincho"/>
+              <w:lang w:eastAsia="ja-JP"/>
+            </w:rPr>
+            <w:fldChar w:fldCharType="end"/>
+          </w:r>
+        </w:sdtContent>
+      </w:sdt>
+      <w:r>
+        <w:rPr>
+          <w:rFonts w:eastAsia="MS Mincho"/>
+          <w:lang w:eastAsia="ja-JP"/>
+        </w:rPr>
+        <w:t xml:space="preserve"> </w:t>
+      </w:r>
+      <w:r>
+        <w:rPr>
+          <w:rFonts w:eastAsia="MS Mincho"/>
+          <w:lang w:eastAsia="ja-JP"/>
+        </w:rPr>
+        <w:t xml:space="preserve">could be used to find the edges of the bin and </w:t>
+      </w:r>
+      <w:r>
+        <w:rPr>
+          <w:rFonts w:eastAsia="MS Mincho"/>
+          <w:lang w:eastAsia="ja-JP"/>
+        </w:rPr>
+        <w:t xml:space="preserve">automatically </w:t>
+      </w:r>
+      <w:r>
+        <w:rPr>
+          <w:rFonts w:eastAsia="MS Mincho"/>
+          <w:lang w:eastAsia="ja-JP"/>
+        </w:rPr>
+        <w:t>define a r</w:t>
+      </w:r>
+      <w:r>
+        <w:rPr>
+          <w:rFonts w:eastAsia="MS Mincho"/>
+          <w:lang w:eastAsia="ja-JP"/>
+        </w:rPr>
+        <w:t>e</w:t>
+      </w:r>
+      <w:r>
+        <w:rPr>
+          <w:rFonts w:eastAsia="MS Mincho"/>
+          <w:lang w:eastAsia="ja-JP"/>
+        </w:rPr>
+        <w:t>gion of i</w:t>
+      </w:r>
+      <w:r>
+        <w:rPr>
+          <w:rFonts w:eastAsia="MS Mincho"/>
+          <w:lang w:eastAsia="ja-JP"/>
+        </w:rPr>
+        <w:t>n</w:t>
+      </w:r>
+      <w:r>
+        <w:rPr>
+          <w:rFonts w:eastAsia="MS Mincho"/>
+          <w:lang w:eastAsia="ja-JP"/>
+        </w:rPr>
+        <w:t>terest.</w:t>
+      </w:r>
+      <w:r>
+        <w:rPr>
+          <w:rFonts w:eastAsia="MS Mincho"/>
+          <w:lang w:eastAsia="ja-JP"/>
+        </w:rPr>
+        <w:t xml:space="preserve"> </w:t>
       </w:r>
     </w:p>
     <w:p>
       <w:pPr>
-        <w:pStyle w:val="NoSpacing"/>
-        <w:jc w:val="left"/>
-        <w:rPr>
-          <w:rFonts w:eastAsia="MS Mincho"/>
-          <w:sz w:val="20"/>
-          <w:lang w:eastAsia="ja-JP"/>
-        </w:rPr>
-      </w:pPr>
-      <w:r>
-        <w:rPr>
-          <w:rFonts w:eastAsia="MS Mincho"/>
-          <w:sz w:val="20"/>
-          <w:lang w:eastAsia="ja-JP"/>
-        </w:rPr>
-        <w:t>Once the binary image had been generated, the blobs were eroded using a circular ("disk") structuring element. The structuring element was 30 pixels across, about one fifth of the average size of the bottle caps. This size was chosen to be as large as possible without completely removing any of the bottle caps from the image. Eroding served two purpo</w:t>
-      </w:r>
-      <w:r>
-        <w:rPr>
-          <w:rFonts w:eastAsia="MS Mincho"/>
-          <w:sz w:val="20"/>
-          <w:lang w:eastAsia="ja-JP"/>
-        </w:rPr>
-        <w:t>s</w:t>
-      </w:r>
-      <w:r>
-        <w:rPr>
-          <w:rFonts w:eastAsia="MS Mincho"/>
-          <w:sz w:val="20"/>
-          <w:lang w:eastAsia="ja-JP"/>
-        </w:rPr>
-        <w:t>es.  Eroding the image removes the noise in the image, leaving only large blobs. Eroding also severs any "bridges" between objects that are barely touc</w:t>
-      </w:r>
-      <w:r>
-        <w:rPr>
-          <w:rFonts w:eastAsia="MS Mincho"/>
-          <w:sz w:val="20"/>
-          <w:lang w:eastAsia="ja-JP"/>
-        </w:rPr>
-        <w:t>h</w:t>
-      </w:r>
-      <w:r>
-        <w:rPr>
-          <w:rFonts w:eastAsia="MS Mincho"/>
-          <w:sz w:val="20"/>
-          <w:lang w:eastAsia="ja-JP"/>
-        </w:rPr>
-        <w:t>ing each other.</w:t>
+        <w:pStyle w:val="Heading1"/>
+      </w:pPr>
+      <w:r>
+        <w:t xml:space="preserve">Identifying </w:t>
+      </w:r>
+      <w:r>
+        <w:t>Objects Using Morphological Methods</w:t>
       </w:r>
     </w:p>
     <w:p>
       <w:pPr>
         <w:pStyle w:val="NoSpacing"/>
-        <w:jc w:val="left"/>
-        <w:rPr>
-          <w:rFonts w:eastAsia="MS Mincho"/>
-          <w:sz w:val="20"/>
-          <w:lang w:eastAsia="ja-JP"/>
-        </w:rPr>
-      </w:pPr>
-      <w:r>
-        <w:rPr>
-          <w:rFonts w:eastAsia="MS Mincho"/>
-          <w:sz w:val="20"/>
-          <w:lang w:eastAsia="ja-JP"/>
-        </w:rPr>
-        <w:t>After eroding the image, the remaining blobs were class</w:t>
-      </w:r>
-      <w:r>
-        <w:rPr>
-          <w:rFonts w:eastAsia="MS Mincho"/>
-          <w:sz w:val="20"/>
-          <w:lang w:eastAsia="ja-JP"/>
-        </w:rPr>
-        <w:t>i</w:t>
-      </w:r>
-      <w:r>
-        <w:rPr>
-          <w:rFonts w:eastAsia="MS Mincho"/>
-          <w:sz w:val="20"/>
-          <w:lang w:eastAsia="ja-JP"/>
-        </w:rPr>
-        <w:t>fied by their area. Blobs that were larger than a certain mi</w:t>
-      </w:r>
-      <w:r>
-        <w:rPr>
-          <w:rFonts w:eastAsia="MS Mincho"/>
-          <w:sz w:val="20"/>
-          <w:lang w:eastAsia="ja-JP"/>
-        </w:rPr>
-        <w:t>n</w:t>
-      </w:r>
-      <w:r>
-        <w:rPr>
-          <w:rFonts w:eastAsia="MS Mincho"/>
-          <w:sz w:val="20"/>
-          <w:lang w:eastAsia="ja-JP"/>
-        </w:rPr>
-        <w:lastRenderedPageBreak/>
-        <w:t>imum area and smaller than a maximum area were dete</w:t>
-      </w:r>
-      <w:r>
-        <w:rPr>
-          <w:rFonts w:eastAsia="MS Mincho"/>
-          <w:sz w:val="20"/>
-          <w:lang w:eastAsia="ja-JP"/>
-        </w:rPr>
-        <w:t>r</w:t>
-      </w:r>
-      <w:r>
-        <w:rPr>
-          <w:rFonts w:eastAsia="MS Mincho"/>
-          <w:sz w:val="20"/>
-          <w:lang w:eastAsia="ja-JP"/>
-        </w:rPr>
-        <w:t>mined t</w:t>
-      </w:r>
-      <w:r>
-        <w:rPr>
-          <w:rFonts w:eastAsia="MS Mincho"/>
-          <w:sz w:val="20"/>
-          <w:lang w:eastAsia="ja-JP"/>
-        </w:rPr>
-        <w:t>o contain one and only one cap.</w:t>
+        <w:rPr>
+          <w:rFonts w:eastAsia="MS Mincho"/>
+          <w:sz w:val="20"/>
+          <w:lang w:eastAsia="ja-JP"/>
+        </w:rPr>
+      </w:pPr>
+      <w:r>
+        <w:rPr>
+          <w:rFonts w:eastAsia="MS Mincho"/>
+          <w:sz w:val="20"/>
+          <w:lang w:eastAsia="ja-JP"/>
+        </w:rPr>
+        <w:t>The technique that was ultimately used in this project uses morphological operations to separate objects from groups and label them. Once labeled, it is trivial to draw bounding boxes around the objects, find their centroids, or otherwise call out their positions to the next layer of processing.</w:t>
       </w:r>
     </w:p>
     <w:p>
       <w:pPr>
         <w:pStyle w:val="NoSpacing"/>
-        <w:jc w:val="left"/>
-        <w:rPr>
-          <w:rFonts w:eastAsia="MS Mincho"/>
-          <w:sz w:val="20"/>
-          <w:lang w:eastAsia="ja-JP"/>
-        </w:rPr>
-      </w:pPr>
-      <w:r>
-        <w:rPr>
-          <w:rFonts w:eastAsia="MS Mincho"/>
-          <w:sz w:val="20"/>
-          <w:lang w:eastAsia="ja-JP"/>
-        </w:rPr>
-        <w:t xml:space="preserve">These </w:t>
-      </w:r>
-      <w:r>
-        <w:rPr>
-          <w:rFonts w:eastAsia="MS Mincho"/>
-          <w:sz w:val="20"/>
-          <w:lang w:eastAsia="ja-JP"/>
-        </w:rPr>
-        <w:t xml:space="preserve">chosen </w:t>
-      </w:r>
-      <w:r>
-        <w:rPr>
-          <w:rFonts w:eastAsia="MS Mincho"/>
-          <w:sz w:val="20"/>
-          <w:lang w:eastAsia="ja-JP"/>
-        </w:rPr>
-        <w:t xml:space="preserve">blobs were individually </w:t>
-      </w:r>
-      <w:r>
-        <w:rPr>
-          <w:rFonts w:eastAsia="MS Mincho"/>
-          <w:sz w:val="20"/>
-          <w:lang w:eastAsia="ja-JP"/>
-        </w:rPr>
-        <w:t>dilated by the same structuring element that they were originally eroded by, returning them to approximately their original size. Once each blob was dilated, it was added to a l</w:t>
-      </w:r>
-      <w:r>
-        <w:rPr>
-          <w:rFonts w:eastAsia="MS Mincho"/>
-          <w:sz w:val="20"/>
-          <w:lang w:eastAsia="ja-JP"/>
-        </w:rPr>
-        <w:t>a</w:t>
-      </w:r>
-      <w:r>
-        <w:rPr>
-          <w:rFonts w:eastAsia="MS Mincho"/>
-          <w:sz w:val="20"/>
-          <w:lang w:eastAsia="ja-JP"/>
-        </w:rPr>
-        <w:t xml:space="preserve">bel matrix. The label matrix is a matrix of integers the same dimension as the original image. It stores labeled regions by filling in the pixel values with integers (labels) corresponding to each region. Since regions are </w:t>
-      </w:r>
-      <w:proofErr w:type="spellStart"/>
-      <w:r>
-        <w:rPr>
-          <w:rFonts w:eastAsia="MS Mincho"/>
-          <w:sz w:val="20"/>
-          <w:lang w:eastAsia="ja-JP"/>
-        </w:rPr>
-        <w:t>discretized</w:t>
-      </w:r>
-      <w:proofErr w:type="spellEnd"/>
-      <w:r>
-        <w:rPr>
-          <w:rFonts w:eastAsia="MS Mincho"/>
-          <w:sz w:val="20"/>
-          <w:lang w:eastAsia="ja-JP"/>
-        </w:rPr>
-        <w:t>, it is easy to pick out individual regions for further processing or display.</w:t>
+        <w:rPr>
+          <w:rFonts w:eastAsia="MS Mincho"/>
+          <w:sz w:val="20"/>
+          <w:lang w:eastAsia="ja-JP"/>
+        </w:rPr>
+      </w:pPr>
+      <w:r>
+        <w:rPr>
+          <w:rFonts w:eastAsia="MS Mincho"/>
+          <w:sz w:val="20"/>
+          <w:lang w:eastAsia="ja-JP"/>
+        </w:rPr>
+        <w:lastRenderedPageBreak/>
+        <w:t>If all of the objects in the image are isolated (none of them touch or overlap in the image), it is trivial to find the o</w:t>
+      </w:r>
+      <w:r>
+        <w:rPr>
+          <w:rFonts w:eastAsia="MS Mincho"/>
+          <w:sz w:val="20"/>
+          <w:lang w:eastAsia="ja-JP"/>
+        </w:rPr>
+        <w:t>b</w:t>
+      </w:r>
+      <w:r>
+        <w:rPr>
+          <w:rFonts w:eastAsia="MS Mincho"/>
+          <w:sz w:val="20"/>
+          <w:lang w:eastAsia="ja-JP"/>
+        </w:rPr>
+        <w:t>jects using thresholding and connectivity.</w:t>
       </w:r>
     </w:p>
     <w:p>
       <w:pPr>
         <w:pStyle w:val="NoSpacing"/>
-        <w:jc w:val="left"/>
-        <w:rPr>
-          <w:rFonts w:eastAsia="MS Mincho"/>
-          <w:sz w:val="20"/>
-          <w:lang w:eastAsia="ja-JP"/>
-        </w:rPr>
-      </w:pPr>
-      <w:r>
-        <w:rPr>
-          <w:rFonts w:eastAsia="MS Mincho"/>
-          <w:sz w:val="20"/>
-          <w:lang w:eastAsia="ja-JP"/>
-        </w:rPr>
-        <w:t>In addition to marking the found caps in the label matrix, the cap blobs were added to an image mask. This mask was used to remove the caps from the original image so that they could be ignored during the next step.</w:t>
+        <w:jc w:val="center"/>
+        <w:rPr>
+          <w:rFonts w:eastAsia="MS Mincho"/>
+          <w:i/>
+          <w:sz w:val="20"/>
+          <w:lang w:eastAsia="ja-JP"/>
+        </w:rPr>
+      </w:pPr>
+      <w:r>
+        <w:rPr>
+          <w:rFonts w:eastAsia="MS Mincho"/>
+          <w:i/>
+          <w:noProof/>
+          <w:sz w:val="20"/>
+        </w:rPr>
+        <w:drawing>
+          <wp:inline distT="0" distB="0" distL="0" distR="0" wp14:anchorId="31F9B0F8" wp14:editId="5306EB77">
+            <wp:extent cx="3049270" cy="2287270"/>
+            <wp:effectExtent l="0" t="0" r="0" b="0"/>
+            <wp:docPr id="1" name="Picture 1"/>
+            <wp:cNvGraphicFramePr>
+              <a:graphicFrameLocks xmlns:a="http://schemas.openxmlformats.org/drawingml/2006/main" noChangeAspect="1"/>
+            </wp:cNvGraphicFramePr>
+            <a:graphic xmlns:a="http://schemas.openxmlformats.org/drawingml/2006/main">
+              <a:graphicData uri="http://schemas.openxmlformats.org/drawingml/2006/picture">
+                <pic:pic xmlns:pic="http://schemas.openxmlformats.org/drawingml/2006/picture">
+                  <pic:nvPicPr>
+                    <pic:cNvPr id="0" name="im1_scaled.jpg"/>
+                    <pic:cNvPicPr/>
+                  </pic:nvPicPr>
+                  <pic:blipFill>
+                    <a:blip r:embed="rId10" cstate="print">
+                      <a:extLst>
+                        <a:ext uri="{28A0092B-C50C-407E-A947-70E740481C1C}">
+                          <a14:useLocalDpi xmlns:a14="http://schemas.microsoft.com/office/drawing/2010/main" val="0"/>
+                        </a:ext>
+                      </a:extLst>
+                    </a:blip>
+                    <a:stretch>
+                      <a:fillRect/>
+                    </a:stretch>
+                  </pic:blipFill>
+                  <pic:spPr>
+                    <a:xfrm>
+                      <a:off x="0" y="0"/>
+                      <a:ext cx="3049270" cy="2287270"/>
+                    </a:xfrm>
+                    <a:prstGeom prst="rect">
+                      <a:avLst/>
+                    </a:prstGeom>
+                  </pic:spPr>
+                </pic:pic>
+              </a:graphicData>
+            </a:graphic>
+          </wp:inline>
+        </w:drawing>
+      </w:r>
+      <w:r>
+        <w:rPr>
+          <w:rFonts w:eastAsia="MS Mincho"/>
+          <w:i/>
+          <w:sz w:val="20"/>
+          <w:lang w:eastAsia="ja-JP"/>
+        </w:rPr>
+        <w:t>Figure 1 shows an example of an image with isolated o</w:t>
+      </w:r>
+      <w:r>
+        <w:rPr>
+          <w:rFonts w:eastAsia="MS Mincho"/>
+          <w:i/>
+          <w:sz w:val="20"/>
+          <w:lang w:eastAsia="ja-JP"/>
+        </w:rPr>
+        <w:t>b</w:t>
+      </w:r>
+      <w:r>
+        <w:rPr>
+          <w:rFonts w:eastAsia="MS Mincho"/>
+          <w:i/>
+          <w:sz w:val="20"/>
+          <w:lang w:eastAsia="ja-JP"/>
+        </w:rPr>
+        <w:t>jects. It has already been rescaled to match the parameters of this algorithm.</w:t>
       </w:r>
     </w:p>
     <w:p>
       <w:pPr>
-        <w:pStyle w:val="Heading1"/>
-        <w:rPr>
-          <w:rFonts w:hint="eastAsia"/>
-        </w:rPr>
-      </w:pPr>
-      <w:r>
-        <w:t>Identifying Grouped Objects</w:t>
+        <w:pStyle w:val="NoSpacing"/>
+        <w:rPr>
+          <w:rFonts w:eastAsia="MS Mincho"/>
+          <w:sz w:val="20"/>
+          <w:lang w:eastAsia="ja-JP"/>
+        </w:rPr>
+      </w:pPr>
+      <w:r>
+        <w:rPr>
+          <w:rFonts w:eastAsia="MS Mincho"/>
+          <w:sz w:val="20"/>
+          <w:lang w:eastAsia="ja-JP"/>
+        </w:rPr>
+        <w:t>The first step of processing is to threshold the image, sep</w:t>
+      </w:r>
+      <w:r>
+        <w:rPr>
+          <w:rFonts w:eastAsia="MS Mincho"/>
+          <w:sz w:val="20"/>
+          <w:lang w:eastAsia="ja-JP"/>
+        </w:rPr>
+        <w:t>a</w:t>
+      </w:r>
+      <w:r>
+        <w:rPr>
+          <w:rFonts w:eastAsia="MS Mincho"/>
+          <w:sz w:val="20"/>
+          <w:lang w:eastAsia="ja-JP"/>
+        </w:rPr>
+        <w:t>rating the objects from the background. Since the caps are white and the background is brown p</w:t>
+      </w:r>
+      <w:r>
+        <w:rPr>
+          <w:rFonts w:eastAsia="MS Mincho"/>
+          <w:sz w:val="20"/>
+          <w:lang w:eastAsia="ja-JP"/>
+        </w:rPr>
+        <w:t>a</w:t>
+      </w:r>
+      <w:r>
+        <w:rPr>
+          <w:rFonts w:eastAsia="MS Mincho"/>
+          <w:sz w:val="20"/>
+          <w:lang w:eastAsia="ja-JP"/>
+        </w:rPr>
+        <w:t xml:space="preserve">per, it is possible to </w:t>
+      </w:r>
+      <w:r>
+        <w:rPr>
+          <w:rFonts w:eastAsia="MS Mincho"/>
+          <w:sz w:val="20"/>
+          <w:lang w:eastAsia="ja-JP"/>
+        </w:rPr>
+        <w:t>separate the caps from the background by thresholding the grayscale image</w:t>
+      </w:r>
+      <w:r>
+        <w:rPr>
+          <w:rFonts w:eastAsia="MS Mincho"/>
+          <w:sz w:val="20"/>
+          <w:lang w:eastAsia="ja-JP"/>
+        </w:rPr>
+        <w:t xml:space="preserve">. The best results were achieved </w:t>
+      </w:r>
+      <w:r>
+        <w:rPr>
+          <w:rFonts w:eastAsia="MS Mincho"/>
+          <w:sz w:val="20"/>
+          <w:lang w:eastAsia="ja-JP"/>
+        </w:rPr>
+        <w:t xml:space="preserve">when the grayscale image is contrast-adjusted using MATLAB’s </w:t>
+      </w:r>
+      <w:proofErr w:type="spellStart"/>
+      <w:proofErr w:type="gramStart"/>
+      <w:r>
+        <w:rPr>
+          <w:rFonts w:eastAsia="MS Mincho"/>
+          <w:sz w:val="20"/>
+          <w:lang w:eastAsia="ja-JP"/>
+        </w:rPr>
+        <w:t>imadjust</w:t>
+      </w:r>
+      <w:proofErr w:type="spellEnd"/>
+      <w:r>
+        <w:rPr>
+          <w:rFonts w:eastAsia="MS Mincho"/>
+          <w:sz w:val="20"/>
+          <w:lang w:eastAsia="ja-JP"/>
+        </w:rPr>
+        <w:t>(</w:t>
+      </w:r>
+      <w:proofErr w:type="gramEnd"/>
+      <w:r>
+        <w:rPr>
+          <w:rFonts w:eastAsia="MS Mincho"/>
+          <w:sz w:val="20"/>
+          <w:lang w:eastAsia="ja-JP"/>
+        </w:rPr>
+        <w:t xml:space="preserve">) function and </w:t>
+      </w:r>
+      <w:proofErr w:type="spellStart"/>
+      <w:r>
+        <w:rPr>
+          <w:rFonts w:eastAsia="MS Mincho"/>
+          <w:sz w:val="20"/>
+          <w:lang w:eastAsia="ja-JP"/>
+        </w:rPr>
+        <w:t>thresholded</w:t>
+      </w:r>
+      <w:proofErr w:type="spellEnd"/>
+      <w:r>
+        <w:rPr>
+          <w:rFonts w:eastAsia="MS Mincho"/>
+          <w:sz w:val="20"/>
+          <w:lang w:eastAsia="ja-JP"/>
+        </w:rPr>
+        <w:t xml:space="preserve"> using Otsu’s met</w:t>
+      </w:r>
+      <w:r>
+        <w:rPr>
+          <w:rFonts w:eastAsia="MS Mincho"/>
+          <w:sz w:val="20"/>
+          <w:lang w:eastAsia="ja-JP"/>
+        </w:rPr>
+        <w:t>h</w:t>
+      </w:r>
+      <w:r>
+        <w:rPr>
+          <w:rFonts w:eastAsia="MS Mincho"/>
+          <w:sz w:val="20"/>
+          <w:lang w:eastAsia="ja-JP"/>
+        </w:rPr>
+        <w:t xml:space="preserve">od </w:t>
+      </w:r>
+      <w:sdt>
+        <w:sdtPr>
+          <w:rPr>
+            <w:rFonts w:eastAsia="MS Mincho"/>
+            <w:sz w:val="20"/>
+            <w:lang w:eastAsia="ja-JP"/>
+          </w:rPr>
+          <w:id w:val="-844859099"/>
+          <w:citation/>
+        </w:sdtPr>
+        <w:sdtContent>
+          <w:r>
+            <w:rPr>
+              <w:rFonts w:eastAsia="MS Mincho"/>
+              <w:sz w:val="20"/>
+              <w:lang w:eastAsia="ja-JP"/>
+            </w:rPr>
+            <w:fldChar w:fldCharType="begin"/>
+          </w:r>
+          <w:r>
+            <w:rPr>
+              <w:rFonts w:eastAsia="MS Mincho"/>
+              <w:sz w:val="20"/>
+              <w:lang w:eastAsia="ja-JP"/>
+            </w:rPr>
+            <w:instrText xml:space="preserve"> CITATION Ots79 \l 1033 </w:instrText>
+          </w:r>
+          <w:r>
+            <w:rPr>
+              <w:rFonts w:eastAsia="MS Mincho"/>
+              <w:sz w:val="20"/>
+              <w:lang w:eastAsia="ja-JP"/>
+            </w:rPr>
+            <w:fldChar w:fldCharType="separate"/>
+          </w:r>
+          <w:r>
+            <w:rPr>
+              <w:rFonts w:eastAsia="MS Mincho"/>
+              <w:noProof/>
+              <w:sz w:val="20"/>
+              <w:lang w:eastAsia="ja-JP"/>
+            </w:rPr>
+            <w:t>[3]</w:t>
+          </w:r>
+          <w:r>
+            <w:rPr>
+              <w:rFonts w:eastAsia="MS Mincho"/>
+              <w:sz w:val="20"/>
+              <w:lang w:eastAsia="ja-JP"/>
+            </w:rPr>
+            <w:fldChar w:fldCharType="end"/>
+          </w:r>
+        </w:sdtContent>
+      </w:sdt>
+      <w:r>
+        <w:rPr>
+          <w:rFonts w:eastAsia="MS Mincho"/>
+          <w:sz w:val="20"/>
+          <w:lang w:eastAsia="ja-JP"/>
+        </w:rPr>
+        <w:t>.</w:t>
+      </w:r>
+      <w:r>
+        <w:rPr>
+          <w:rFonts w:eastAsia="MS Mincho"/>
+          <w:sz w:val="20"/>
+          <w:lang w:eastAsia="ja-JP"/>
+        </w:rPr>
+        <w:t xml:space="preserve"> </w:t>
+      </w:r>
+      <w:r>
+        <w:rPr>
+          <w:rFonts w:eastAsia="MS Mincho"/>
+          <w:sz w:val="20"/>
+          <w:lang w:eastAsia="ja-JP"/>
+        </w:rPr>
+        <w:t>The bottle caps are retained and the background info</w:t>
+      </w:r>
+      <w:r>
+        <w:rPr>
+          <w:rFonts w:eastAsia="MS Mincho"/>
+          <w:sz w:val="20"/>
+          <w:lang w:eastAsia="ja-JP"/>
+        </w:rPr>
+        <w:t>r</w:t>
+      </w:r>
+      <w:r>
+        <w:rPr>
+          <w:rFonts w:eastAsia="MS Mincho"/>
+          <w:sz w:val="20"/>
+          <w:lang w:eastAsia="ja-JP"/>
+        </w:rPr>
+        <w:t>mation is discarded, but there are still holes and discontin</w:t>
+      </w:r>
+      <w:r>
+        <w:rPr>
+          <w:rFonts w:eastAsia="MS Mincho"/>
+          <w:sz w:val="20"/>
+          <w:lang w:eastAsia="ja-JP"/>
+        </w:rPr>
+        <w:t>u</w:t>
+      </w:r>
+      <w:r>
+        <w:rPr>
+          <w:rFonts w:eastAsia="MS Mincho"/>
+          <w:sz w:val="20"/>
+          <w:lang w:eastAsia="ja-JP"/>
+        </w:rPr>
+        <w:t>ities in the objects. In order to remove some of th</w:t>
+      </w:r>
+      <w:r>
+        <w:rPr>
+          <w:rFonts w:eastAsia="MS Mincho"/>
+          <w:sz w:val="20"/>
+          <w:lang w:eastAsia="ja-JP"/>
+        </w:rPr>
+        <w:t>e</w:t>
+      </w:r>
+      <w:r>
+        <w:rPr>
+          <w:rFonts w:eastAsia="MS Mincho"/>
+          <w:sz w:val="20"/>
+          <w:lang w:eastAsia="ja-JP"/>
+        </w:rPr>
+        <w:t xml:space="preserve">se, the image is </w:t>
+      </w:r>
+      <w:r>
+        <w:rPr>
+          <w:rFonts w:eastAsia="MS Mincho"/>
+          <w:sz w:val="20"/>
+          <w:lang w:eastAsia="ja-JP"/>
+        </w:rPr>
+        <w:t>d</w:t>
+      </w:r>
+      <w:r>
+        <w:rPr>
+          <w:rFonts w:eastAsia="MS Mincho"/>
+          <w:sz w:val="20"/>
+          <w:lang w:eastAsia="ja-JP"/>
+        </w:rPr>
+        <w:t>i</w:t>
+      </w:r>
+      <w:r>
+        <w:rPr>
+          <w:rFonts w:eastAsia="MS Mincho"/>
+          <w:sz w:val="20"/>
+          <w:lang w:eastAsia="ja-JP"/>
+        </w:rPr>
+        <w:t>lated.</w:t>
       </w:r>
     </w:p>
     <w:p>
       <w:pPr>
+        <w:pStyle w:val="NoSpacing"/>
+        <w:jc w:val="center"/>
+        <w:rPr>
+          <w:rFonts w:eastAsia="MS Mincho"/>
+          <w:sz w:val="20"/>
+          <w:lang w:eastAsia="ja-JP"/>
+        </w:rPr>
+      </w:pPr>
+      <w:r>
+        <w:rPr>
+          <w:rFonts w:eastAsia="MS Mincho"/>
+          <w:noProof/>
+          <w:sz w:val="20"/>
+        </w:rPr>
+        <w:drawing>
+          <wp:inline distT="0" distB="0" distL="0" distR="0">
+            <wp:extent cx="3049270" cy="2287270"/>
+            <wp:effectExtent l="0" t="0" r="0" b="0"/>
+            <wp:docPr id="9" name="Picture 9"/>
+            <wp:cNvGraphicFramePr>
+              <a:graphicFrameLocks xmlns:a="http://schemas.openxmlformats.org/drawingml/2006/main" noChangeAspect="1"/>
+            </wp:cNvGraphicFramePr>
+            <a:graphic xmlns:a="http://schemas.openxmlformats.org/drawingml/2006/main">
+              <a:graphicData uri="http://schemas.openxmlformats.org/drawingml/2006/picture">
+                <pic:pic xmlns:pic="http://schemas.openxmlformats.org/drawingml/2006/picture">
+                  <pic:nvPicPr>
+                    <pic:cNvPr id="0" name="im1_thresholded_dilated.png"/>
+                    <pic:cNvPicPr/>
+                  </pic:nvPicPr>
+                  <pic:blipFill>
+                    <a:blip r:embed="rId11" cstate="print">
+                      <a:extLst>
+                        <a:ext uri="{28A0092B-C50C-407E-A947-70E740481C1C}">
+                          <a14:useLocalDpi xmlns:a14="http://schemas.microsoft.com/office/drawing/2010/main" val="0"/>
+                        </a:ext>
+                      </a:extLst>
+                    </a:blip>
+                    <a:stretch>
+                      <a:fillRect/>
+                    </a:stretch>
+                  </pic:blipFill>
+                  <pic:spPr>
+                    <a:xfrm>
+                      <a:off x="0" y="0"/>
+                      <a:ext cx="3049270" cy="2287270"/>
+                    </a:xfrm>
+                    <a:prstGeom prst="rect">
+                      <a:avLst/>
+                    </a:prstGeom>
+                  </pic:spPr>
+                </pic:pic>
+              </a:graphicData>
+            </a:graphic>
+          </wp:inline>
+        </w:drawing>
+      </w:r>
+      <w:r>
+        <w:rPr>
+          <w:rFonts w:eastAsia="MS Mincho"/>
+          <w:sz w:val="20"/>
+          <w:lang w:eastAsia="ja-JP"/>
+        </w:rPr>
+        <w:t xml:space="preserve">Figure 2 shows the result of thresholding Figure 1 using Otsu’s method and then </w:t>
+      </w:r>
+      <w:r>
+        <w:rPr>
+          <w:rFonts w:eastAsia="MS Mincho"/>
+          <w:sz w:val="20"/>
+          <w:lang w:eastAsia="ja-JP"/>
+        </w:rPr>
+        <w:t>dilating with a 6 pixel circular structuring element.</w:t>
+      </w:r>
+    </w:p>
+    <w:p>
+      <w:pPr>
+        <w:pStyle w:val="NoSpacing"/>
+        <w:rPr>
+          <w:rFonts w:eastAsia="MS Mincho"/>
+          <w:sz w:val="20"/>
+          <w:lang w:eastAsia="ja-JP"/>
+        </w:rPr>
+      </w:pPr>
+      <w:r>
+        <w:rPr>
+          <w:rFonts w:eastAsia="MS Mincho"/>
+          <w:sz w:val="20"/>
+          <w:lang w:eastAsia="ja-JP"/>
+        </w:rPr>
+        <w:t>Now that the image has been prepared, the algorithm b</w:t>
+      </w:r>
+      <w:r>
+        <w:rPr>
+          <w:rFonts w:eastAsia="MS Mincho"/>
+          <w:sz w:val="20"/>
+          <w:lang w:eastAsia="ja-JP"/>
+        </w:rPr>
+        <w:t>e</w:t>
+      </w:r>
+      <w:r>
+        <w:rPr>
+          <w:rFonts w:eastAsia="MS Mincho"/>
+          <w:sz w:val="20"/>
+          <w:lang w:eastAsia="ja-JP"/>
+        </w:rPr>
+        <w:t xml:space="preserve">gins the search for objects. </w:t>
+      </w:r>
+      <w:r>
+        <w:rPr>
+          <w:rFonts w:eastAsia="MS Mincho"/>
+          <w:sz w:val="20"/>
+          <w:lang w:eastAsia="ja-JP"/>
+        </w:rPr>
+        <w:t>The result of the dilation is d</w:t>
+      </w:r>
+      <w:r>
+        <w:rPr>
+          <w:rFonts w:eastAsia="MS Mincho"/>
+          <w:sz w:val="20"/>
+          <w:lang w:eastAsia="ja-JP"/>
+        </w:rPr>
+        <w:t>e</w:t>
+      </w:r>
+      <w:r>
+        <w:rPr>
+          <w:rFonts w:eastAsia="MS Mincho"/>
+          <w:sz w:val="20"/>
+          <w:lang w:eastAsia="ja-JP"/>
+        </w:rPr>
+        <w:t xml:space="preserve">fined as the initial working image. The algorithm consists of a </w:t>
+      </w:r>
+      <w:r>
+        <w:rPr>
+          <w:rFonts w:eastAsia="MS Mincho"/>
+          <w:sz w:val="20"/>
+          <w:lang w:eastAsia="ja-JP"/>
+        </w:rPr>
+        <w:t xml:space="preserve">series of erosions by </w:t>
+      </w:r>
+      <w:r>
+        <w:rPr>
+          <w:rFonts w:eastAsia="MS Mincho"/>
+          <w:sz w:val="20"/>
+          <w:lang w:eastAsia="ja-JP"/>
+        </w:rPr>
+        <w:t xml:space="preserve">a circular structuring element. </w:t>
+      </w:r>
+      <w:proofErr w:type="gramStart"/>
+      <w:r>
+        <w:rPr>
+          <w:rFonts w:eastAsia="MS Mincho"/>
+          <w:sz w:val="20"/>
+          <w:lang w:eastAsia="ja-JP"/>
+        </w:rPr>
+        <w:t>Each erosion</w:t>
+      </w:r>
+      <w:proofErr w:type="gramEnd"/>
+      <w:r>
+        <w:rPr>
+          <w:rFonts w:eastAsia="MS Mincho"/>
+          <w:sz w:val="20"/>
+          <w:lang w:eastAsia="ja-JP"/>
+        </w:rPr>
+        <w:t>’s structuring element</w:t>
+      </w:r>
+      <w:r>
+        <w:rPr>
+          <w:rFonts w:eastAsia="MS Mincho"/>
+          <w:sz w:val="20"/>
+          <w:lang w:eastAsia="ja-JP"/>
+        </w:rPr>
+        <w:t xml:space="preserve"> is </w:t>
+      </w:r>
+      <w:r>
+        <w:rPr>
+          <w:rFonts w:eastAsia="MS Mincho"/>
+          <w:sz w:val="20"/>
+          <w:lang w:eastAsia="ja-JP"/>
+        </w:rPr>
+        <w:t xml:space="preserve">two pixels larger than the </w:t>
+      </w:r>
+      <w:r>
+        <w:rPr>
+          <w:rFonts w:eastAsia="MS Mincho"/>
+          <w:sz w:val="20"/>
+          <w:lang w:eastAsia="ja-JP"/>
+        </w:rPr>
+        <w:t>previous</w:t>
+      </w:r>
+      <w:r>
+        <w:rPr>
+          <w:rFonts w:eastAsia="MS Mincho"/>
+          <w:sz w:val="20"/>
+          <w:lang w:eastAsia="ja-JP"/>
+        </w:rPr>
+        <w:t xml:space="preserve"> one</w:t>
+      </w:r>
+      <w:r>
+        <w:rPr>
+          <w:rFonts w:eastAsia="MS Mincho"/>
+          <w:sz w:val="20"/>
+          <w:lang w:eastAsia="ja-JP"/>
+        </w:rPr>
+        <w:t>.</w:t>
+      </w:r>
+      <w:r>
+        <w:rPr>
+          <w:rFonts w:eastAsia="MS Mincho"/>
+          <w:sz w:val="20"/>
+          <w:lang w:eastAsia="ja-JP"/>
+        </w:rPr>
+        <w:t xml:space="preserve"> The erosions are not iterative, but instead </w:t>
+      </w:r>
+      <w:r>
+        <w:rPr>
+          <w:rFonts w:eastAsia="MS Mincho"/>
+          <w:sz w:val="20"/>
+          <w:lang w:eastAsia="ja-JP"/>
+        </w:rPr>
+        <w:lastRenderedPageBreak/>
+        <w:t>pe</w:t>
+      </w:r>
+      <w:r>
+        <w:rPr>
+          <w:rFonts w:eastAsia="MS Mincho"/>
+          <w:sz w:val="20"/>
+          <w:lang w:eastAsia="ja-JP"/>
+        </w:rPr>
+        <w:t>r</w:t>
+      </w:r>
+      <w:r>
+        <w:rPr>
+          <w:rFonts w:eastAsia="MS Mincho"/>
+          <w:sz w:val="20"/>
+          <w:lang w:eastAsia="ja-JP"/>
+        </w:rPr>
+        <w:t xml:space="preserve">formed on the same starting image, the working image. This is because </w:t>
+      </w:r>
+      <w:proofErr w:type="gramStart"/>
+      <w:r>
+        <w:rPr>
+          <w:rFonts w:eastAsia="MS Mincho"/>
+          <w:sz w:val="20"/>
+          <w:lang w:eastAsia="ja-JP"/>
+        </w:rPr>
+        <w:t>a single</w:t>
+      </w:r>
+      <w:proofErr w:type="gramEnd"/>
+      <w:r>
+        <w:rPr>
+          <w:rFonts w:eastAsia="MS Mincho"/>
+          <w:sz w:val="20"/>
+          <w:lang w:eastAsia="ja-JP"/>
+        </w:rPr>
+        <w:t xml:space="preserve"> erosion with a large stru</w:t>
+      </w:r>
+      <w:r>
+        <w:rPr>
+          <w:rFonts w:eastAsia="MS Mincho"/>
+          <w:sz w:val="20"/>
+          <w:lang w:eastAsia="ja-JP"/>
+        </w:rPr>
+        <w:t>c</w:t>
+      </w:r>
+      <w:r>
+        <w:rPr>
+          <w:rFonts w:eastAsia="MS Mincho"/>
+          <w:sz w:val="20"/>
+          <w:lang w:eastAsia="ja-JP"/>
+        </w:rPr>
+        <w:t>turing element is more effective at severing the links b</w:t>
+      </w:r>
+      <w:r>
+        <w:rPr>
+          <w:rFonts w:eastAsia="MS Mincho"/>
+          <w:sz w:val="20"/>
+          <w:lang w:eastAsia="ja-JP"/>
+        </w:rPr>
+        <w:t>e</w:t>
+      </w:r>
+      <w:r>
+        <w:rPr>
+          <w:rFonts w:eastAsia="MS Mincho"/>
+          <w:sz w:val="20"/>
+          <w:lang w:eastAsia="ja-JP"/>
+        </w:rPr>
+        <w:t>tween touching objects than a series of erosions with small stru</w:t>
+      </w:r>
+      <w:r>
+        <w:rPr>
+          <w:rFonts w:eastAsia="MS Mincho"/>
+          <w:sz w:val="20"/>
+          <w:lang w:eastAsia="ja-JP"/>
+        </w:rPr>
+        <w:t>c</w:t>
+      </w:r>
+      <w:r>
+        <w:rPr>
+          <w:rFonts w:eastAsia="MS Mincho"/>
+          <w:sz w:val="20"/>
+          <w:lang w:eastAsia="ja-JP"/>
+        </w:rPr>
+        <w:t>turing elements. After each erosion, e</w:t>
+      </w:r>
+      <w:r>
+        <w:rPr>
+          <w:rFonts w:eastAsia="MS Mincho"/>
+          <w:sz w:val="20"/>
+          <w:lang w:eastAsia="ja-JP"/>
+        </w:rPr>
+        <w:t>ight-connected r</w:t>
+      </w:r>
+      <w:r>
+        <w:rPr>
+          <w:rFonts w:eastAsia="MS Mincho"/>
+          <w:sz w:val="20"/>
+          <w:lang w:eastAsia="ja-JP"/>
+        </w:rPr>
+        <w:t>e</w:t>
+      </w:r>
+      <w:r>
+        <w:rPr>
+          <w:rFonts w:eastAsia="MS Mincho"/>
+          <w:sz w:val="20"/>
+          <w:lang w:eastAsia="ja-JP"/>
+        </w:rPr>
+        <w:t xml:space="preserve">gions are identified using MATLAB’s </w:t>
+      </w:r>
+      <w:proofErr w:type="spellStart"/>
+      <w:proofErr w:type="gramStart"/>
+      <w:r>
+        <w:rPr>
+          <w:rFonts w:eastAsia="MS Mincho"/>
+          <w:sz w:val="20"/>
+          <w:lang w:eastAsia="ja-JP"/>
+        </w:rPr>
+        <w:t>regionprops</w:t>
+      </w:r>
+      <w:proofErr w:type="spellEnd"/>
+      <w:r>
+        <w:rPr>
+          <w:rFonts w:eastAsia="MS Mincho"/>
+          <w:sz w:val="20"/>
+          <w:lang w:eastAsia="ja-JP"/>
+        </w:rPr>
+        <w:t>(</w:t>
+      </w:r>
+      <w:proofErr w:type="gramEnd"/>
+      <w:r>
+        <w:rPr>
+          <w:rFonts w:eastAsia="MS Mincho"/>
+          <w:sz w:val="20"/>
+          <w:lang w:eastAsia="ja-JP"/>
+        </w:rPr>
+        <w:t>) fun</w:t>
+      </w:r>
+      <w:r>
+        <w:rPr>
+          <w:rFonts w:eastAsia="MS Mincho"/>
+          <w:sz w:val="20"/>
+          <w:lang w:eastAsia="ja-JP"/>
+        </w:rPr>
+        <w:t>c</w:t>
+      </w:r>
+      <w:r>
+        <w:rPr>
+          <w:rFonts w:eastAsia="MS Mincho"/>
+          <w:sz w:val="20"/>
+          <w:lang w:eastAsia="ja-JP"/>
+        </w:rPr>
+        <w:t>tion, which enumerates regions of white pixels in a binary image and extracts certain properties of those regions. R</w:t>
+      </w:r>
+      <w:r>
+        <w:rPr>
+          <w:rFonts w:eastAsia="MS Mincho"/>
+          <w:sz w:val="20"/>
+          <w:lang w:eastAsia="ja-JP"/>
+        </w:rPr>
+        <w:t>e</w:t>
+      </w:r>
+      <w:r>
+        <w:rPr>
+          <w:rFonts w:eastAsia="MS Mincho"/>
+          <w:sz w:val="20"/>
+          <w:lang w:eastAsia="ja-JP"/>
+        </w:rPr>
+        <w:t>gions with an area smaller than a given threshold are known to be either single caps or erroneous blobs caused by noise in the image. If the region is larger than a min</w:t>
+      </w:r>
+      <w:r>
+        <w:rPr>
+          <w:rFonts w:eastAsia="MS Mincho"/>
+          <w:sz w:val="20"/>
+          <w:lang w:eastAsia="ja-JP"/>
+        </w:rPr>
+        <w:t>i</w:t>
+      </w:r>
+      <w:r>
+        <w:rPr>
+          <w:rFonts w:eastAsia="MS Mincho"/>
+          <w:sz w:val="20"/>
+          <w:lang w:eastAsia="ja-JP"/>
+        </w:rPr>
+        <w:t>mum threshold, it is a cap.</w:t>
+      </w:r>
+    </w:p>
+    <w:p>
+      <w:pPr>
+        <w:pStyle w:val="NoSpacing"/>
+        <w:rPr>
+          <w:rFonts w:eastAsia="MS Mincho"/>
+          <w:sz w:val="20"/>
+          <w:lang w:eastAsia="ja-JP"/>
+        </w:rPr>
+      </w:pPr>
+      <w:r>
+        <w:rPr>
+          <w:rFonts w:eastAsia="MS Mincho"/>
+          <w:sz w:val="20"/>
+          <w:lang w:eastAsia="ja-JP"/>
+        </w:rPr>
+        <w:t>If a region is determined to be a cap, it is dilated back to its original size (completing a morphological opening). The resulting blob is used as a mask to remove this cap from the working image. Removing found objects from the working image makes it easier to break blobs of multiple objects up into single objects and reduces computational operations as the algorithm progresses. The dilated blob is also added to a label matrix</w:t>
+      </w:r>
+      <w:r>
+        <w:rPr>
+          <w:rFonts w:eastAsia="MS Mincho"/>
+          <w:sz w:val="20"/>
+          <w:lang w:eastAsia="ja-JP"/>
+        </w:rPr>
+        <w:t>. The label matrix is a matrix of integers the same dimension as the original image. It stores labeled r</w:t>
+      </w:r>
+      <w:r>
+        <w:rPr>
+          <w:rFonts w:eastAsia="MS Mincho"/>
+          <w:sz w:val="20"/>
+          <w:lang w:eastAsia="ja-JP"/>
+        </w:rPr>
+        <w:t>e</w:t>
+      </w:r>
+      <w:r>
+        <w:rPr>
+          <w:rFonts w:eastAsia="MS Mincho"/>
+          <w:sz w:val="20"/>
+          <w:lang w:eastAsia="ja-JP"/>
+        </w:rPr>
+        <w:t>gions by fil</w:t>
+      </w:r>
+      <w:r>
+        <w:rPr>
+          <w:rFonts w:eastAsia="MS Mincho"/>
+          <w:sz w:val="20"/>
+          <w:lang w:eastAsia="ja-JP"/>
+        </w:rPr>
+        <w:t>l</w:t>
+      </w:r>
+      <w:r>
+        <w:rPr>
+          <w:rFonts w:eastAsia="MS Mincho"/>
+          <w:sz w:val="20"/>
+          <w:lang w:eastAsia="ja-JP"/>
+        </w:rPr>
+        <w:t>ing in the pixel values with integers (labels) corresponding to each region. Since regions are discretized, it is easy to pick out individual regions for further pr</w:t>
+      </w:r>
+      <w:r>
+        <w:rPr>
+          <w:rFonts w:eastAsia="MS Mincho"/>
+          <w:sz w:val="20"/>
+          <w:lang w:eastAsia="ja-JP"/>
+        </w:rPr>
+        <w:t>o</w:t>
+      </w:r>
+      <w:r>
+        <w:rPr>
+          <w:rFonts w:eastAsia="MS Mincho"/>
+          <w:sz w:val="20"/>
+          <w:lang w:eastAsia="ja-JP"/>
+        </w:rPr>
+        <w:t>cessing or di</w:t>
+      </w:r>
+      <w:r>
+        <w:rPr>
+          <w:rFonts w:eastAsia="MS Mincho"/>
+          <w:sz w:val="20"/>
+          <w:lang w:eastAsia="ja-JP"/>
+        </w:rPr>
+        <w:t>s</w:t>
+      </w:r>
+      <w:r>
+        <w:rPr>
+          <w:rFonts w:eastAsia="MS Mincho"/>
+          <w:sz w:val="20"/>
+          <w:lang w:eastAsia="ja-JP"/>
+        </w:rPr>
+        <w:t>play.</w:t>
+      </w:r>
+      <w:r>
+        <w:rPr>
+          <w:rFonts w:eastAsia="MS Mincho"/>
+          <w:sz w:val="20"/>
+          <w:lang w:eastAsia="ja-JP"/>
+        </w:rPr>
+        <w:t xml:space="preserve"> Finally, when an object is found, the size of the </w:t>
+      </w:r>
+      <w:r>
+        <w:rPr>
+          <w:rFonts w:eastAsia="MS Mincho"/>
+          <w:sz w:val="20"/>
+          <w:lang w:eastAsia="ja-JP"/>
+        </w:rPr>
+        <w:t>structural element</w:t>
+      </w:r>
+      <w:r>
+        <w:rPr>
+          <w:rFonts w:eastAsia="MS Mincho"/>
+          <w:sz w:val="20"/>
+          <w:lang w:eastAsia="ja-JP"/>
+        </w:rPr>
+        <w:t xml:space="preserve"> is reset to the minimum size (two pi</w:t>
+      </w:r>
+      <w:r>
+        <w:rPr>
+          <w:rFonts w:eastAsia="MS Mincho"/>
+          <w:sz w:val="20"/>
+          <w:lang w:eastAsia="ja-JP"/>
+        </w:rPr>
+        <w:t>x</w:t>
+      </w:r>
+      <w:r>
+        <w:rPr>
+          <w:rFonts w:eastAsia="MS Mincho"/>
+          <w:sz w:val="20"/>
+          <w:lang w:eastAsia="ja-JP"/>
+        </w:rPr>
+        <w:t xml:space="preserve">els). Because the working image is now different from the previous working image, there may now be </w:t>
+      </w:r>
+      <w:r>
+        <w:rPr>
+          <w:rFonts w:eastAsia="MS Mincho"/>
+          <w:sz w:val="20"/>
+          <w:lang w:eastAsia="ja-JP"/>
+        </w:rPr>
+        <w:t>isola</w:t>
+      </w:r>
+      <w:r>
+        <w:rPr>
+          <w:rFonts w:eastAsia="MS Mincho"/>
+          <w:sz w:val="20"/>
+          <w:lang w:eastAsia="ja-JP"/>
+        </w:rPr>
+        <w:t>t</w:t>
+      </w:r>
+      <w:r>
+        <w:rPr>
+          <w:rFonts w:eastAsia="MS Mincho"/>
+          <w:sz w:val="20"/>
+          <w:lang w:eastAsia="ja-JP"/>
+        </w:rPr>
+        <w:t>ed</w:t>
+      </w:r>
+      <w:r>
+        <w:rPr>
+          <w:rFonts w:eastAsia="MS Mincho"/>
+          <w:sz w:val="20"/>
+          <w:lang w:eastAsia="ja-JP"/>
+        </w:rPr>
+        <w:t xml:space="preserve"> objects that were once part of blobs. Since morpholog</w:t>
+      </w:r>
+      <w:r>
+        <w:rPr>
+          <w:rFonts w:eastAsia="MS Mincho"/>
+          <w:sz w:val="20"/>
+          <w:lang w:eastAsia="ja-JP"/>
+        </w:rPr>
+        <w:t>i</w:t>
+      </w:r>
+      <w:r>
+        <w:rPr>
+          <w:rFonts w:eastAsia="MS Mincho"/>
+          <w:sz w:val="20"/>
+          <w:lang w:eastAsia="ja-JP"/>
+        </w:rPr>
+        <w:t xml:space="preserve">cal opening with a large structural element causes distortion and loss of detail, it is best to </w:t>
+      </w:r>
+      <w:r>
+        <w:rPr>
+          <w:rFonts w:eastAsia="MS Mincho"/>
+          <w:sz w:val="20"/>
+          <w:lang w:eastAsia="ja-JP"/>
+        </w:rPr>
+        <w:t>reset the size of the structu</w:t>
+      </w:r>
+      <w:r>
+        <w:rPr>
+          <w:rFonts w:eastAsia="MS Mincho"/>
+          <w:sz w:val="20"/>
+          <w:lang w:eastAsia="ja-JP"/>
+        </w:rPr>
+        <w:t>r</w:t>
+      </w:r>
+      <w:r>
+        <w:rPr>
+          <w:rFonts w:eastAsia="MS Mincho"/>
+          <w:sz w:val="20"/>
+          <w:lang w:eastAsia="ja-JP"/>
+        </w:rPr>
+        <w:t>al element and allow the algorithm to find any newly-isolated objects with mi</w:t>
+      </w:r>
+      <w:r>
+        <w:rPr>
+          <w:rFonts w:eastAsia="MS Mincho"/>
+          <w:sz w:val="20"/>
+          <w:lang w:eastAsia="ja-JP"/>
+        </w:rPr>
+        <w:t>n</w:t>
+      </w:r>
+      <w:r>
+        <w:rPr>
+          <w:rFonts w:eastAsia="MS Mincho"/>
+          <w:sz w:val="20"/>
+          <w:lang w:eastAsia="ja-JP"/>
+        </w:rPr>
+        <w:t>imal distortion.</w:t>
+      </w:r>
+    </w:p>
+    <w:p>
+      <w:pPr>
+        <w:pStyle w:val="NoSpacing"/>
+        <w:rPr>
+          <w:rFonts w:eastAsia="MS Mincho"/>
+          <w:sz w:val="20"/>
+          <w:lang w:eastAsia="ja-JP"/>
+        </w:rPr>
+      </w:pPr>
+      <w:r>
+        <w:rPr>
+          <w:rFonts w:eastAsia="MS Mincho"/>
+          <w:sz w:val="20"/>
+          <w:lang w:eastAsia="ja-JP"/>
+        </w:rPr>
+        <w:t xml:space="preserve">The search terminates under one of two conditions. If at any time </w:t>
+      </w:r>
+      <w:proofErr w:type="spellStart"/>
+      <w:proofErr w:type="gramStart"/>
+      <w:r>
+        <w:rPr>
+          <w:rFonts w:eastAsia="MS Mincho"/>
+          <w:sz w:val="20"/>
+          <w:lang w:eastAsia="ja-JP"/>
+        </w:rPr>
+        <w:t>regionprops</w:t>
+      </w:r>
+      <w:proofErr w:type="spellEnd"/>
+      <w:r>
+        <w:rPr>
+          <w:rFonts w:eastAsia="MS Mincho"/>
+          <w:sz w:val="20"/>
+          <w:lang w:eastAsia="ja-JP"/>
+        </w:rPr>
+        <w:t>(</w:t>
+      </w:r>
+      <w:proofErr w:type="gramEnd"/>
+      <w:r>
+        <w:rPr>
+          <w:rFonts w:eastAsia="MS Mincho"/>
+          <w:sz w:val="20"/>
+          <w:lang w:eastAsia="ja-JP"/>
+        </w:rPr>
+        <w:t xml:space="preserve">) cannot find any regions, it means that either all of the objects have been masked from the image or all of the objects have been eroded to nothing. In either case, it is impossible to find any more objects, and the search terminates. The other termination condition is a maximum size of the structural element, which in this case </w:t>
+      </w:r>
+      <w:proofErr w:type="gramStart"/>
+      <w:r>
+        <w:rPr>
+          <w:rFonts w:eastAsia="MS Mincho"/>
+          <w:sz w:val="20"/>
+          <w:lang w:eastAsia="ja-JP"/>
+        </w:rPr>
+        <w:t>was</w:t>
+      </w:r>
+      <w:proofErr w:type="gramEnd"/>
+      <w:r>
+        <w:rPr>
+          <w:rFonts w:eastAsia="MS Mincho"/>
+          <w:sz w:val="20"/>
+          <w:lang w:eastAsia="ja-JP"/>
+        </w:rPr>
+        <w:t xml:space="preserve"> 100 pixels.</w:t>
+      </w:r>
+    </w:p>
+    <w:p>
+      <w:pPr>
+        <w:pStyle w:val="NoSpacing"/>
+        <w:rPr>
+          <w:rFonts w:eastAsia="MS Mincho"/>
+          <w:sz w:val="20"/>
+          <w:lang w:eastAsia="ja-JP"/>
+        </w:rPr>
+      </w:pPr>
+      <w:r>
+        <w:rPr>
+          <w:rFonts w:eastAsia="MS Mincho"/>
+          <w:sz w:val="20"/>
+          <w:lang w:eastAsia="ja-JP"/>
+        </w:rPr>
+        <w:t>Upon termination, the result is a label matrix identifying the areas of each of the found objects, and a list of the ce</w:t>
+      </w:r>
+      <w:r>
+        <w:rPr>
+          <w:rFonts w:eastAsia="MS Mincho"/>
+          <w:sz w:val="20"/>
+          <w:lang w:eastAsia="ja-JP"/>
+        </w:rPr>
+        <w:t>n</w:t>
+      </w:r>
+      <w:r>
+        <w:rPr>
+          <w:rFonts w:eastAsia="MS Mincho"/>
+          <w:sz w:val="20"/>
+          <w:lang w:eastAsia="ja-JP"/>
+        </w:rPr>
+        <w:t>troids of the found objects. Either can be used for further processing, such as creation of bounding boxes.</w:t>
+      </w:r>
+    </w:p>
+    <w:p>
+      <w:pPr>
+        <w:pStyle w:val="Heading1"/>
+      </w:pPr>
+      <w:r>
+        <w:t>Results and discussion</w:t>
+      </w:r>
+    </w:p>
+    <w:p>
+      <w:pPr>
+        <w:rPr>
+          <w:lang w:eastAsia="ja-JP"/>
+        </w:rPr>
+      </w:pPr>
+      <w:r>
+        <w:rPr>
+          <w:lang w:eastAsia="ja-JP"/>
+        </w:rPr>
+        <w:t>This method was tested on three images. The first image, shown in Figure 1 above, contained six isolated objects. The algorithm terminated after a single iteration, having found all six caps.</w:t>
+      </w:r>
+    </w:p>
+    <w:p>
+      <w:pPr>
+        <w:rPr>
+          <w:lang w:eastAsia="ja-JP"/>
+        </w:rPr>
+      </w:pPr>
+      <w:r>
+        <w:rPr>
+          <w:noProof/>
+        </w:rPr>
+        <w:lastRenderedPageBreak/>
+        <w:drawing>
+          <wp:inline distT="0" distB="0" distL="0" distR="0">
+            <wp:extent cx="3049270" cy="2287270"/>
+            <wp:effectExtent l="0" t="0" r="0" b="0"/>
+            <wp:docPr id="3" name="Picture 3"/>
+            <wp:cNvGraphicFramePr>
+              <a:graphicFrameLocks xmlns:a="http://schemas.openxmlformats.org/drawingml/2006/main" noChangeAspect="1"/>
+            </wp:cNvGraphicFramePr>
+            <a:graphic xmlns:a="http://schemas.openxmlformats.org/drawingml/2006/main">
+              <a:graphicData uri="http://schemas.openxmlformats.org/drawingml/2006/picture">
+                <pic:pic xmlns:pic="http://schemas.openxmlformats.org/drawingml/2006/picture">
+                  <pic:nvPicPr>
+                    <pic:cNvPr id="0" name="im1_results.png"/>
+                    <pic:cNvPicPr/>
+                  </pic:nvPicPr>
+                  <pic:blipFill>
+                    <a:blip r:embed="rId12" cstate="print">
+                      <a:extLst>
+                        <a:ext uri="{28A0092B-C50C-407E-A947-70E740481C1C}">
+                          <a14:useLocalDpi xmlns:a14="http://schemas.microsoft.com/office/drawing/2010/main" val="0"/>
+                        </a:ext>
+                      </a:extLst>
+                    </a:blip>
+                    <a:stretch>
+                      <a:fillRect/>
+                    </a:stretch>
+                  </pic:blipFill>
+                  <pic:spPr>
+                    <a:xfrm>
+                      <a:off x="0" y="0"/>
+                      <a:ext cx="3049270" cy="2287270"/>
+                    </a:xfrm>
+                    <a:prstGeom prst="rect">
+                      <a:avLst/>
+                    </a:prstGeom>
+                  </pic:spPr>
+                </pic:pic>
+              </a:graphicData>
+            </a:graphic>
+          </wp:inline>
+        </w:drawing>
+      </w:r>
+    </w:p>
+    <w:p>
+      <w:pPr>
+        <w:jc w:val="center"/>
+        <w:rPr>
+          <w:lang w:eastAsia="ja-JP"/>
+        </w:rPr>
+      </w:pPr>
+      <w:r>
+        <w:rPr>
+          <w:lang w:eastAsia="ja-JP"/>
+        </w:rPr>
+        <w:t>Figure 3 shows the results of running the search algorithm on Figure 1.</w:t>
+      </w:r>
+    </w:p>
+    <w:p>
+      <w:pPr>
+        <w:jc w:val="center"/>
+        <w:rPr>
+          <w:lang w:eastAsia="ja-JP"/>
+        </w:rPr>
+      </w:pPr>
+      <w:r>
+        <w:rPr>
+          <w:noProof/>
+        </w:rPr>
+        <w:drawing>
+          <wp:inline distT="0" distB="0" distL="0" distR="0">
+            <wp:extent cx="3049270" cy="2321560"/>
+            <wp:effectExtent l="0" t="0" r="0" b="0"/>
+            <wp:docPr id="6" name="Picture 6"/>
+            <wp:cNvGraphicFramePr>
+              <a:graphicFrameLocks xmlns:a="http://schemas.openxmlformats.org/drawingml/2006/main" noChangeAspect="1"/>
+            </wp:cNvGraphicFramePr>
+            <a:graphic xmlns:a="http://schemas.openxmlformats.org/drawingml/2006/main">
+              <a:graphicData uri="http://schemas.openxmlformats.org/drawingml/2006/picture">
+                <pic:pic xmlns:pic="http://schemas.openxmlformats.org/drawingml/2006/picture">
+                  <pic:nvPicPr>
+                    <pic:cNvPr id="0" name="im3_cropped.jpg"/>
+                    <pic:cNvPicPr/>
+                  </pic:nvPicPr>
+                  <pic:blipFill>
+                    <a:blip r:embed="rId13" cstate="print">
+                      <a:extLst>
+                        <a:ext uri="{28A0092B-C50C-407E-A947-70E740481C1C}">
+                          <a14:useLocalDpi xmlns:a14="http://schemas.microsoft.com/office/drawing/2010/main" val="0"/>
+                        </a:ext>
+                      </a:extLst>
+                    </a:blip>
+                    <a:stretch>
+                      <a:fillRect/>
+                    </a:stretch>
+                  </pic:blipFill>
+                  <pic:spPr>
+                    <a:xfrm>
+                      <a:off x="0" y="0"/>
+                      <a:ext cx="3049270" cy="2321560"/>
+                    </a:xfrm>
+                    <a:prstGeom prst="rect">
+                      <a:avLst/>
+                    </a:prstGeom>
+                  </pic:spPr>
+                </pic:pic>
+              </a:graphicData>
+            </a:graphic>
+          </wp:inline>
+        </w:drawing>
+      </w:r>
+    </w:p>
+    <w:p>
+      <w:pPr>
+        <w:jc w:val="center"/>
+        <w:rPr>
+          <w:lang w:eastAsia="ja-JP"/>
+        </w:rPr>
+      </w:pPr>
+      <w:r>
+        <w:rPr>
+          <w:lang w:eastAsia="ja-JP"/>
+        </w:rPr>
+        <w:t>Figure 4 shows several partially-overlapping objects in a bin.</w:t>
+      </w:r>
+    </w:p>
+    <w:p>
+      <w:pPr>
+        <w:rPr>
+          <w:lang w:eastAsia="ja-JP"/>
+        </w:rPr>
+      </w:pPr>
+      <w:r>
+        <w:rPr>
+          <w:lang w:eastAsia="ja-JP"/>
+        </w:rPr>
+        <w:t xml:space="preserve">The second image contains more objects, and many of them are touching or partially overlapping. The algorithm was less successful with this input, but was still able to </w:t>
+      </w:r>
+      <w:r>
+        <w:rPr>
+          <w:lang w:eastAsia="ja-JP"/>
+        </w:rPr>
+        <w:t xml:space="preserve">find </w:t>
+      </w:r>
+      <w:r>
+        <w:rPr>
+          <w:lang w:eastAsia="ja-JP"/>
+        </w:rPr>
+        <w:t xml:space="preserve">sixteen objects in </w:t>
+      </w:r>
+      <w:r>
+        <w:rPr>
+          <w:lang w:eastAsia="ja-JP"/>
+        </w:rPr>
+        <w:t xml:space="preserve">the image out of a total of twenty. </w:t>
+      </w:r>
+      <w:proofErr w:type="gramStart"/>
+      <w:r>
+        <w:rPr>
+          <w:lang w:eastAsia="ja-JP"/>
+        </w:rPr>
+        <w:t>Four of the “objects” that the algorithm finds are actually pairs of objects, and one object is found twice.</w:t>
+      </w:r>
+      <w:proofErr w:type="gramEnd"/>
+    </w:p>
+    <w:p>
+      <w:pPr>
+        <w:jc w:val="center"/>
+        <w:rPr>
+          <w:lang w:eastAsia="ja-JP"/>
+        </w:rPr>
+      </w:pPr>
+      <w:r>
+        <w:rPr>
+          <w:noProof/>
+        </w:rPr>
+        <w:lastRenderedPageBreak/>
+        <w:drawing>
+          <wp:inline distT="0" distB="0" distL="0" distR="0">
+            <wp:extent cx="3048902" cy="2321560"/>
+            <wp:effectExtent l="0" t="0" r="0" b="0"/>
+            <wp:docPr id="7" name="Picture 7"/>
+            <wp:cNvGraphicFramePr>
+              <a:graphicFrameLocks xmlns:a="http://schemas.openxmlformats.org/drawingml/2006/main" noChangeAspect="1"/>
+            </wp:cNvGraphicFramePr>
+            <a:graphic xmlns:a="http://schemas.openxmlformats.org/drawingml/2006/main">
+              <a:graphicData uri="http://schemas.openxmlformats.org/drawingml/2006/picture">
+                <pic:pic xmlns:pic="http://schemas.openxmlformats.org/drawingml/2006/picture">
+                  <pic:nvPicPr>
+                    <pic:cNvPr id="0" name="im3_results.png"/>
+                    <pic:cNvPicPr/>
+                  </pic:nvPicPr>
+                  <pic:blipFill>
+                    <a:blip r:embed="rId14" cstate="print">
+                      <a:extLst>
+                        <a:ext uri="{28A0092B-C50C-407E-A947-70E740481C1C}">
+                          <a14:useLocalDpi xmlns:a14="http://schemas.microsoft.com/office/drawing/2010/main" val="0"/>
+                        </a:ext>
+                      </a:extLst>
+                    </a:blip>
+                    <a:stretch>
+                      <a:fillRect/>
+                    </a:stretch>
+                  </pic:blipFill>
+                  <pic:spPr>
+                    <a:xfrm>
+                      <a:off x="0" y="0"/>
+                      <a:ext cx="3048902" cy="2321560"/>
+                    </a:xfrm>
+                    <a:prstGeom prst="rect">
+                      <a:avLst/>
+                    </a:prstGeom>
+                  </pic:spPr>
+                </pic:pic>
+              </a:graphicData>
+            </a:graphic>
+          </wp:inline>
+        </w:drawing>
+      </w:r>
+      <w:r>
+        <w:rPr>
+          <w:lang w:eastAsia="ja-JP"/>
+        </w:rPr>
+        <w:t>Figure 5 shows the results of running the search algorithm on Figure 4.</w:t>
+      </w:r>
+    </w:p>
+    <w:p>
+      <w:pPr>
+        <w:rPr>
+          <w:lang w:eastAsia="ja-JP"/>
+        </w:rPr>
+      </w:pPr>
+      <w:r>
+        <w:rPr>
+          <w:noProof/>
+        </w:rPr>
+        <w:drawing>
+          <wp:inline distT="0" distB="0" distL="0" distR="0" wp14:anchorId="5CB905C5" wp14:editId="411F4E3A">
+            <wp:extent cx="3049270" cy="2872740"/>
+            <wp:effectExtent l="0" t="0" r="0" b="0"/>
+            <wp:docPr id="4" name="Picture 4"/>
+            <wp:cNvGraphicFramePr>
+              <a:graphicFrameLocks xmlns:a="http://schemas.openxmlformats.org/drawingml/2006/main" noChangeAspect="1"/>
+            </wp:cNvGraphicFramePr>
+            <a:graphic xmlns:a="http://schemas.openxmlformats.org/drawingml/2006/main">
+              <a:graphicData uri="http://schemas.openxmlformats.org/drawingml/2006/picture">
+                <pic:pic xmlns:pic="http://schemas.openxmlformats.org/drawingml/2006/picture">
+                  <pic:nvPicPr>
+                    <pic:cNvPr id="0" name="im2_scaled.jpg"/>
+                    <pic:cNvPicPr/>
+                  </pic:nvPicPr>
+                  <pic:blipFill>
+                    <a:blip r:embed="rId15">
+                      <a:extLst>
+                        <a:ext uri="{28A0092B-C50C-407E-A947-70E740481C1C}">
+                          <a14:useLocalDpi xmlns:a14="http://schemas.microsoft.com/office/drawing/2010/main" val="0"/>
+                        </a:ext>
+                      </a:extLst>
+                    </a:blip>
+                    <a:stretch>
+                      <a:fillRect/>
+                    </a:stretch>
+                  </pic:blipFill>
+                  <pic:spPr>
+                    <a:xfrm>
+                      <a:off x="0" y="0"/>
+                      <a:ext cx="3049270" cy="2872740"/>
+                    </a:xfrm>
+                    <a:prstGeom prst="rect">
+                      <a:avLst/>
+                    </a:prstGeom>
+                  </pic:spPr>
+                </pic:pic>
+              </a:graphicData>
+            </a:graphic>
+          </wp:inline>
+        </w:drawing>
+      </w:r>
+    </w:p>
+    <w:p>
+      <w:pPr>
+        <w:rPr>
+          <w:lang w:eastAsia="ja-JP"/>
+        </w:rPr>
+      </w:pPr>
+      <w:r>
+        <w:rPr>
+          <w:lang w:eastAsia="ja-JP"/>
+        </w:rPr>
+        <w:t>Figure 6 shows a pile of objects that overlap substantially.</w:t>
+      </w:r>
+    </w:p>
+    <w:p>
+      <w:pPr>
+        <w:rPr>
+          <w:lang w:eastAsia="ja-JP"/>
+        </w:rPr>
+      </w:pPr>
+      <w:r>
+        <w:rPr>
+          <w:lang w:eastAsia="ja-JP"/>
+        </w:rPr>
+        <w:t>The final image presents a much more difficult challenge. The caps are overlapping much more than in the previous images, and as a result, the algorithm has considerable di</w:t>
+      </w:r>
+      <w:r>
+        <w:rPr>
+          <w:lang w:eastAsia="ja-JP"/>
+        </w:rPr>
+        <w:t>f</w:t>
+      </w:r>
+      <w:r>
+        <w:rPr>
+          <w:lang w:eastAsia="ja-JP"/>
+        </w:rPr>
+        <w:t>ficulty identifying the objects. As shown in Figure 7 below, only two objects are correctly identified. A third blob co</w:t>
+      </w:r>
+      <w:r>
+        <w:rPr>
+          <w:lang w:eastAsia="ja-JP"/>
+        </w:rPr>
+        <w:t>n</w:t>
+      </w:r>
+      <w:r>
+        <w:rPr>
+          <w:lang w:eastAsia="ja-JP"/>
+        </w:rPr>
+        <w:t>tains five objects.</w:t>
+      </w:r>
+    </w:p>
+    <w:p>
+      <w:pPr>
+        <w:jc w:val="center"/>
+        <w:rPr>
+          <w:lang w:eastAsia="ja-JP"/>
+        </w:rPr>
+      </w:pPr>
+      <w:r>
+        <w:rPr>
+          <w:noProof/>
+        </w:rPr>
+        <w:lastRenderedPageBreak/>
+        <w:drawing>
+          <wp:inline distT="0" distB="0" distL="0" distR="0">
+            <wp:extent cx="3049270" cy="2872671"/>
+            <wp:effectExtent l="0" t="0" r="0" b="0"/>
+            <wp:docPr id="8" name="Picture 8"/>
+            <wp:cNvGraphicFramePr>
+              <a:graphicFrameLocks xmlns:a="http://schemas.openxmlformats.org/drawingml/2006/main" noChangeAspect="1"/>
+            </wp:cNvGraphicFramePr>
+            <a:graphic xmlns:a="http://schemas.openxmlformats.org/drawingml/2006/main">
+              <a:graphicData uri="http://schemas.openxmlformats.org/drawingml/2006/picture">
+                <pic:pic xmlns:pic="http://schemas.openxmlformats.org/drawingml/2006/picture">
+                  <pic:nvPicPr>
+                    <pic:cNvPr id="0" name="im2_results.png"/>
+                    <pic:cNvPicPr/>
+                  </pic:nvPicPr>
+                  <pic:blipFill>
+                    <a:blip r:embed="rId16">
+                      <a:extLst>
+                        <a:ext uri="{28A0092B-C50C-407E-A947-70E740481C1C}">
+                          <a14:useLocalDpi xmlns:a14="http://schemas.microsoft.com/office/drawing/2010/main" val="0"/>
+                        </a:ext>
+                      </a:extLst>
+                    </a:blip>
+                    <a:stretch>
+                      <a:fillRect/>
+                    </a:stretch>
+                  </pic:blipFill>
+                  <pic:spPr>
+                    <a:xfrm>
+                      <a:off x="0" y="0"/>
+                      <a:ext cx="3049270" cy="2872671"/>
+                    </a:xfrm>
+                    <a:prstGeom prst="rect">
+                      <a:avLst/>
+                    </a:prstGeom>
+                  </pic:spPr>
+                </pic:pic>
+              </a:graphicData>
+            </a:graphic>
+          </wp:inline>
+        </w:drawing>
+      </w:r>
+      <w:r>
+        <w:rPr>
+          <w:lang w:eastAsia="ja-JP"/>
+        </w:rPr>
+        <w:t>Figure 7 shows the results of running the search algorithm on Figure 6.</w:t>
+      </w:r>
+    </w:p>
+    <w:p>
+      <w:pPr>
+        <w:pStyle w:val="Heading1"/>
+      </w:pPr>
+      <w:r>
+        <w:t>Applying This Method</w:t>
+      </w:r>
+    </w:p>
+    <w:p>
+      <w:r>
+        <w:t>It is evident from the results above that this algorithm is suitable for isolated bottle caps. The results from the s</w:t>
+      </w:r>
+      <w:r>
+        <w:t>e</w:t>
+      </w:r>
+      <w:r>
+        <w:t>cond image (partially overlapping caps in a box) would probably also be acceptable. However, the results for the third image show that this algorithm does no</w:t>
+      </w:r>
+      <w:r>
+        <w:t>t work for large piles of caps.</w:t>
+      </w:r>
+    </w:p>
+    <w:p>
+      <w:r>
+        <w:t>To apply this algorithm in an industrial situation, several accommodations must be made. First of all, it is necessary that the background be a color that contrasts with the o</w:t>
+      </w:r>
+      <w:r>
+        <w:t>b</w:t>
+      </w:r>
+      <w:r>
+        <w:t>jects being searched for. In these example images, the brown paper background contrasted with the white caps.</w:t>
+      </w:r>
+    </w:p>
+    <w:p>
+      <w:r>
+        <w:t>In addition, the objects must be in a single layer. If the o</w:t>
+      </w:r>
+      <w:r>
+        <w:t>b</w:t>
+      </w:r>
+      <w:r>
+        <w:t>jects are on a table or conveyor belt, this could be acco</w:t>
+      </w:r>
+      <w:r>
+        <w:t>m</w:t>
+      </w:r>
+      <w:r>
+        <w:t>plished by vibrating t</w:t>
+      </w:r>
+      <w:r>
+        <w:t>he table to separate any piles. Unfo</w:t>
+      </w:r>
+      <w:r>
+        <w:t>r</w:t>
+      </w:r>
+      <w:r>
+        <w:t>tunately, it would be difficult to separate piles of objects in a box.</w:t>
+      </w:r>
+    </w:p>
+    <w:p>
+      <w:pPr>
+        <w:pStyle w:val="Abstract"/>
+      </w:pPr>
+      <w:r>
+        <w:t>Summary</w:t>
+      </w:r>
+    </w:p>
+    <w:p>
+      <w:pPr>
         <w:pStyle w:val="BodyTextIndent"/>
         <w:ind w:firstLine="0"/>
         <w:rPr>
-          <w:sz w:val="20"/>
-        </w:rPr>
-      </w:pPr>
+          <w:rFonts w:eastAsia="MS Mincho"/>
+          <w:lang w:eastAsia="ja-JP"/>
+        </w:rPr>
+      </w:pPr>
+      <w:r>
+        <w:rPr>
+          <w:rFonts w:eastAsia="MS Mincho"/>
+          <w:lang w:eastAsia="ja-JP"/>
+        </w:rPr>
+        <w:t>A morphological method of segmenting objects in an image was pr</w:t>
+      </w:r>
+      <w:r>
+        <w:rPr>
+          <w:rFonts w:eastAsia="MS Mincho"/>
+          <w:lang w:eastAsia="ja-JP"/>
+        </w:rPr>
+        <w:t>e</w:t>
+      </w:r>
+      <w:r>
+        <w:rPr>
+          <w:rFonts w:eastAsia="MS Mincho"/>
+          <w:lang w:eastAsia="ja-JP"/>
+        </w:rPr>
+        <w:t>sented. This method was applied to three pictures of bottle caps, and the results were demonstrated. The method was completely successful at segmenting isolated objects, and somewhat successful at segmenting objects that partia</w:t>
+      </w:r>
+      <w:r>
+        <w:rPr>
+          <w:rFonts w:eastAsia="MS Mincho"/>
+          <w:lang w:eastAsia="ja-JP"/>
+        </w:rPr>
+        <w:t>l</w:t>
+      </w:r>
+      <w:r>
+        <w:rPr>
+          <w:rFonts w:eastAsia="MS Mincho"/>
+          <w:lang w:eastAsia="ja-JP"/>
+        </w:rPr>
+        <w:t>ly overlap. The method was unsuccessful at segmenting objects that overlapped substantially or were in piles. These results were discussed and applications of the method were suggested.</w:t>
+      </w:r>
     </w:p>
     <w:p>
       <w:pPr>
-        <w:pStyle w:val="Heading1"/>
-      </w:pPr>
-      <w:r>
-        <w:t>Results and discussion</w:t>
+        <w:pStyle w:val="BodyTextIndent"/>
+        <w:ind w:firstLine="0"/>
+        <w:rPr>
+          <w:rFonts w:eastAsia="MS Mincho"/>
+          <w:lang w:eastAsia="ja-JP"/>
+        </w:rPr>
+      </w:pPr>
+      <w:r>
+        <w:rPr>
+          <w:rFonts w:eastAsia="MS Mincho"/>
+          <w:lang w:eastAsia="ja-JP"/>
+        </w:rPr>
+        <w:t>Future work on this method would include experimenting with different shaped structural elements. Using different structural elements might separate the objects without ero</w:t>
+      </w:r>
+      <w:r>
+        <w:rPr>
+          <w:rFonts w:eastAsia="MS Mincho"/>
+          <w:lang w:eastAsia="ja-JP"/>
+        </w:rPr>
+        <w:t>d</w:t>
+      </w:r>
+      <w:r>
+        <w:rPr>
+          <w:rFonts w:eastAsia="MS Mincho"/>
+          <w:lang w:eastAsia="ja-JP"/>
+        </w:rPr>
+        <w:t>ing as much of the detail of the objects. This would allow more objects to be identified, and would also create make more accurate masks.</w:t>
       </w:r>
     </w:p>
     <w:p>
       <w:pPr>
-        <w:rPr>
-          <w:lang w:eastAsia="ja-JP"/>
-        </w:rPr>
-      </w:pPr>
+        <w:pStyle w:val="BodyTextIndent"/>
+        <w:ind w:firstLine="0"/>
+        <w:rPr>
+          <w:rFonts w:eastAsia="MS Mincho"/>
+          <w:lang w:eastAsia="ja-JP"/>
+        </w:rPr>
+      </w:pPr>
+      <w:r>
+        <w:rPr>
+          <w:rFonts w:eastAsia="MS Mincho"/>
+          <w:lang w:eastAsia="ja-JP"/>
+        </w:rPr>
+        <w:lastRenderedPageBreak/>
+        <w:t>Other future work would be related to tailoring the output to match the needs of the 3D CAD model matching system. The labeled regions may need to be dilated slightly to cover the entire cap in the image. Other transforms may be nee</w:t>
+      </w:r>
+      <w:r>
+        <w:rPr>
+          <w:rFonts w:eastAsia="MS Mincho"/>
+          <w:lang w:eastAsia="ja-JP"/>
+        </w:rPr>
+        <w:t>d</w:t>
+      </w:r>
+      <w:r>
+        <w:rPr>
+          <w:rFonts w:eastAsia="MS Mincho"/>
+          <w:lang w:eastAsia="ja-JP"/>
+        </w:rPr>
+        <w:t>ed to fill in any hole or gaps in the regions. One trivial sol</w:t>
+      </w:r>
+      <w:r>
+        <w:rPr>
+          <w:rFonts w:eastAsia="MS Mincho"/>
+          <w:lang w:eastAsia="ja-JP"/>
+        </w:rPr>
+        <w:t>u</w:t>
+      </w:r>
+      <w:r>
+        <w:rPr>
+          <w:rFonts w:eastAsia="MS Mincho"/>
+          <w:lang w:eastAsia="ja-JP"/>
+        </w:rPr>
+        <w:t>tion would be to dilate the regions slightly and then create a bounding box around the regions.</w:t>
+      </w:r>
     </w:p>
     <w:p>
       <w:pPr>
         <w:pStyle w:val="Abstract"/>
-        <w:numPr>
-          <w:ilvl w:val="0"/>
-          <w:numId w:val="0"/>
-        </w:numPr>
-      </w:pPr>
-      <w:r>
-        <w:t>Summary</w:t>
+      </w:pPr>
+      <w:r>
+        <w:t>Acknowledgments</w:t>
       </w:r>
     </w:p>
     <w:p>
       <w:pPr>
-        <w:pStyle w:val="BodyTextIndent"/>
-        <w:ind w:firstLine="0"/>
-        <w:rPr>
-          <w:rFonts w:ascii="Arial" w:eastAsia="MS Mincho" w:hAnsi="Arial"/>
-          <w:b/>
-          <w:lang w:eastAsia="ja-JP"/>
-        </w:rPr>
-      </w:pPr>
+        <w:pStyle w:val="BodyText2"/>
+      </w:pPr>
+      <w:r>
+        <w:t xml:space="preserve">This work was </w:t>
+      </w:r>
+      <w:r>
+        <w:t xml:space="preserve">performed in the context of Professor Frank </w:t>
+      </w:r>
+      <w:proofErr w:type="spellStart"/>
+      <w:r>
+        <w:t>Merat's</w:t>
+      </w:r>
+      <w:proofErr w:type="spellEnd"/>
+      <w:r>
+        <w:t xml:space="preserve"> EECS 490 Image Processing class.</w:t>
+      </w:r>
     </w:p>
     <w:p>
       <w:pPr>
-        <w:pStyle w:val="BodyTextIndent"/>
-        <w:ind w:firstLine="0"/>
-        <w:rPr>
-          <w:rFonts w:ascii="Arial" w:eastAsia="MS Mincho" w:hAnsi="Arial"/>
-          <w:b/>
-          <w:lang w:eastAsia="ja-JP"/>
-        </w:rPr>
-      </w:pPr>
+        <w:pStyle w:val="BodyText2"/>
+      </w:pPr>
+      <w:r>
+        <w:t>Chris Roberts provided valuable insight into object reco</w:t>
+      </w:r>
+      <w:r>
+        <w:t>g</w:t>
+      </w:r>
+      <w:r>
+        <w:t>nition techniques.</w:t>
+      </w:r>
     </w:p>
     <w:p>
       <w:pPr>
         <w:pStyle w:val="Abstract"/>
-        <w:numPr>
-          <w:ilvl w:val="0"/>
-          <w:numId w:val="0"/>
-        </w:numPr>
-      </w:pPr>
-      <w:r>
-        <w:t>Acknowledgments</w:t>
+      </w:pPr>
+      <w:r>
+        <w:t>References</w:t>
       </w:r>
     </w:p>
+    <w:sdt>
+      <w:sdtPr>
+        <w:id w:val="1130744356"/>
+        <w:docPartObj>
+          <w:docPartGallery w:val="Bibliographies"/>
+          <w:docPartUnique/>
+        </w:docPartObj>
+      </w:sdtPr>
+      <w:sdtEndPr>
+        <w:rPr>
+          <w:rFonts w:eastAsia="Times New Roman"/>
+          <w:bCs/>
+          <w:caps w:val="0"/>
+          <w:kern w:val="0"/>
+          <w:lang w:eastAsia="en-US"/>
+        </w:rPr>
+      </w:sdtEndPr>
+      <w:sdtContent>
+        <w:p>
+          <w:pPr>
+            <w:pStyle w:val="Heading1"/>
+            <w:rPr>
+              <w:noProof/>
+            </w:rPr>
+          </w:pPr>
+          <w:r>
+            <w:rPr>
+              <w:b w:val="0"/>
+            </w:rPr>
+            <w:fldChar w:fldCharType="begin"/>
+          </w:r>
+          <w:r>
+            <w:instrText xml:space="preserve"> BIBLIOGRAPHY </w:instrText>
+          </w:r>
+          <w:r>
+            <w:rPr>
+              <w:b w:val="0"/>
+            </w:rPr>
+            <w:fldChar w:fldCharType="separate"/>
+          </w:r>
+        </w:p>
+        <w:tbl>
+          <w:tblPr>
+            <w:tblW w:w="5000" w:type="pct"/>
+            <w:tblCellSpacing w:w="15" w:type="dxa"/>
+            <w:tblCellMar>
+              <w:top w:w="15" w:type="dxa"/>
+              <w:left w:w="15" w:type="dxa"/>
+              <w:bottom w:w="15" w:type="dxa"/>
+              <w:right w:w="15" w:type="dxa"/>
+            </w:tblCellMar>
+            <w:tblLook w:val="04A0" w:firstRow="1" w:lastRow="0" w:firstColumn="1" w:lastColumn="0" w:noHBand="0" w:noVBand="1"/>
+          </w:tblPr>
+          <w:tblGrid>
+            <w:gridCol w:w="281"/>
+            <w:gridCol w:w="4611"/>
+          </w:tblGrid>
+          <w:tr>
+            <w:trPr>
+              <w:divId w:val="322321096"/>
+              <w:tblCellSpacing w:w="15" w:type="dxa"/>
+            </w:trPr>
+            <w:tc>
+              <w:tcPr>
+                <w:tcW w:w="238" w:type="pct"/>
+                <w:hideMark/>
+              </w:tcPr>
+              <w:p>
+                <w:pPr>
+                  <w:pStyle w:val="Bibliography"/>
+                  <w:rPr>
+                    <w:rFonts w:eastAsiaTheme="minorEastAsia"/>
+                    <w:noProof/>
+                  </w:rPr>
+                </w:pPr>
+                <w:r>
+                  <w:rPr>
+                    <w:noProof/>
+                  </w:rPr>
+                  <w:t xml:space="preserve">[1] </w:t>
+                </w:r>
+              </w:p>
+            </w:tc>
+            <w:tc>
+              <w:tcPr>
+                <w:tcW w:w="4681" w:type="pct"/>
+                <w:hideMark/>
+              </w:tcPr>
+              <w:p>
+                <w:pPr>
+                  <w:pStyle w:val="Bibliography"/>
+                  <w:rPr>
+                    <w:rFonts w:eastAsiaTheme="minorEastAsia"/>
+                    <w:noProof/>
+                  </w:rPr>
+                </w:pPr>
+                <w:r>
+                  <w:rPr>
+                    <w:noProof/>
+                  </w:rPr>
+                  <w:t xml:space="preserve">O. Ghita and P. F. Whelan, "Object recognition using eigenvectors," </w:t>
+                </w:r>
+                <w:r>
+                  <w:rPr>
+                    <w:i/>
+                    <w:iCs/>
+                    <w:noProof/>
+                  </w:rPr>
+                  <w:t xml:space="preserve">Proceedings of SPIE, </w:t>
+                </w:r>
+                <w:r>
+                  <w:rPr>
+                    <w:noProof/>
+                  </w:rPr>
+                  <w:t xml:space="preserve">pp. 85-91, 1997. </w:t>
+                </w:r>
+              </w:p>
+            </w:tc>
+          </w:tr>
+          <w:tr>
+            <w:trPr>
+              <w:divId w:val="322321096"/>
+              <w:tblCellSpacing w:w="15" w:type="dxa"/>
+            </w:trPr>
+            <w:tc>
+              <w:tcPr>
+                <w:tcW w:w="238" w:type="pct"/>
+                <w:hideMark/>
+              </w:tcPr>
+              <w:p>
+                <w:pPr>
+                  <w:pStyle w:val="Bibliography"/>
+                  <w:rPr>
+                    <w:rFonts w:eastAsiaTheme="minorEastAsia"/>
+                    <w:noProof/>
+                  </w:rPr>
+                </w:pPr>
+                <w:r>
+                  <w:rPr>
+                    <w:noProof/>
+                  </w:rPr>
+                  <w:t xml:space="preserve">[2] </w:t>
+                </w:r>
+              </w:p>
+            </w:tc>
+            <w:tc>
+              <w:tcPr>
+                <w:tcW w:w="4681" w:type="pct"/>
+                <w:hideMark/>
+              </w:tcPr>
+              <w:p>
+                <w:pPr>
+                  <w:pStyle w:val="Bibliography"/>
+                  <w:rPr>
+                    <w:rFonts w:eastAsiaTheme="minorEastAsia"/>
+                    <w:noProof/>
+                  </w:rPr>
+                </w:pPr>
+                <w:r>
+                  <w:rPr>
+                    <w:noProof/>
+                  </w:rPr>
+                  <w:t>S. Serrano, "Eigenface Tutorial," Drexel University, 23 August 2003. [Online]. Available: http://www.pages.drexel.edu/~sis26/Eigenface%20Tutorial.htm. [Accessed 16 December 2011].</w:t>
+                </w:r>
+              </w:p>
+            </w:tc>
+          </w:tr>
+          <w:tr>
+            <w:trPr>
+              <w:divId w:val="322321096"/>
+              <w:tblCellSpacing w:w="15" w:type="dxa"/>
+            </w:trPr>
+            <w:tc>
+              <w:tcPr>
+                <w:tcW w:w="238" w:type="pct"/>
+                <w:hideMark/>
+              </w:tcPr>
+              <w:p>
+                <w:pPr>
+                  <w:pStyle w:val="Bibliography"/>
+                  <w:rPr>
+                    <w:rFonts w:eastAsiaTheme="minorEastAsia"/>
+                    <w:noProof/>
+                  </w:rPr>
+                </w:pPr>
+                <w:r>
+                  <w:rPr>
+                    <w:noProof/>
+                  </w:rPr>
+                  <w:t xml:space="preserve">[3] </w:t>
+                </w:r>
+              </w:p>
+            </w:tc>
+            <w:tc>
+              <w:tcPr>
+                <w:tcW w:w="4681" w:type="pct"/>
+                <w:hideMark/>
+              </w:tcPr>
+              <w:p>
+                <w:pPr>
+                  <w:pStyle w:val="Bibliography"/>
+                  <w:rPr>
+                    <w:rFonts w:eastAsiaTheme="minorEastAsia"/>
+                    <w:noProof/>
+                  </w:rPr>
+                </w:pPr>
+                <w:r>
+                  <w:rPr>
+                    <w:noProof/>
+                  </w:rPr>
+                  <w:t xml:space="preserve">R. O. Duda and P. E. Hart, "Use of the Hough Transformation to Detect Lines and Curves in Pictures," </w:t>
+                </w:r>
+                <w:r>
+                  <w:rPr>
+                    <w:i/>
+                    <w:iCs/>
+                    <w:noProof/>
+                  </w:rPr>
+                  <w:t xml:space="preserve">Communications of the ACM, </w:t>
+                </w:r>
+                <w:r>
+                  <w:rPr>
+                    <w:noProof/>
+                  </w:rPr>
+                  <w:t xml:space="preserve">vol. 15, no. 1, pp. 11-15, 1972. </w:t>
+                </w:r>
+              </w:p>
+            </w:tc>
+          </w:tr>
+          <w:tr>
+            <w:trPr>
+              <w:divId w:val="322321096"/>
+              <w:tblCellSpacing w:w="15" w:type="dxa"/>
+            </w:trPr>
+            <w:tc>
+              <w:tcPr>
+                <w:tcW w:w="238" w:type="pct"/>
+                <w:hideMark/>
+              </w:tcPr>
+              <w:p>
+                <w:pPr>
+                  <w:pStyle w:val="Bibliography"/>
+                  <w:rPr>
+                    <w:rFonts w:eastAsiaTheme="minorEastAsia"/>
+                    <w:noProof/>
+                  </w:rPr>
+                </w:pPr>
+                <w:r>
+                  <w:rPr>
+                    <w:noProof/>
+                  </w:rPr>
+                  <w:t xml:space="preserve">[4] </w:t>
+                </w:r>
+              </w:p>
+            </w:tc>
+            <w:tc>
+              <w:tcPr>
+                <w:tcW w:w="4681" w:type="pct"/>
+                <w:hideMark/>
+              </w:tcPr>
+              <w:p>
+                <w:pPr>
+                  <w:pStyle w:val="Bibliography"/>
+                  <w:rPr>
+                    <w:rFonts w:eastAsiaTheme="minorEastAsia"/>
+                    <w:noProof/>
+                  </w:rPr>
+                </w:pPr>
+                <w:r>
+                  <w:rPr>
+                    <w:noProof/>
+                  </w:rPr>
+                  <w:t xml:space="preserve">N. Otsu, "A Threshold Selection Method from Gray-Level Histograms," </w:t>
+                </w:r>
+                <w:r>
+                  <w:rPr>
+                    <w:i/>
+                    <w:iCs/>
+                    <w:noProof/>
+                  </w:rPr>
+                  <w:t xml:space="preserve">IEEE Transactions on Systems, Man and Cybernetics, </w:t>
+                </w:r>
+                <w:r>
+                  <w:rPr>
+                    <w:noProof/>
+                  </w:rPr>
+                  <w:t xml:space="preserve">vol. 9, no. 1, pp. 62-66, 1979. </w:t>
+                </w:r>
+              </w:p>
+            </w:tc>
+          </w:tr>
+        </w:tbl>
+        <w:p>
+          <w:pPr>
+            <w:divId w:val="322321096"/>
+            <w:rPr>
+              <w:noProof/>
+            </w:rPr>
+          </w:pPr>
+        </w:p>
+        <w:p>
+          <w:r>
+            <w:rPr>
+              <w:b/>
+              <w:bCs/>
+            </w:rPr>
+            <w:fldChar w:fldCharType="end"/>
+          </w:r>
+        </w:p>
+      </w:sdtContent>
+    </w:sdt>
     <w:p>
       <w:pPr>
-        <w:pStyle w:val="BodyText2"/>
-        <w:spacing w:after="80"/>
-      </w:pPr>
-      <w:r>
-        <w:t xml:space="preserve">This work was </w:t>
-      </w:r>
-      <w:r>
-        <w:t xml:space="preserve">performed in the context of Professor Frank </w:t>
-      </w:r>
-      <w:proofErr w:type="spellStart"/>
-      <w:r>
-        <w:t>Merat's</w:t>
-      </w:r>
-      <w:proofErr w:type="spellEnd"/>
-      <w:r>
-        <w:t xml:space="preserve"> EECS 490 Image Processing class.</w:t>
-      </w:r>
-    </w:p>
-    <w:p>
-      <w:pPr>
-        <w:pStyle w:val="BodyText2"/>
-        <w:spacing w:after="80"/>
-      </w:pPr>
-      <w:r>
-        <w:t>Chris Roberts provided valuable insight into object reco</w:t>
-      </w:r>
-      <w:r>
-        <w:t>g</w:t>
-      </w:r>
-      <w:r>
-        <w:t>nition techniques.</w:t>
-      </w:r>
-    </w:p>
-    <w:p>
-      <w:pPr>
-        <w:pStyle w:val="Abstract"/>
-        <w:numPr>
-          <w:ilvl w:val="0"/>
-          <w:numId w:val="0"/>
-        </w:numPr>
-      </w:pPr>
-      <w:r>
-        <w:t>References</w:t>
-      </w:r>
-    </w:p>
-    <w:p>
-      <w:pPr>
         <w:pStyle w:val="Footer"/>
-        <w:spacing w:after="0"/>
-        <w:ind w:left="720" w:hanging="720"/>
-        <w:jc w:val="left"/>
-      </w:pPr>
+      </w:pPr>
+      <w:bookmarkStart w:id="0" w:name="_GoBack"/>
+      <w:bookmarkEnd w:id="0"/>
     </w:p>
     <w:sectPr>
       <w:type w:val="continuous"/>
@@ -822,12 +2877,9 @@
 </file>
 
 <file path=word/endnotes.xml><?xml version="1.0" encoding="utf-8"?>
-<w:endnotes xmlns:ve="http://schemas.openxmlformats.org/markup-compatibility/2006" xmlns:o="urn:schemas-microsoft-com:office:office" xmlns:r="http://schemas.openxmlformats.org/officeDocument/2006/relationships" xmlns:m="http://schemas.openxmlformats.org/officeDocument/2006/math" xmlns:v="urn:schemas-microsoft-com:vml" xmlns:wp="http://schemas.openxmlformats.org/drawingml/2006/wordprocessingDrawing" xmlns:w10="urn:schemas-microsoft-com:office:word" xmlns:w="http://schemas.openxmlformats.org/wordprocessingml/2006/main" xmlns:wne="http://schemas.microsoft.com/office/word/2006/wordml">
+<w:endnotes xmlns:wpc="http://schemas.microsoft.com/office/word/2010/wordprocessingCanvas" xmlns:mc="http://schemas.openxmlformats.org/markup-compatibility/2006" xmlns:o="urn:schemas-microsoft-com:office:office" xmlns:r="http://schemas.openxmlformats.org/officeDocument/2006/relationships" xmlns:m="http://schemas.openxmlformats.org/officeDocument/2006/math" xmlns:v="urn:schemas-microsoft-com:vml" xmlns:wp14="http://schemas.microsoft.com/office/word/2010/wordprocessingDrawing" xmlns:wp="http://schemas.openxmlformats.org/drawingml/2006/wordprocessingDrawing" xmlns:w10="urn:schemas-microsoft-com:office:word" xmlns:w="http://schemas.openxmlformats.org/wordprocessingml/2006/main" xmlns:w14="http://schemas.microsoft.com/office/word/2010/wordml" xmlns:wpg="http://schemas.microsoft.com/office/word/2010/wordprocessingGroup" xmlns:wpi="http://schemas.microsoft.com/office/word/2010/wordprocessingInk" xmlns:wne="http://schemas.microsoft.com/office/word/2006/wordml" xmlns:wps="http://schemas.microsoft.com/office/word/2010/wordprocessingShape" mc:Ignorable="w14 wp14">
   <w:endnote w:type="separator" w:id="-1">
     <w:p>
-      <w:pPr>
-        <w:spacing w:after="0"/>
-      </w:pPr>
       <w:r>
         <w:separator/>
       </w:r>
@@ -835,9 +2887,6 @@
   </w:endnote>
   <w:endnote w:type="continuationSeparator" w:id="0">
     <w:p>
-      <w:pPr>
-        <w:spacing w:after="0"/>
-      </w:pPr>
       <w:r>
         <w:continuationSeparator/>
       </w:r>
@@ -847,11 +2896,10 @@
 </file>
 
 <file path=word/footer1.xml><?xml version="1.0" encoding="utf-8"?>
-<w:ftr xmlns:ve="http://schemas.openxmlformats.org/markup-compatibility/2006" xmlns:o="urn:schemas-microsoft-com:office:office" xmlns:r="http://schemas.openxmlformats.org/officeDocument/2006/relationships" xmlns:m="http://schemas.openxmlformats.org/officeDocument/2006/math" xmlns:v="urn:schemas-microsoft-com:vml" xmlns:wp="http://schemas.openxmlformats.org/drawingml/2006/wordprocessingDrawing" xmlns:w10="urn:schemas-microsoft-com:office:word" xmlns:w="http://schemas.openxmlformats.org/wordprocessingml/2006/main" xmlns:wne="http://schemas.microsoft.com/office/word/2006/wordml">
+<w:ftr xmlns:wpc="http://schemas.microsoft.com/office/word/2010/wordprocessingCanvas" xmlns:mc="http://schemas.openxmlformats.org/markup-compatibility/2006" xmlns:o="urn:schemas-microsoft-com:office:office" xmlns:r="http://schemas.openxmlformats.org/officeDocument/2006/relationships" xmlns:m="http://schemas.openxmlformats.org/officeDocument/2006/math" xmlns:v="urn:schemas-microsoft-com:vml" xmlns:wp14="http://schemas.microsoft.com/office/word/2010/wordprocessingDrawing" xmlns:wp="http://schemas.openxmlformats.org/drawingml/2006/wordprocessingDrawing" xmlns:w10="urn:schemas-microsoft-com:office:word" xmlns:w="http://schemas.openxmlformats.org/wordprocessingml/2006/main" xmlns:w14="http://schemas.microsoft.com/office/word/2010/wordml" xmlns:wpg="http://schemas.microsoft.com/office/word/2010/wordprocessingGroup" xmlns:wpi="http://schemas.microsoft.com/office/word/2010/wordprocessingInk" xmlns:wne="http://schemas.microsoft.com/office/word/2006/wordml" xmlns:wps="http://schemas.microsoft.com/office/word/2010/wordprocessingShape" mc:Ignorable="w14 wp14">
   <w:p>
     <w:pPr>
       <w:pStyle w:val="Footer"/>
-      <w:framePr w:wrap="around" w:vAnchor="text" w:hAnchor="margin" w:xAlign="center" w:y="1"/>
       <w:rPr>
         <w:rStyle w:val="PageNumber"/>
       </w:rPr>
@@ -884,12 +2932,9 @@
 </file>
 
 <file path=word/footnotes.xml><?xml version="1.0" encoding="utf-8"?>
-<w:footnotes xmlns:ve="http://schemas.openxmlformats.org/markup-compatibility/2006" xmlns:o="urn:schemas-microsoft-com:office:office" xmlns:r="http://schemas.openxmlformats.org/officeDocument/2006/relationships" xmlns:m="http://schemas.openxmlformats.org/officeDocument/2006/math" xmlns:v="urn:schemas-microsoft-com:vml" xmlns:wp="http://schemas.openxmlformats.org/drawingml/2006/wordprocessingDrawing" xmlns:w10="urn:schemas-microsoft-com:office:word" xmlns:w="http://schemas.openxmlformats.org/wordprocessingml/2006/main" xmlns:wne="http://schemas.microsoft.com/office/word/2006/wordml">
+<w:footnotes xmlns:wpc="http://schemas.microsoft.com/office/word/2010/wordprocessingCanvas" xmlns:mc="http://schemas.openxmlformats.org/markup-compatibility/2006" xmlns:o="urn:schemas-microsoft-com:office:office" xmlns:r="http://schemas.openxmlformats.org/officeDocument/2006/relationships" xmlns:m="http://schemas.openxmlformats.org/officeDocument/2006/math" xmlns:v="urn:schemas-microsoft-com:vml" xmlns:wp14="http://schemas.microsoft.com/office/word/2010/wordprocessingDrawing" xmlns:wp="http://schemas.openxmlformats.org/drawingml/2006/wordprocessingDrawing" xmlns:w10="urn:schemas-microsoft-com:office:word" xmlns:w="http://schemas.openxmlformats.org/wordprocessingml/2006/main" xmlns:w14="http://schemas.microsoft.com/office/word/2010/wordml" xmlns:wpg="http://schemas.microsoft.com/office/word/2010/wordprocessingGroup" xmlns:wpi="http://schemas.microsoft.com/office/word/2010/wordprocessingInk" xmlns:wne="http://schemas.microsoft.com/office/word/2006/wordml" xmlns:wps="http://schemas.microsoft.com/office/word/2010/wordprocessingShape" mc:Ignorable="w14 wp14">
   <w:footnote w:type="separator" w:id="-1">
     <w:p>
-      <w:pPr>
-        <w:spacing w:after="0"/>
-      </w:pPr>
       <w:r>
         <w:separator/>
       </w:r>
@@ -897,9 +2942,6 @@
   </w:footnote>
   <w:footnote w:type="continuationSeparator" w:id="0">
     <w:p>
-      <w:pPr>
-        <w:spacing w:after="0"/>
-      </w:pPr>
       <w:r>
         <w:continuationSeparator/>
       </w:r>
@@ -909,7 +2951,7 @@
 </file>
 
 <file path=word/numbering.xml><?xml version="1.0" encoding="utf-8"?>
-<w:numbering xmlns:ve="http://schemas.openxmlformats.org/markup-compatibility/2006" xmlns:o="urn:schemas-microsoft-com:office:office" xmlns:r="http://schemas.openxmlformats.org/officeDocument/2006/relationships" xmlns:m="http://schemas.openxmlformats.org/officeDocument/2006/math" xmlns:v="urn:schemas-microsoft-com:vml" xmlns:wp="http://schemas.openxmlformats.org/drawingml/2006/wordprocessingDrawing" xmlns:w10="urn:schemas-microsoft-com:office:word" xmlns:w="http://schemas.openxmlformats.org/wordprocessingml/2006/main" xmlns:wne="http://schemas.microsoft.com/office/word/2006/wordml">
+<w:numbering xmlns:wpc="http://schemas.microsoft.com/office/word/2010/wordprocessingCanvas" xmlns:mc="http://schemas.openxmlformats.org/markup-compatibility/2006" xmlns:o="urn:schemas-microsoft-com:office:office" xmlns:r="http://schemas.openxmlformats.org/officeDocument/2006/relationships" xmlns:m="http://schemas.openxmlformats.org/officeDocument/2006/math" xmlns:v="urn:schemas-microsoft-com:vml" xmlns:wp14="http://schemas.microsoft.com/office/word/2010/wordprocessingDrawing" xmlns:wp="http://schemas.openxmlformats.org/drawingml/2006/wordprocessingDrawing" xmlns:w10="urn:schemas-microsoft-com:office:word" xmlns:w="http://schemas.openxmlformats.org/wordprocessingml/2006/main" xmlns:w14="http://schemas.microsoft.com/office/word/2010/wordml" xmlns:wpg="http://schemas.microsoft.com/office/word/2010/wordprocessingGroup" xmlns:wpi="http://schemas.microsoft.com/office/word/2010/wordprocessingInk" xmlns:wne="http://schemas.microsoft.com/office/word/2006/wordml" xmlns:wps="http://schemas.microsoft.com/office/word/2010/wordprocessingShape" mc:Ignorable="w14 wp14">
   <w:abstractNum w:abstractNumId="0">
     <w:nsid w:val="FFFFFF7C"/>
     <w:multiLevelType w:val="singleLevel"/>
@@ -1167,7 +3209,7 @@
     <w:nsid w:val="2C557A9C"/>
     <w:multiLevelType w:val="hybridMultilevel"/>
     <w:tmpl w:val="AADEB598"/>
-    <w:lvl w:ilvl="0">
+    <w:lvl w:ilvl="0" w:tplc="76B0A836">
       <w:start w:val="1"/>
       <w:numFmt w:val="bullet"/>
       <w:lvlText w:val=""/>
@@ -1182,7 +3224,7 @@
         <w:rFonts w:ascii="Symbol" w:hAnsi="Symbol" w:hint="default"/>
       </w:rPr>
     </w:lvl>
-    <w:lvl w:ilvl="1" w:tentative="1">
+    <w:lvl w:ilvl="1" w:tplc="C8026BA8" w:tentative="1">
       <w:start w:val="1"/>
       <w:numFmt w:val="bullet"/>
       <w:lvlText w:val="o"/>
@@ -1197,7 +3239,7 @@
         <w:rFonts w:ascii="Courier New" w:hAnsi="Courier New" w:hint="default"/>
       </w:rPr>
     </w:lvl>
-    <w:lvl w:ilvl="2" w:tentative="1">
+    <w:lvl w:ilvl="2" w:tplc="9DBA6ADE" w:tentative="1">
       <w:start w:val="1"/>
       <w:numFmt w:val="bullet"/>
       <w:lvlText w:val=""/>
@@ -1212,7 +3254,7 @@
         <w:rFonts w:ascii="Wingdings" w:hAnsi="Wingdings" w:hint="default"/>
       </w:rPr>
     </w:lvl>
-    <w:lvl w:ilvl="3" w:tentative="1">
+    <w:lvl w:ilvl="3" w:tplc="32D09FF0" w:tentative="1">
       <w:start w:val="1"/>
       <w:numFmt w:val="bullet"/>
       <w:lvlText w:val=""/>
@@ -1227,7 +3269,7 @@
         <w:rFonts w:ascii="Symbol" w:hAnsi="Symbol" w:hint="default"/>
       </w:rPr>
     </w:lvl>
-    <w:lvl w:ilvl="4" w:tentative="1">
+    <w:lvl w:ilvl="4" w:tplc="5B3EB5E8" w:tentative="1">
       <w:start w:val="1"/>
       <w:numFmt w:val="bullet"/>
       <w:lvlText w:val="o"/>
@@ -1242,7 +3284,7 @@
         <w:rFonts w:ascii="Courier New" w:hAnsi="Courier New" w:hint="default"/>
       </w:rPr>
     </w:lvl>
-    <w:lvl w:ilvl="5" w:tentative="1">
+    <w:lvl w:ilvl="5" w:tplc="F4F8990A" w:tentative="1">
       <w:start w:val="1"/>
       <w:numFmt w:val="bullet"/>
       <w:lvlText w:val=""/>
@@ -1257,7 +3299,7 @@
         <w:rFonts w:ascii="Wingdings" w:hAnsi="Wingdings" w:hint="default"/>
       </w:rPr>
     </w:lvl>
-    <w:lvl w:ilvl="6" w:tentative="1">
+    <w:lvl w:ilvl="6" w:tplc="C3CA9D72" w:tentative="1">
       <w:start w:val="1"/>
       <w:numFmt w:val="bullet"/>
       <w:lvlText w:val=""/>
@@ -1272,7 +3314,7 @@
         <w:rFonts w:ascii="Symbol" w:hAnsi="Symbol" w:hint="default"/>
       </w:rPr>
     </w:lvl>
-    <w:lvl w:ilvl="7" w:tentative="1">
+    <w:lvl w:ilvl="7" w:tplc="97F4F1F6" w:tentative="1">
       <w:start w:val="1"/>
       <w:numFmt w:val="bullet"/>
       <w:lvlText w:val="o"/>
@@ -1287,7 +3329,7 @@
         <w:rFonts w:ascii="Courier New" w:hAnsi="Courier New" w:hint="default"/>
       </w:rPr>
     </w:lvl>
-    <w:lvl w:ilvl="8" w:tentative="1">
+    <w:lvl w:ilvl="8" w:tplc="EE76A4E0" w:tentative="1">
       <w:start w:val="1"/>
       <w:numFmt w:val="bullet"/>
       <w:lvlText w:val=""/>
@@ -1324,7 +3366,7 @@
     <w:nsid w:val="422832A4"/>
     <w:multiLevelType w:val="hybridMultilevel"/>
     <w:tmpl w:val="01E863A4"/>
-    <w:lvl w:ilvl="0">
+    <w:lvl w:ilvl="0" w:tplc="47806FB4">
       <w:start w:val="1"/>
       <w:numFmt w:val="bullet"/>
       <w:lvlText w:val=""/>
@@ -1339,7 +3381,7 @@
         <w:rFonts w:ascii="Symbol" w:hAnsi="Symbol" w:hint="default"/>
       </w:rPr>
     </w:lvl>
-    <w:lvl w:ilvl="1" w:tentative="1">
+    <w:lvl w:ilvl="1" w:tplc="DA1AD5FE" w:tentative="1">
       <w:start w:val="1"/>
       <w:numFmt w:val="bullet"/>
       <w:lvlText w:val="o"/>
@@ -1354,7 +3396,7 @@
         <w:rFonts w:ascii="Courier New" w:hAnsi="Courier New" w:hint="default"/>
       </w:rPr>
     </w:lvl>
-    <w:lvl w:ilvl="2" w:tentative="1">
+    <w:lvl w:ilvl="2" w:tplc="1910D14C" w:tentative="1">
       <w:start w:val="1"/>
       <w:numFmt w:val="bullet"/>
       <w:lvlText w:val=""/>
@@ -1369,7 +3411,7 @@
         <w:rFonts w:ascii="Wingdings" w:hAnsi="Wingdings" w:hint="default"/>
       </w:rPr>
     </w:lvl>
-    <w:lvl w:ilvl="3" w:tentative="1">
+    <w:lvl w:ilvl="3" w:tplc="E2D251B8" w:tentative="1">
       <w:start w:val="1"/>
       <w:numFmt w:val="bullet"/>
       <w:lvlText w:val=""/>
@@ -1384,7 +3426,7 @@
         <w:rFonts w:ascii="Symbol" w:hAnsi="Symbol" w:hint="default"/>
       </w:rPr>
     </w:lvl>
-    <w:lvl w:ilvl="4" w:tentative="1">
+    <w:lvl w:ilvl="4" w:tplc="8F38F1E0" w:tentative="1">
       <w:start w:val="1"/>
       <w:numFmt w:val="bullet"/>
       <w:lvlText w:val="o"/>
@@ -1399,7 +3441,7 @@
         <w:rFonts w:ascii="Courier New" w:hAnsi="Courier New" w:hint="default"/>
       </w:rPr>
     </w:lvl>
-    <w:lvl w:ilvl="5" w:tentative="1">
+    <w:lvl w:ilvl="5" w:tplc="AD16C0B6" w:tentative="1">
       <w:start w:val="1"/>
       <w:numFmt w:val="bullet"/>
       <w:lvlText w:val=""/>
@@ -1414,7 +3456,7 @@
         <w:rFonts w:ascii="Wingdings" w:hAnsi="Wingdings" w:hint="default"/>
       </w:rPr>
     </w:lvl>
-    <w:lvl w:ilvl="6" w:tentative="1">
+    <w:lvl w:ilvl="6" w:tplc="B610FB2E" w:tentative="1">
       <w:start w:val="1"/>
       <w:numFmt w:val="bullet"/>
       <w:lvlText w:val=""/>
@@ -1429,7 +3471,7 @@
         <w:rFonts w:ascii="Symbol" w:hAnsi="Symbol" w:hint="default"/>
       </w:rPr>
     </w:lvl>
-    <w:lvl w:ilvl="7" w:tentative="1">
+    <w:lvl w:ilvl="7" w:tplc="A1C6CBE6" w:tentative="1">
       <w:start w:val="1"/>
       <w:numFmt w:val="bullet"/>
       <w:lvlText w:val="o"/>
@@ -1444,7 +3486,7 @@
         <w:rFonts w:ascii="Courier New" w:hAnsi="Courier New" w:hint="default"/>
       </w:rPr>
     </w:lvl>
-    <w:lvl w:ilvl="8" w:tentative="1">
+    <w:lvl w:ilvl="8" w:tplc="E422A35C" w:tentative="1">
       <w:start w:val="1"/>
       <w:numFmt w:val="bullet"/>
       <w:lvlText w:val=""/>
@@ -1484,7 +3526,7 @@
     <w:nsid w:val="613F6A43"/>
     <w:multiLevelType w:val="hybridMultilevel"/>
     <w:tmpl w:val="AADEB598"/>
-    <w:lvl w:ilvl="0">
+    <w:lvl w:ilvl="0" w:tplc="8C32D000">
       <w:start w:val="1"/>
       <w:numFmt w:val="bullet"/>
       <w:lvlText w:val=""/>
@@ -1502,7 +3544,7 @@
         <w:sz w:val="18"/>
       </w:rPr>
     </w:lvl>
-    <w:lvl w:ilvl="1" w:tentative="1">
+    <w:lvl w:ilvl="1" w:tplc="41060A0C" w:tentative="1">
       <w:start w:val="1"/>
       <w:numFmt w:val="bullet"/>
       <w:lvlText w:val="o"/>
@@ -1517,7 +3559,7 @@
         <w:rFonts w:ascii="Courier New" w:hAnsi="Courier New" w:hint="default"/>
       </w:rPr>
     </w:lvl>
-    <w:lvl w:ilvl="2" w:tentative="1">
+    <w:lvl w:ilvl="2" w:tplc="F012747E" w:tentative="1">
       <w:start w:val="1"/>
       <w:numFmt w:val="bullet"/>
       <w:lvlText w:val=""/>
@@ -1532,7 +3574,7 @@
         <w:rFonts w:ascii="Wingdings" w:hAnsi="Wingdings" w:hint="default"/>
       </w:rPr>
     </w:lvl>
-    <w:lvl w:ilvl="3" w:tentative="1">
+    <w:lvl w:ilvl="3" w:tplc="9152A2EE" w:tentative="1">
       <w:start w:val="1"/>
       <w:numFmt w:val="bullet"/>
       <w:lvlText w:val=""/>
@@ -1547,7 +3589,7 @@
         <w:rFonts w:ascii="Symbol" w:hAnsi="Symbol" w:hint="default"/>
       </w:rPr>
     </w:lvl>
-    <w:lvl w:ilvl="4" w:tentative="1">
+    <w:lvl w:ilvl="4" w:tplc="1A349B1E" w:tentative="1">
       <w:start w:val="1"/>
       <w:numFmt w:val="bullet"/>
       <w:lvlText w:val="o"/>
@@ -1562,7 +3604,7 @@
         <w:rFonts w:ascii="Courier New" w:hAnsi="Courier New" w:hint="default"/>
       </w:rPr>
     </w:lvl>
-    <w:lvl w:ilvl="5" w:tentative="1">
+    <w:lvl w:ilvl="5" w:tplc="69B0E080" w:tentative="1">
       <w:start w:val="1"/>
       <w:numFmt w:val="bullet"/>
       <w:lvlText w:val=""/>
@@ -1577,7 +3619,7 @@
         <w:rFonts w:ascii="Wingdings" w:hAnsi="Wingdings" w:hint="default"/>
       </w:rPr>
     </w:lvl>
-    <w:lvl w:ilvl="6" w:tentative="1">
+    <w:lvl w:ilvl="6" w:tplc="21D0AAE0" w:tentative="1">
       <w:start w:val="1"/>
       <w:numFmt w:val="bullet"/>
       <w:lvlText w:val=""/>
@@ -1592,7 +3634,7 @@
         <w:rFonts w:ascii="Symbol" w:hAnsi="Symbol" w:hint="default"/>
       </w:rPr>
     </w:lvl>
-    <w:lvl w:ilvl="7" w:tentative="1">
+    <w:lvl w:ilvl="7" w:tplc="C6BCBBD4" w:tentative="1">
       <w:start w:val="1"/>
       <w:numFmt w:val="bullet"/>
       <w:lvlText w:val="o"/>
@@ -1607,7 +3649,7 @@
         <w:rFonts w:ascii="Courier New" w:hAnsi="Courier New" w:hint="default"/>
       </w:rPr>
     </w:lvl>
-    <w:lvl w:ilvl="8" w:tentative="1">
+    <w:lvl w:ilvl="8" w:tplc="60669BCA" w:tentative="1">
       <w:start w:val="1"/>
       <w:numFmt w:val="bullet"/>
       <w:lvlText w:val=""/>
@@ -1627,7 +3669,7 @@
     <w:nsid w:val="69A774C7"/>
     <w:multiLevelType w:val="hybridMultilevel"/>
     <w:tmpl w:val="720A889A"/>
-    <w:lvl w:ilvl="0">
+    <w:lvl w:ilvl="0" w:tplc="9DBCD444">
       <w:start w:val="1"/>
       <w:numFmt w:val="bullet"/>
       <w:lvlText w:val=""/>
@@ -1642,7 +3684,7 @@
         <w:rFonts w:ascii="Symbol" w:hAnsi="Symbol" w:hint="default"/>
       </w:rPr>
     </w:lvl>
-    <w:lvl w:ilvl="1" w:tentative="1">
+    <w:lvl w:ilvl="1" w:tplc="F31C3666" w:tentative="1">
       <w:start w:val="1"/>
       <w:numFmt w:val="bullet"/>
       <w:lvlText w:val="o"/>
@@ -1657,7 +3699,7 @@
         <w:rFonts w:ascii="Courier New" w:hAnsi="Courier New" w:hint="default"/>
       </w:rPr>
     </w:lvl>
-    <w:lvl w:ilvl="2" w:tentative="1">
+    <w:lvl w:ilvl="2" w:tplc="6A7804EE" w:tentative="1">
       <w:start w:val="1"/>
       <w:numFmt w:val="bullet"/>
       <w:lvlText w:val=""/>
@@ -1672,7 +3714,7 @@
         <w:rFonts w:ascii="Wingdings" w:hAnsi="Wingdings" w:hint="default"/>
       </w:rPr>
     </w:lvl>
-    <w:lvl w:ilvl="3" w:tentative="1">
+    <w:lvl w:ilvl="3" w:tplc="94AC2BB4" w:tentative="1">
       <w:start w:val="1"/>
       <w:numFmt w:val="bullet"/>
       <w:lvlText w:val=""/>
@@ -1687,7 +3729,7 @@
         <w:rFonts w:ascii="Symbol" w:hAnsi="Symbol" w:hint="default"/>
       </w:rPr>
     </w:lvl>
-    <w:lvl w:ilvl="4" w:tentative="1">
+    <w:lvl w:ilvl="4" w:tplc="1644A558" w:tentative="1">
       <w:start w:val="1"/>
       <w:numFmt w:val="bullet"/>
       <w:lvlText w:val="o"/>
@@ -1702,7 +3744,7 @@
         <w:rFonts w:ascii="Courier New" w:hAnsi="Courier New" w:hint="default"/>
       </w:rPr>
     </w:lvl>
-    <w:lvl w:ilvl="5" w:tentative="1">
+    <w:lvl w:ilvl="5" w:tplc="A8ECEE3C" w:tentative="1">
       <w:start w:val="1"/>
       <w:numFmt w:val="bullet"/>
       <w:lvlText w:val=""/>
@@ -1717,7 +3759,7 @@
         <w:rFonts w:ascii="Wingdings" w:hAnsi="Wingdings" w:hint="default"/>
       </w:rPr>
     </w:lvl>
-    <w:lvl w:ilvl="6" w:tentative="1">
+    <w:lvl w:ilvl="6" w:tplc="3A38E954" w:tentative="1">
       <w:start w:val="1"/>
       <w:numFmt w:val="bullet"/>
       <w:lvlText w:val=""/>
@@ -1732,7 +3774,7 @@
         <w:rFonts w:ascii="Symbol" w:hAnsi="Symbol" w:hint="default"/>
       </w:rPr>
     </w:lvl>
-    <w:lvl w:ilvl="7" w:tentative="1">
+    <w:lvl w:ilvl="7" w:tplc="C2AE2B7A" w:tentative="1">
       <w:start w:val="1"/>
       <w:numFmt w:val="bullet"/>
       <w:lvlText w:val="o"/>
@@ -1747,7 +3789,7 @@
         <w:rFonts w:ascii="Courier New" w:hAnsi="Courier New" w:hint="default"/>
       </w:rPr>
     </w:lvl>
-    <w:lvl w:ilvl="8" w:tentative="1">
+    <w:lvl w:ilvl="8" w:tplc="2E1661B4" w:tentative="1">
       <w:start w:val="1"/>
       <w:numFmt w:val="bullet"/>
       <w:lvlText w:val=""/>
@@ -1767,7 +3809,7 @@
     <w:nsid w:val="6D385E55"/>
     <w:multiLevelType w:val="hybridMultilevel"/>
     <w:tmpl w:val="56CE93EC"/>
-    <w:lvl w:ilvl="0">
+    <w:lvl w:ilvl="0" w:tplc="55005E1C">
       <w:start w:val="1"/>
       <w:numFmt w:val="bullet"/>
       <w:lvlText w:val=""/>
@@ -1782,7 +3824,7 @@
         <w:rFonts w:ascii="Symbol" w:hAnsi="Symbol" w:hint="default"/>
       </w:rPr>
     </w:lvl>
-    <w:lvl w:ilvl="1" w:tentative="1">
+    <w:lvl w:ilvl="1" w:tplc="AB8CCD38" w:tentative="1">
       <w:start w:val="1"/>
       <w:numFmt w:val="bullet"/>
       <w:lvlText w:val="o"/>
@@ -1797,7 +3839,7 @@
         <w:rFonts w:ascii="Courier New" w:hAnsi="Courier New" w:hint="default"/>
       </w:rPr>
     </w:lvl>
-    <w:lvl w:ilvl="2" w:tentative="1">
+    <w:lvl w:ilvl="2" w:tplc="7C347658" w:tentative="1">
       <w:start w:val="1"/>
       <w:numFmt w:val="bullet"/>
       <w:lvlText w:val=""/>
@@ -1812,7 +3854,7 @@
         <w:rFonts w:ascii="Wingdings" w:hAnsi="Wingdings" w:hint="default"/>
       </w:rPr>
     </w:lvl>
-    <w:lvl w:ilvl="3" w:tentative="1">
+    <w:lvl w:ilvl="3" w:tplc="9088153A" w:tentative="1">
       <w:start w:val="1"/>
       <w:numFmt w:val="bullet"/>
       <w:lvlText w:val=""/>
@@ -1827,7 +3869,7 @@
         <w:rFonts w:ascii="Symbol" w:hAnsi="Symbol" w:hint="default"/>
       </w:rPr>
     </w:lvl>
-    <w:lvl w:ilvl="4" w:tentative="1">
+    <w:lvl w:ilvl="4" w:tplc="B98257BE" w:tentative="1">
       <w:start w:val="1"/>
       <w:numFmt w:val="bullet"/>
       <w:lvlText w:val="o"/>
@@ -1842,7 +3884,7 @@
         <w:rFonts w:ascii="Courier New" w:hAnsi="Courier New" w:hint="default"/>
       </w:rPr>
     </w:lvl>
-    <w:lvl w:ilvl="5" w:tentative="1">
+    <w:lvl w:ilvl="5" w:tplc="727C6962" w:tentative="1">
       <w:start w:val="1"/>
       <w:numFmt w:val="bullet"/>
       <w:lvlText w:val=""/>
@@ -1857,7 +3899,7 @@
         <w:rFonts w:ascii="Wingdings" w:hAnsi="Wingdings" w:hint="default"/>
       </w:rPr>
     </w:lvl>
-    <w:lvl w:ilvl="6" w:tentative="1">
+    <w:lvl w:ilvl="6" w:tplc="49AE29B6" w:tentative="1">
       <w:start w:val="1"/>
       <w:numFmt w:val="bullet"/>
       <w:lvlText w:val=""/>
@@ -1872,7 +3914,7 @@
         <w:rFonts w:ascii="Symbol" w:hAnsi="Symbol" w:hint="default"/>
       </w:rPr>
     </w:lvl>
-    <w:lvl w:ilvl="7" w:tentative="1">
+    <w:lvl w:ilvl="7" w:tplc="A8D4695A" w:tentative="1">
       <w:start w:val="1"/>
       <w:numFmt w:val="bullet"/>
       <w:lvlText w:val="o"/>
@@ -1887,7 +3929,7 @@
         <w:rFonts w:ascii="Courier New" w:hAnsi="Courier New" w:hint="default"/>
       </w:rPr>
     </w:lvl>
-    <w:lvl w:ilvl="8" w:tentative="1">
+    <w:lvl w:ilvl="8" w:tplc="3500A84E" w:tentative="1">
       <w:start w:val="1"/>
       <w:numFmt w:val="bullet"/>
       <w:lvlText w:val=""/>
@@ -1929,7 +3971,7 @@
     <w:nsid w:val="73A730D1"/>
     <w:multiLevelType w:val="hybridMultilevel"/>
     <w:tmpl w:val="D7685A56"/>
-    <w:lvl w:ilvl="0">
+    <w:lvl w:ilvl="0" w:tplc="9EDAAFE8">
       <w:start w:val="1"/>
       <w:numFmt w:val="bullet"/>
       <w:lvlText w:val=""/>
@@ -1944,7 +3986,7 @@
         <w:rFonts w:ascii="Symbol" w:hAnsi="Symbol" w:hint="default"/>
       </w:rPr>
     </w:lvl>
-    <w:lvl w:ilvl="1" w:tentative="1">
+    <w:lvl w:ilvl="1" w:tplc="FE4EBBEA" w:tentative="1">
       <w:start w:val="1"/>
       <w:numFmt w:val="bullet"/>
       <w:lvlText w:val="o"/>
@@ -1959,7 +4001,7 @@
         <w:rFonts w:ascii="Courier New" w:hAnsi="Courier New" w:hint="default"/>
       </w:rPr>
     </w:lvl>
-    <w:lvl w:ilvl="2" w:tentative="1">
+    <w:lvl w:ilvl="2" w:tplc="773CB18C" w:tentative="1">
       <w:start w:val="1"/>
       <w:numFmt w:val="bullet"/>
       <w:lvlText w:val=""/>
@@ -1974,7 +4016,7 @@
         <w:rFonts w:ascii="Wingdings" w:hAnsi="Wingdings" w:hint="default"/>
       </w:rPr>
     </w:lvl>
-    <w:lvl w:ilvl="3" w:tentative="1">
+    <w:lvl w:ilvl="3" w:tplc="C81C51C4" w:tentative="1">
       <w:start w:val="1"/>
       <w:numFmt w:val="bullet"/>
       <w:lvlText w:val=""/>
@@ -1989,7 +4031,7 @@
         <w:rFonts w:ascii="Symbol" w:hAnsi="Symbol" w:hint="default"/>
       </w:rPr>
     </w:lvl>
-    <w:lvl w:ilvl="4" w:tentative="1">
+    <w:lvl w:ilvl="4" w:tplc="5FBE6178" w:tentative="1">
       <w:start w:val="1"/>
       <w:numFmt w:val="bullet"/>
       <w:lvlText w:val="o"/>
@@ -2004,7 +4046,7 @@
         <w:rFonts w:ascii="Courier New" w:hAnsi="Courier New" w:hint="default"/>
       </w:rPr>
     </w:lvl>
-    <w:lvl w:ilvl="5" w:tentative="1">
+    <w:lvl w:ilvl="5" w:tplc="B3428D8A" w:tentative="1">
       <w:start w:val="1"/>
       <w:numFmt w:val="bullet"/>
       <w:lvlText w:val=""/>
@@ -2019,7 +4061,7 @@
         <w:rFonts w:ascii="Wingdings" w:hAnsi="Wingdings" w:hint="default"/>
       </w:rPr>
     </w:lvl>
-    <w:lvl w:ilvl="6" w:tentative="1">
+    <w:lvl w:ilvl="6" w:tplc="5D86510C" w:tentative="1">
       <w:start w:val="1"/>
       <w:numFmt w:val="bullet"/>
       <w:lvlText w:val=""/>
@@ -2034,7 +4076,7 @@
         <w:rFonts w:ascii="Symbol" w:hAnsi="Symbol" w:hint="default"/>
       </w:rPr>
     </w:lvl>
-    <w:lvl w:ilvl="7" w:tentative="1">
+    <w:lvl w:ilvl="7" w:tplc="AA7612C6" w:tentative="1">
       <w:start w:val="1"/>
       <w:numFmt w:val="bullet"/>
       <w:lvlText w:val="o"/>
@@ -2049,7 +4091,7 @@
         <w:rFonts w:ascii="Courier New" w:hAnsi="Courier New" w:hint="default"/>
       </w:rPr>
     </w:lvl>
-    <w:lvl w:ilvl="8" w:tentative="1">
+    <w:lvl w:ilvl="8" w:tplc="B686B988" w:tentative="1">
       <w:start w:val="1"/>
       <w:numFmt w:val="bullet"/>
       <w:lvlText w:val=""/>
@@ -2069,7 +4111,7 @@
     <w:nsid w:val="7A7D72C9"/>
     <w:multiLevelType w:val="hybridMultilevel"/>
     <w:tmpl w:val="AADEB598"/>
-    <w:lvl w:ilvl="0">
+    <w:lvl w:ilvl="0" w:tplc="20FA90A2">
       <w:start w:val="1"/>
       <w:numFmt w:val="bullet"/>
       <w:lvlText w:val=""/>
@@ -2084,7 +4126,7 @@
         <w:rFonts w:ascii="Symbol" w:hAnsi="Symbol" w:hint="default"/>
       </w:rPr>
     </w:lvl>
-    <w:lvl w:ilvl="1" w:tentative="1">
+    <w:lvl w:ilvl="1" w:tplc="0A220FEC" w:tentative="1">
       <w:start w:val="1"/>
       <w:numFmt w:val="bullet"/>
       <w:lvlText w:val="o"/>
@@ -2099,7 +4141,7 @@
         <w:rFonts w:ascii="Courier New" w:hAnsi="Courier New" w:hint="default"/>
       </w:rPr>
     </w:lvl>
-    <w:lvl w:ilvl="2" w:tentative="1">
+    <w:lvl w:ilvl="2" w:tplc="113EBC8C" w:tentative="1">
       <w:start w:val="1"/>
       <w:numFmt w:val="bullet"/>
       <w:lvlText w:val=""/>
@@ -2114,7 +4156,7 @@
         <w:rFonts w:ascii="Wingdings" w:hAnsi="Wingdings" w:hint="default"/>
       </w:rPr>
     </w:lvl>
-    <w:lvl w:ilvl="3" w:tentative="1">
+    <w:lvl w:ilvl="3" w:tplc="F022DE06" w:tentative="1">
       <w:start w:val="1"/>
       <w:numFmt w:val="bullet"/>
       <w:lvlText w:val=""/>
@@ -2129,7 +4171,7 @@
         <w:rFonts w:ascii="Symbol" w:hAnsi="Symbol" w:hint="default"/>
       </w:rPr>
     </w:lvl>
-    <w:lvl w:ilvl="4" w:tentative="1">
+    <w:lvl w:ilvl="4" w:tplc="4F6EAEDA" w:tentative="1">
       <w:start w:val="1"/>
       <w:numFmt w:val="bullet"/>
       <w:lvlText w:val="o"/>
@@ -2144,7 +4186,7 @@
         <w:rFonts w:ascii="Courier New" w:hAnsi="Courier New" w:hint="default"/>
       </w:rPr>
     </w:lvl>
-    <w:lvl w:ilvl="5" w:tentative="1">
+    <w:lvl w:ilvl="5" w:tplc="6F324938" w:tentative="1">
       <w:start w:val="1"/>
       <w:numFmt w:val="bullet"/>
       <w:lvlText w:val=""/>
@@ -2159,7 +4201,7 @@
         <w:rFonts w:ascii="Wingdings" w:hAnsi="Wingdings" w:hint="default"/>
       </w:rPr>
     </w:lvl>
-    <w:lvl w:ilvl="6" w:tentative="1">
+    <w:lvl w:ilvl="6" w:tplc="5F2E0396" w:tentative="1">
       <w:start w:val="1"/>
       <w:numFmt w:val="bullet"/>
       <w:lvlText w:val=""/>
@@ -2174,7 +4216,7 @@
         <w:rFonts w:ascii="Symbol" w:hAnsi="Symbol" w:hint="default"/>
       </w:rPr>
     </w:lvl>
-    <w:lvl w:ilvl="7" w:tentative="1">
+    <w:lvl w:ilvl="7" w:tplc="DCF6665A" w:tentative="1">
       <w:start w:val="1"/>
       <w:numFmt w:val="bullet"/>
       <w:lvlText w:val="o"/>
@@ -2189,7 +4231,7 @@
         <w:rFonts w:ascii="Courier New" w:hAnsi="Courier New" w:hint="default"/>
       </w:rPr>
     </w:lvl>
-    <w:lvl w:ilvl="8" w:tentative="1">
+    <w:lvl w:ilvl="8" w:tplc="135C1D3A" w:tentative="1">
       <w:start w:val="1"/>
       <w:numFmt w:val="bullet"/>
       <w:lvlText w:val=""/>
@@ -2213,7 +4255,6 @@
   </w:num>
   <w:num w:numId="3">
     <w:abstractNumId w:val="9"/>
-    <w:lvlOverride w:ilvl="0"/>
   </w:num>
   <w:num w:numId="4">
     <w:abstractNumId w:val="9"/>
@@ -2282,7 +4323,7 @@
 </file>
 
 <file path=word/styles.xml><?xml version="1.0" encoding="utf-8"?>
-<w:styles xmlns:r="http://schemas.openxmlformats.org/officeDocument/2006/relationships" xmlns:w="http://schemas.openxmlformats.org/wordprocessingml/2006/main">
+<w:styles xmlns:mc="http://schemas.openxmlformats.org/markup-compatibility/2006" xmlns:r="http://schemas.openxmlformats.org/officeDocument/2006/relationships" xmlns:w="http://schemas.openxmlformats.org/wordprocessingml/2006/main" xmlns:w14="http://schemas.microsoft.com/office/word/2010/wordml" mc:Ignorable="w14">
   <w:docDefaults>
     <w:rPrDefault>
       <w:rPr>
@@ -2434,19 +4475,19 @@
   <w:style w:type="paragraph" w:default="1" w:styleId="Normal">
     <w:name w:val="Normal"/>
     <w:qFormat/>
+    <w:rsid w:val="002E42D1"/>
     <w:pPr>
       <w:spacing w:after="80"/>
       <w:jc w:val="both"/>
     </w:pPr>
-    <w:rPr>
-      <w:sz w:val="18"/>
-    </w:rPr>
   </w:style>
   <w:style w:type="paragraph" w:styleId="Heading1">
     <w:name w:val="heading 1"/>
     <w:basedOn w:val="Normal"/>
     <w:next w:val="Normal"/>
+    <w:link w:val="Heading1Char"/>
     <w:autoRedefine/>
+    <w:uiPriority w:val="9"/>
     <w:qFormat/>
     <w:pPr>
       <w:keepNext/>
@@ -2459,7 +4500,6 @@
       <w:b/>
       <w:caps/>
       <w:kern w:val="28"/>
-      <w:sz w:val="20"/>
       <w:lang w:eastAsia="ja-JP"/>
     </w:rPr>
   </w:style>
@@ -2599,14 +4639,15 @@
   </w:style>
   <w:style w:type="character" w:default="1" w:styleId="DefaultParagraphFont">
     <w:name w:val="Default Paragraph Font"/>
+    <w:uiPriority w:val="1"/>
     <w:semiHidden/>
+    <w:unhideWhenUsed/>
   </w:style>
   <w:style w:type="table" w:default="1" w:styleId="TableNormal">
     <w:name w:val="Normal Table"/>
+    <w:uiPriority w:val="99"/>
     <w:semiHidden/>
-    <w:rPr>
-      <w:lang w:bidi="ar-SA"/>
-    </w:rPr>
+    <w:unhideWhenUsed/>
     <w:tblPr>
       <w:tblInd w:w="0" w:type="dxa"/>
       <w:tblCellMar>
@@ -2619,7 +4660,9 @@
   </w:style>
   <w:style w:type="numbering" w:default="1" w:styleId="NoList">
     <w:name w:val="No List"/>
+    <w:uiPriority w:val="99"/>
     <w:semiHidden/>
+    <w:unhideWhenUsed/>
   </w:style>
   <w:style w:type="character" w:styleId="FootnoteReference">
     <w:name w:val="footnote reference"/>
@@ -2663,7 +4706,6 @@
     </w:pPr>
     <w:rPr>
       <w:rFonts w:ascii="Helvetica" w:hAnsi="Helvetica"/>
-      <w:sz w:val="20"/>
     </w:rPr>
   </w:style>
   <w:style w:type="paragraph" w:styleId="FootnoteText">
@@ -2731,9 +4773,6 @@
         <w:numId w:val="2"/>
       </w:numPr>
     </w:pPr>
-    <w:rPr>
-      <w:sz w:val="20"/>
-    </w:rPr>
   </w:style>
   <w:style w:type="character" w:styleId="PageNumber">
     <w:name w:val="page number"/>
@@ -2795,9 +4834,6 @@
     <w:pPr>
       <w:spacing w:after="60"/>
     </w:pPr>
-    <w:rPr>
-      <w:sz w:val="20"/>
-    </w:rPr>
   </w:style>
   <w:style w:type="paragraph" w:styleId="Header">
     <w:name w:val="header"/>
@@ -2817,7 +4853,6 @@
     </w:pPr>
     <w:rPr>
       <w:i/>
-      <w:sz w:val="20"/>
     </w:rPr>
   </w:style>
   <w:style w:type="paragraph" w:customStyle="1" w:styleId="Default">
@@ -2915,9 +4950,6 @@
   <w:style w:type="paragraph" w:styleId="CommentText">
     <w:name w:val="annotation text"/>
     <w:basedOn w:val="Normal"/>
-    <w:rPr>
-      <w:sz w:val="20"/>
-    </w:rPr>
   </w:style>
   <w:style w:type="paragraph" w:styleId="Date">
     <w:name w:val="Date"/>
@@ -2927,9 +4959,6 @@
   <w:style w:type="paragraph" w:styleId="EndnoteText">
     <w:name w:val="endnote text"/>
     <w:basedOn w:val="Normal"/>
-    <w:rPr>
-      <w:sz w:val="20"/>
-    </w:rPr>
   </w:style>
   <w:style w:type="paragraph" w:styleId="EnvelopeAddress">
     <w:name w:val="envelope address"/>
@@ -2948,7 +4977,6 @@
     <w:basedOn w:val="Normal"/>
     <w:rPr>
       <w:rFonts w:ascii="Arial" w:hAnsi="Arial"/>
-      <w:sz w:val="20"/>
     </w:rPr>
   </w:style>
   <w:style w:type="paragraph" w:styleId="Index1">
@@ -3258,7 +5286,6 @@
     <w:basedOn w:val="Normal"/>
     <w:rPr>
       <w:rFonts w:ascii="Courier New" w:hAnsi="Courier New"/>
-      <w:sz w:val="20"/>
     </w:rPr>
   </w:style>
   <w:style w:type="paragraph" w:styleId="Salutation">
@@ -3421,6 +5448,218 @@
     <w:rPr>
       <w:sz w:val="18"/>
     </w:rPr>
+  </w:style>
+  <w:style w:type="character" w:customStyle="1" w:styleId="Heading1Char">
+    <w:name w:val="Heading 1 Char"/>
+    <w:basedOn w:val="DefaultParagraphFont"/>
+    <w:link w:val="Heading1"/>
+    <w:uiPriority w:val="9"/>
+    <w:rsid w:val="00FF3286"/>
+    <w:rPr>
+      <w:rFonts w:eastAsia="MS Mincho"/>
+      <w:b/>
+      <w:caps/>
+      <w:kern w:val="28"/>
+      <w:lang w:eastAsia="ja-JP"/>
+    </w:rPr>
+  </w:style>
+  <w:style w:type="paragraph" w:styleId="Bibliography">
+    <w:name w:val="Bibliography"/>
+    <w:basedOn w:val="Normal"/>
+    <w:next w:val="Normal"/>
+    <w:uiPriority w:val="37"/>
+    <w:unhideWhenUsed/>
+    <w:rsid w:val="00FF3286"/>
+  </w:style>
+</w:styles>
+</file>
+
+<file path=word/stylesWithEffects.xml><?xml version="1.0" encoding="utf-8"?>
+<w:styles xmlns:wpc="http://schemas.microsoft.com/office/word/2010/wordprocessingCanvas" xmlns:mc="http://schemas.openxmlformats.org/markup-compatibility/2006" xmlns:o="urn:schemas-microsoft-com:office:office" xmlns:r="http://schemas.openxmlformats.org/officeDocument/2006/relationships" xmlns:m="http://schemas.openxmlformats.org/officeDocument/2006/math" xmlns:v="urn:schemas-microsoft-com:vml" xmlns:wp14="http://schemas.microsoft.com/office/word/2010/wordprocessingDrawing" xmlns:wp="http://schemas.openxmlformats.org/drawingml/2006/wordprocessingDrawing" xmlns:w10="urn:schemas-microsoft-com:office:word" xmlns:w="http://schemas.openxmlformats.org/wordprocessingml/2006/main" xmlns:w14="http://schemas.microsoft.com/office/word/2010/wordml" xmlns:wpg="http://schemas.microsoft.com/office/word/2010/wordprocessingGroup" xmlns:wpi="http://schemas.microsoft.com/office/word/2010/wordprocessingInk" xmlns:wne="http://schemas.microsoft.com/office/word/2006/wordml" xmlns:wps="http://schemas.microsoft.com/office/word/2010/wordprocessingShape" mc:Ignorable="w14 wp14">
+  <w:docDefaults>
+    <w:rPrDefault>
+      <w:rPr>
+        <w:rFonts w:asciiTheme="minorHAnsi" w:eastAsiaTheme="minorEastAsia" w:hAnsiTheme="minorHAnsi" w:cstheme="minorBidi"/>
+        <w:sz w:val="22"/>
+        <w:szCs w:val="22"/>
+        <w:lang w:val="en-US" w:eastAsia="en-US" w:bidi="ar-SA"/>
+      </w:rPr>
+    </w:rPrDefault>
+    <w:pPrDefault>
+      <w:pPr>
+        <w:spacing w:after="200" w:line="276" w:lineRule="auto"/>
+      </w:pPr>
+    </w:pPrDefault>
+  </w:docDefaults>
+  <w:latentStyles w:defLockedState="0" w:defUIPriority="99" w:defSemiHidden="1" w:defUnhideWhenUsed="1" w:defQFormat="0" w:count="267">
+    <w:lsdException w:name="Normal" w:semiHidden="0" w:uiPriority="0" w:unhideWhenUsed="0" w:qFormat="1"/>
+    <w:lsdException w:name="heading 1" w:semiHidden="0" w:uiPriority="9" w:unhideWhenUsed="0" w:qFormat="1"/>
+    <w:lsdException w:name="heading 2" w:uiPriority="9" w:qFormat="1"/>
+    <w:lsdException w:name="heading 3" w:uiPriority="9" w:qFormat="1"/>
+    <w:lsdException w:name="heading 4" w:uiPriority="9" w:qFormat="1"/>
+    <w:lsdException w:name="heading 5" w:uiPriority="9" w:qFormat="1"/>
+    <w:lsdException w:name="heading 6" w:uiPriority="9" w:qFormat="1"/>
+    <w:lsdException w:name="heading 7" w:uiPriority="9" w:qFormat="1"/>
+    <w:lsdException w:name="heading 8" w:uiPriority="9" w:qFormat="1"/>
+    <w:lsdException w:name="heading 9" w:uiPriority="9" w:qFormat="1"/>
+    <w:lsdException w:name="toc 1" w:uiPriority="39"/>
+    <w:lsdException w:name="toc 2" w:uiPriority="39"/>
+    <w:lsdException w:name="toc 3" w:uiPriority="39"/>
+    <w:lsdException w:name="toc 4" w:uiPriority="39"/>
+    <w:lsdException w:name="toc 5" w:uiPriority="39"/>
+    <w:lsdException w:name="toc 6" w:uiPriority="39"/>
+    <w:lsdException w:name="toc 7" w:uiPriority="39"/>
+    <w:lsdException w:name="toc 8" w:uiPriority="39"/>
+    <w:lsdException w:name="toc 9" w:uiPriority="39"/>
+    <w:lsdException w:name="caption" w:uiPriority="35" w:qFormat="1"/>
+    <w:lsdException w:name="Title" w:semiHidden="0" w:uiPriority="10" w:unhideWhenUsed="0" w:qFormat="1"/>
+    <w:lsdException w:name="Default Paragraph Font" w:uiPriority="1"/>
+    <w:lsdException w:name="Subtitle" w:semiHidden="0" w:uiPriority="11" w:unhideWhenUsed="0" w:qFormat="1"/>
+    <w:lsdException w:name="Strong" w:semiHidden="0" w:uiPriority="22" w:unhideWhenUsed="0" w:qFormat="1"/>
+    <w:lsdException w:name="Emphasis" w:semiHidden="0" w:uiPriority="20" w:unhideWhenUsed="0" w:qFormat="1"/>
+    <w:lsdException w:name="Table Grid" w:semiHidden="0" w:uiPriority="59" w:unhideWhenUsed="0"/>
+    <w:lsdException w:name="Placeholder Text" w:unhideWhenUsed="0"/>
+    <w:lsdException w:name="No Spacing" w:semiHidden="0" w:uiPriority="1" w:unhideWhenUsed="0" w:qFormat="1"/>
+    <w:lsdException w:name="Light Shading" w:semiHidden="0" w:uiPriority="60" w:unhideWhenUsed="0"/>
+    <w:lsdException w:name="Light List" w:semiHidden="0" w:uiPriority="61" w:unhideWhenUsed="0"/>
+    <w:lsdException w:name="Light Grid" w:semiHidden="0" w:uiPriority="62" w:unhideWhenUsed="0"/>
+    <w:lsdException w:name="Medium Shading 1" w:semiHidden="0" w:uiPriority="63" w:unhideWhenUsed="0"/>
+    <w:lsdException w:name="Medium Shading 2" w:semiHidden="0" w:uiPriority="64" w:unhideWhenUsed="0"/>
+    <w:lsdException w:name="Medium List 1" w:semiHidden="0" w:uiPriority="65" w:unhideWhenUsed="0"/>
+    <w:lsdException w:name="Medium List 2" w:semiHidden="0" w:uiPriority="66" w:unhideWhenUsed="0"/>
+    <w:lsdException w:name="Medium Grid 1" w:semiHidden="0" w:uiPriority="67" w:unhideWhenUsed="0"/>
+    <w:lsdException w:name="Medium Grid 2" w:semiHidden="0" w:uiPriority="68" w:unhideWhenUsed="0"/>
+    <w:lsdException w:name="Medium Grid 3" w:semiHidden="0" w:uiPriority="69" w:unhideWhenUsed="0"/>
+    <w:lsdException w:name="Dark List" w:semiHidden="0" w:uiPriority="70" w:unhideWhenUsed="0"/>
+    <w:lsdException w:name="Colorful Shading" w:semiHidden="0" w:uiPriority="71" w:unhideWhenUsed="0"/>
+    <w:lsdException w:name="Colorful List" w:semiHidden="0" w:uiPriority="72" w:unhideWhenUsed="0"/>
+    <w:lsdException w:name="Colorful Grid" w:semiHidden="0" w:uiPriority="73" w:unhideWhenUsed="0"/>
+    <w:lsdException w:name="Light Shading Accent 1" w:semiHidden="0" w:uiPriority="60" w:unhideWhenUsed="0"/>
+    <w:lsdException w:name="Light List Accent 1" w:semiHidden="0" w:uiPriority="61" w:unhideWhenUsed="0"/>
+    <w:lsdException w:name="Light Grid Accent 1" w:semiHidden="0" w:uiPriority="62" w:unhideWhenUsed="0"/>
+    <w:lsdException w:name="Medium Shading 1 Accent 1" w:semiHidden="0" w:uiPriority="63" w:unhideWhenUsed="0"/>
+    <w:lsdException w:name="Medium Shading 2 Accent 1" w:semiHidden="0" w:uiPriority="64" w:unhideWhenUsed="0"/>
+    <w:lsdException w:name="Medium List 1 Accent 1" w:semiHidden="0" w:uiPriority="65" w:unhideWhenUsed="0"/>
+    <w:lsdException w:name="Revision" w:unhideWhenUsed="0"/>
+    <w:lsdException w:name="List Paragraph" w:semiHidden="0" w:uiPriority="34" w:unhideWhenUsed="0" w:qFormat="1"/>
+    <w:lsdException w:name="Quote" w:semiHidden="0" w:uiPriority="29" w:unhideWhenUsed="0" w:qFormat="1"/>
+    <w:lsdException w:name="Intense Quote" w:semiHidden="0" w:uiPriority="30" w:unhideWhenUsed="0" w:qFormat="1"/>
+    <w:lsdException w:name="Medium List 2 Accent 1" w:semiHidden="0" w:uiPriority="66" w:unhideWhenUsed="0"/>
+    <w:lsdException w:name="Medium Grid 1 Accent 1" w:semiHidden="0" w:uiPriority="67" w:unhideWhenUsed="0"/>
+    <w:lsdException w:name="Medium Grid 2 Accent 1" w:semiHidden="0" w:uiPriority="68" w:unhideWhenUsed="0"/>
+    <w:lsdException w:name="Medium Grid 3 Accent 1" w:semiHidden="0" w:uiPriority="69" w:unhideWhenUsed="0"/>
+    <w:lsdException w:name="Dark List Accent 1" w:semiHidden="0" w:uiPriority="70" w:unhideWhenUsed="0"/>
+    <w:lsdException w:name="Colorful Shading Accent 1" w:semiHidden="0" w:uiPriority="71" w:unhideWhenUsed="0"/>
+    <w:lsdException w:name="Colorful List Accent 1" w:semiHidden="0" w:uiPriority="72" w:unhideWhenUsed="0"/>
+    <w:lsdException w:name="Colorful Grid Accent 1" w:semiHidden="0" w:uiPriority="73" w:unhideWhenUsed="0"/>
+    <w:lsdException w:name="Light Shading Accent 2" w:semiHidden="0" w:uiPriority="60" w:unhideWhenUsed="0"/>
+    <w:lsdException w:name="Light List Accent 2" w:semiHidden="0" w:uiPriority="61" w:unhideWhenUsed="0"/>
+    <w:lsdException w:name="Light Grid Accent 2" w:semiHidden="0" w:uiPriority="62" w:unhideWhenUsed="0"/>
+    <w:lsdException w:name="Medium Shading 1 Accent 2" w:semiHidden="0" w:uiPriority="63" w:unhideWhenUsed="0"/>
+    <w:lsdException w:name="Medium Shading 2 Accent 2" w:semiHidden="0" w:uiPriority="64" w:unhideWhenUsed="0"/>
+    <w:lsdException w:name="Medium List 1 Accent 2" w:semiHidden="0" w:uiPriority="65" w:unhideWhenUsed="0"/>
+    <w:lsdException w:name="Medium List 2 Accent 2" w:semiHidden="0" w:uiPriority="66" w:unhideWhenUsed="0"/>
+    <w:lsdException w:name="Medium Grid 1 Accent 2" w:semiHidden="0" w:uiPriority="67" w:unhideWhenUsed="0"/>
+    <w:lsdException w:name="Medium Grid 2 Accent 2" w:semiHidden="0" w:uiPriority="68" w:unhideWhenUsed="0"/>
+    <w:lsdException w:name="Medium Grid 3 Accent 2" w:semiHidden="0" w:uiPriority="69" w:unhideWhenUsed="0"/>
+    <w:lsdException w:name="Dark List Accent 2" w:semiHidden="0" w:uiPriority="70" w:unhideWhenUsed="0"/>
+    <w:lsdException w:name="Colorful Shading Accent 2" w:semiHidden="0" w:uiPriority="71" w:unhideWhenUsed="0"/>
+    <w:lsdException w:name="Colorful List Accent 2" w:semiHidden="0" w:uiPriority="72" w:unhideWhenUsed="0"/>
+    <w:lsdException w:name="Colorful Grid Accent 2" w:semiHidden="0" w:uiPriority="73" w:unhideWhenUsed="0"/>
+    <w:lsdException w:name="Light Shading Accent 3" w:semiHidden="0" w:uiPriority="60" w:unhideWhenUsed="0"/>
+    <w:lsdException w:name="Light List Accent 3" w:semiHidden="0" w:uiPriority="61" w:unhideWhenUsed="0"/>
+    <w:lsdException w:name="Light Grid Accent 3" w:semiHidden="0" w:uiPriority="62" w:unhideWhenUsed="0"/>
+    <w:lsdException w:name="Medium Shading 1 Accent 3" w:semiHidden="0" w:uiPriority="63" w:unhideWhenUsed="0"/>
+    <w:lsdException w:name="Medium Shading 2 Accent 3" w:semiHidden="0" w:uiPriority="64" w:unhideWhenUsed="0"/>
+    <w:lsdException w:name="Medium List 1 Accent 3" w:semiHidden="0" w:uiPriority="65" w:unhideWhenUsed="0"/>
+    <w:lsdException w:name="Medium List 2 Accent 3" w:semiHidden="0" w:uiPriority="66" w:unhideWhenUsed="0"/>
+    <w:lsdException w:name="Medium Grid 1 Accent 3" w:semiHidden="0" w:uiPriority="67" w:unhideWhenUsed="0"/>
+    <w:lsdException w:name="Medium Grid 2 Accent 3" w:semiHidden="0" w:uiPriority="68" w:unhideWhenUsed="0"/>
+    <w:lsdException w:name="Medium Grid 3 Accent 3" w:semiHidden="0" w:uiPriority="69" w:unhideWhenUsed="0"/>
+    <w:lsdException w:name="Dark List Accent 3" w:semiHidden="0" w:uiPriority="70" w:unhideWhenUsed="0"/>
+    <w:lsdException w:name="Colorful Shading Accent 3" w:semiHidden="0" w:uiPriority="71" w:unhideWhenUsed="0"/>
+    <w:lsdException w:name="Colorful List Accent 3" w:semiHidden="0" w:uiPriority="72" w:unhideWhenUsed="0"/>
+    <w:lsdException w:name="Colorful Grid Accent 3" w:semiHidden="0" w:uiPriority="73" w:unhideWhenUsed="0"/>
+    <w:lsdException w:name="Light Shading Accent 4" w:semiHidden="0" w:uiPriority="60" w:unhideWhenUsed="0"/>
+    <w:lsdException w:name="Light List Accent 4" w:semiHidden="0" w:uiPriority="61" w:unhideWhenUsed="0"/>
+    <w:lsdException w:name="Light Grid Accent 4" w:semiHidden="0" w:uiPriority="62" w:unhideWhenUsed="0"/>
+    <w:lsdException w:name="Medium Shading 1 Accent 4" w:semiHidden="0" w:uiPriority="63" w:unhideWhenUsed="0"/>
+    <w:lsdException w:name="Medium Shading 2 Accent 4" w:semiHidden="0" w:uiPriority="64" w:unhideWhenUsed="0"/>
+    <w:lsdException w:name="Medium List 1 Accent 4" w:semiHidden="0" w:uiPriority="65" w:unhideWhenUsed="0"/>
+    <w:lsdException w:name="Medium List 2 Accent 4" w:semiHidden="0" w:uiPriority="66" w:unhideWhenUsed="0"/>
+    <w:lsdException w:name="Medium Grid 1 Accent 4" w:semiHidden="0" w:uiPriority="67" w:unhideWhenUsed="0"/>
+    <w:lsdException w:name="Medium Grid 2 Accent 4" w:semiHidden="0" w:uiPriority="68" w:unhideWhenUsed="0"/>
+    <w:lsdException w:name="Medium Grid 3 Accent 4" w:semiHidden="0" w:uiPriority="69" w:unhideWhenUsed="0"/>
+    <w:lsdException w:name="Dark List Accent 4" w:semiHidden="0" w:uiPriority="70" w:unhideWhenUsed="0"/>
+    <w:lsdException w:name="Colorful Shading Accent 4" w:semiHidden="0" w:uiPriority="71" w:unhideWhenUsed="0"/>
+    <w:lsdException w:name="Colorful List Accent 4" w:semiHidden="0" w:uiPriority="72" w:unhideWhenUsed="0"/>
+    <w:lsdException w:name="Colorful Grid Accent 4" w:semiHidden="0" w:uiPriority="73" w:unhideWhenUsed="0"/>
+    <w:lsdException w:name="Light Shading Accent 5" w:semiHidden="0" w:uiPriority="60" w:unhideWhenUsed="0"/>
+    <w:lsdException w:name="Light List Accent 5" w:semiHidden="0" w:uiPriority="61" w:unhideWhenUsed="0"/>
+    <w:lsdException w:name="Light Grid Accent 5" w:semiHidden="0" w:uiPriority="62" w:unhideWhenUsed="0"/>
+    <w:lsdException w:name="Medium Shading 1 Accent 5" w:semiHidden="0" w:uiPriority="63" w:unhideWhenUsed="0"/>
+    <w:lsdException w:name="Medium Shading 2 Accent 5" w:semiHidden="0" w:uiPriority="64" w:unhideWhenUsed="0"/>
+    <w:lsdException w:name="Medium List 1 Accent 5" w:semiHidden="0" w:uiPriority="65" w:unhideWhenUsed="0"/>
+    <w:lsdException w:name="Medium List 2 Accent 5" w:semiHidden="0" w:uiPriority="66" w:unhideWhenUsed="0"/>
+    <w:lsdException w:name="Medium Grid 1 Accent 5" w:semiHidden="0" w:uiPriority="67" w:unhideWhenUsed="0"/>
+    <w:lsdException w:name="Medium Grid 2 Accent 5" w:semiHidden="0" w:uiPriority="68" w:unhideWhenUsed="0"/>
+    <w:lsdException w:name="Medium Grid 3 Accent 5" w:semiHidden="0" w:uiPriority="69" w:unhideWhenUsed="0"/>
+    <w:lsdException w:name="Dark List Accent 5" w:semiHidden="0" w:uiPriority="70" w:unhideWhenUsed="0"/>
+    <w:lsdException w:name="Colorful Shading Accent 5" w:semiHidden="0" w:uiPriority="71" w:unhideWhenUsed="0"/>
+    <w:lsdException w:name="Colorful List Accent 5" w:semiHidden="0" w:uiPriority="72" w:unhideWhenUsed="0"/>
+    <w:lsdException w:name="Colorful Grid Accent 5" w:semiHidden="0" w:uiPriority="73" w:unhideWhenUsed="0"/>
+    <w:lsdException w:name="Light Shading Accent 6" w:semiHidden="0" w:uiPriority="60" w:unhideWhenUsed="0"/>
+    <w:lsdException w:name="Light List Accent 6" w:semiHidden="0" w:uiPriority="61" w:unhideWhenUsed="0"/>
+    <w:lsdException w:name="Light Grid Accent 6" w:semiHidden="0" w:uiPriority="62" w:unhideWhenUsed="0"/>
+    <w:lsdException w:name="Medium Shading 1 Accent 6" w:semiHidden="0" w:uiPriority="63" w:unhideWhenUsed="0"/>
+    <w:lsdException w:name="Medium Shading 2 Accent 6" w:semiHidden="0" w:uiPriority="64" w:unhideWhenUsed="0"/>
+    <w:lsdException w:name="Medium List 1 Accent 6" w:semiHidden="0" w:uiPriority="65" w:unhideWhenUsed="0"/>
+    <w:lsdException w:name="Medium List 2 Accent 6" w:semiHidden="0" w:uiPriority="66" w:unhideWhenUsed="0"/>
+    <w:lsdException w:name="Medium Grid 1 Accent 6" w:semiHidden="0" w:uiPriority="67" w:unhideWhenUsed="0"/>
+    <w:lsdException w:name="Medium Grid 2 Accent 6" w:semiHidden="0" w:uiPriority="68" w:unhideWhenUsed="0"/>
+    <w:lsdException w:name="Medium Grid 3 Accent 6" w:semiHidden="0" w:uiPriority="69" w:unhideWhenUsed="0"/>
+    <w:lsdException w:name="Dark List Accent 6" w:semiHidden="0" w:uiPriority="70" w:unhideWhenUsed="0"/>
+    <w:lsdException w:name="Colorful Shading Accent 6" w:semiHidden="0" w:uiPriority="71" w:unhideWhenUsed="0"/>
+    <w:lsdException w:name="Colorful List Accent 6" w:semiHidden="0" w:uiPriority="72" w:unhideWhenUsed="0"/>
+    <w:lsdException w:name="Colorful Grid Accent 6" w:semiHidden="0" w:uiPriority="73" w:unhideWhenUsed="0"/>
+    <w:lsdException w:name="Subtle Emphasis" w:semiHidden="0" w:uiPriority="19" w:unhideWhenUsed="0" w:qFormat="1"/>
+    <w:lsdException w:name="Intense Emphasis" w:semiHidden="0" w:uiPriority="21" w:unhideWhenUsed="0" w:qFormat="1"/>
+    <w:lsdException w:name="Subtle Reference" w:semiHidden="0" w:uiPriority="31" w:unhideWhenUsed="0" w:qFormat="1"/>
+    <w:lsdException w:name="Intense Reference" w:semiHidden="0" w:uiPriority="32" w:unhideWhenUsed="0" w:qFormat="1"/>
+    <w:lsdException w:name="Book Title" w:semiHidden="0" w:uiPriority="33" w:unhideWhenUsed="0" w:qFormat="1"/>
+    <w:lsdException w:name="Bibliography" w:uiPriority="37"/>
+    <w:lsdException w:name="TOC Heading" w:uiPriority="39" w:qFormat="1"/>
+  </w:latentStyles>
+  <w:style w:type="paragraph" w:default="1" w:styleId="Normal">
+    <w:name w:val="Normal"/>
+    <w:qFormat/>
+  </w:style>
+  <w:style w:type="character" w:default="1" w:styleId="DefaultParagraphFont">
+    <w:name w:val="Default Paragraph Font"/>
+    <w:uiPriority w:val="1"/>
+    <w:semiHidden/>
+    <w:unhideWhenUsed/>
+  </w:style>
+  <w:style w:type="table" w:default="1" w:styleId="TableNormal">
+    <w:name w:val="Normal Table"/>
+    <w:uiPriority w:val="99"/>
+    <w:semiHidden/>
+    <w:unhideWhenUsed/>
+    <w:tblPr>
+      <w:tblInd w:w="0" w:type="dxa"/>
+      <w:tblCellMar>
+        <w:top w:w="0" w:type="dxa"/>
+        <w:left w:w="108" w:type="dxa"/>
+        <w:bottom w:w="0" w:type="dxa"/>
+        <w:right w:w="108" w:type="dxa"/>
+      </w:tblCellMar>
+    </w:tblPr>
+  </w:style>
+  <w:style w:type="numbering" w:default="1" w:styleId="NoList">
+    <w:name w:val="No List"/>
+    <w:uiPriority w:val="99"/>
+    <w:semiHidden/>
+    <w:unhideWhenUsed/>
   </w:style>
 </w:styles>
 </file>
@@ -3706,4 +5945,117 @@
   <a:objectDefaults/>
   <a:extraClrSchemeLst/>
 </a:theme>
+</file>
+
+<file path=customXml/item1.xml><?xml version="1.0" encoding="utf-8"?>
+<b:Sources xmlns:b="http://schemas.openxmlformats.org/officeDocument/2006/bibliography" xmlns="http://schemas.openxmlformats.org/officeDocument/2006/bibliography" SelectedStyle="\IEEE2006OfficeOnline.xsl" StyleName="IEEE 2006">
+  <b:Source>
+    <b:Tag>Ser03</b:Tag>
+    <b:SourceType>InternetSite</b:SourceType>
+    <b:Guid>{6F693C22-D351-43AE-899B-2ED63EC8C8EC}</b:Guid>
+    <b:Title>Eigenface Tutorial</b:Title>
+    <b:ProductionCompany>Drexel University</b:ProductionCompany>
+    <b:Year>2003</b:Year>
+    <b:Month>August</b:Month>
+    <b:Day>23</b:Day>
+    <b:YearAccessed>2011</b:YearAccessed>
+    <b:MonthAccessed>December</b:MonthAccessed>
+    <b:DayAccessed>16</b:DayAccessed>
+    <b:URL>http://www.pages.drexel.edu/~sis26/Eigenface%20Tutorial.htm</b:URL>
+    <b:Author>
+      <b:Author>
+        <b:NameList>
+          <b:Person>
+            <b:Last>Serrano</b:Last>
+            <b:First>Santiago</b:First>
+          </b:Person>
+        </b:NameList>
+      </b:Author>
+    </b:Author>
+    <b:RefOrder>2</b:RefOrder>
+  </b:Source>
+  <b:Source>
+    <b:Tag>Ghi97</b:Tag>
+    <b:SourceType>JournalArticle</b:SourceType>
+    <b:Guid>{C51A1CE8-8E62-4433-8F02-7DB86B9DCBA5}</b:Guid>
+    <b:Title>Object recognition using eigenvectors</b:Title>
+    <b:Year>1997</b:Year>
+    <b:JournalName>Proceedings of SPIE</b:JournalName>
+    <b:Pages>85-91</b:Pages>
+    <b:Author>
+      <b:Author>
+        <b:NameList>
+          <b:Person>
+            <b:Last>Ghita</b:Last>
+            <b:First>Ovidiu</b:First>
+          </b:Person>
+          <b:Person>
+            <b:Last>Whelan</b:Last>
+            <b:Middle>F</b:Middle>
+            <b:First>Paul</b:First>
+          </b:Person>
+        </b:NameList>
+      </b:Author>
+    </b:Author>
+    <b:RefOrder>1</b:RefOrder>
+  </b:Source>
+  <b:Source>
+    <b:Tag>Ots79</b:Tag>
+    <b:SourceType>JournalArticle</b:SourceType>
+    <b:Guid>{FA0A060F-9662-4F13-8019-050C23AE94E2}</b:Guid>
+    <b:Author>
+      <b:Author>
+        <b:NameList>
+          <b:Person>
+            <b:Last>Otsu</b:Last>
+            <b:First>Nobuyuki</b:First>
+          </b:Person>
+        </b:NameList>
+      </b:Author>
+    </b:Author>
+    <b:Title>A Threshold Selection Method from Gray-Level Histograms</b:Title>
+    <b:JournalName>IEEE Transactions on Systems, Man and Cybernetics</b:JournalName>
+    <b:Year>1979</b:Year>
+    <b:Pages>62-66</b:Pages>
+    <b:Volume>9</b:Volume>
+    <b:Issue>1</b:Issue>
+    <b:RefOrder>4</b:RefOrder>
+  </b:Source>
+  <b:Source>
+    <b:Tag>Dud72</b:Tag>
+    <b:SourceType>JournalArticle</b:SourceType>
+    <b:Guid>{0FAAE277-D161-4D9C-BD65-5A7D595B4704}</b:Guid>
+    <b:Author>
+      <b:Author>
+        <b:NameList>
+          <b:Person>
+            <b:Last>Duda</b:Last>
+            <b:First>Richard</b:First>
+            <b:Middle>O.</b:Middle>
+          </b:Person>
+          <b:Person>
+            <b:Last>Hart</b:Last>
+            <b:First>Peter</b:First>
+            <b:Middle>E.</b:Middle>
+          </b:Person>
+        </b:NameList>
+      </b:Author>
+    </b:Author>
+    <b:Title>Use of the Hough Transformation to Detect Lines and Curves in Pictures</b:Title>
+    <b:JournalName>Communications of the ACM</b:JournalName>
+    <b:Year>1972</b:Year>
+    <b:Pages>11-15</b:Pages>
+    <b:Volume>15</b:Volume>
+    <b:Issue>1</b:Issue>
+    <b:RefOrder>3</b:RefOrder>
+  </b:Source>
+</b:Sources>
+</file>
+
+<file path=customXml/itemProps1.xml><?xml version="1.0" encoding="utf-8"?>
+<ds:datastoreItem xmlns:ds="http://schemas.openxmlformats.org/officeDocument/2006/customXml" ds:itemID="{4CC00964-425E-4721-8C19-12A6D18A0033}">
+  <ds:schemaRefs>
+    <ds:schemaRef ds:uri="http://schemas.openxmlformats.org/officeDocument/2006/bibliography"/>
+  </ds:schemaRefs>
+</ds:datastoreItem>
 </file>
</xml_diff>